<commit_message>
Rapport - interfaces administration
</commit_message>
<xml_diff>
--- a/Rapport de technologies du web.docx
+++ b/Rapport de technologies du web.docx
@@ -7,6 +7,7 @@
         <w:rPr>
           <w:rFonts w:asciiTheme="majorHAnsi" w:eastAsiaTheme="majorEastAsia" w:hAnsiTheme="majorHAnsi" w:cstheme="majorBidi"/>
           <w:caps/>
+          <w:lang w:val="fr-FR"/>
         </w:rPr>
         <w:id w:val="113604641"/>
         <w:docPartObj>
@@ -18,7 +19,6 @@
         <w:rPr>
           <w:rFonts w:asciiTheme="minorHAnsi" w:eastAsiaTheme="minorHAnsi" w:hAnsiTheme="minorHAnsi" w:cstheme="minorBidi"/>
           <w:caps w:val="0"/>
-          <w:lang w:val="fr-FR"/>
         </w:rPr>
       </w:sdtEndPr>
       <w:sdtContent>
@@ -128,6 +128,7 @@
                     <w:rFonts w:asciiTheme="majorHAnsi" w:eastAsiaTheme="majorEastAsia" w:hAnsiTheme="majorHAnsi" w:cstheme="majorBidi"/>
                     <w:sz w:val="44"/>
                     <w:szCs w:val="44"/>
+                    <w:lang w:val="fr-FR"/>
                   </w:rPr>
                 </w:pPr>
               </w:p>
@@ -147,6 +148,9 @@
                 <w:pPr>
                   <w:pStyle w:val="NoSpacing"/>
                   <w:jc w:val="center"/>
+                  <w:rPr>
+                    <w:lang w:val="fr-FR"/>
+                  </w:rPr>
                 </w:pPr>
               </w:p>
             </w:tc>
@@ -251,6 +255,7 @@
                   <w:rPr>
                     <w:b/>
                     <w:bCs/>
+                    <w:lang w:val="fr-FR"/>
                   </w:rPr>
                 </w:pPr>
               </w:p>
@@ -276,23 +281,17 @@
               <w:p>
                 <w:pPr>
                   <w:pStyle w:val="NoSpacing"/>
+                  <w:rPr>
+                    <w:lang w:val="fr-FR"/>
+                  </w:rPr>
                 </w:pPr>
               </w:p>
             </w:tc>
           </w:tr>
         </w:tbl>
-        <w:p>
-          <w:pPr>
-            <w:rPr>
-              <w:lang w:val="en-US"/>
-            </w:rPr>
-          </w:pPr>
-        </w:p>
+        <w:p/>
         <w:p>
           <w:r>
-            <w:rPr>
-              <w:lang w:val="en-US"/>
-            </w:rPr>
             <w:br w:type="page"/>
           </w:r>
         </w:p>
@@ -300,13 +299,6 @@
     </w:sdt>
     <w:sdt>
       <w:sdtPr>
-        <w:id w:val="113604696"/>
-        <w:docPartObj>
-          <w:docPartGallery w:val="Table of Contents"/>
-          <w:docPartUnique/>
-        </w:docPartObj>
-      </w:sdtPr>
-      <w:sdtEndPr>
         <w:rPr>
           <w:rFonts w:asciiTheme="minorHAnsi" w:eastAsiaTheme="minorHAnsi" w:hAnsiTheme="minorHAnsi" w:cstheme="minorBidi"/>
           <w:b w:val="0"/>
@@ -316,7 +308,12 @@
           <w:szCs w:val="22"/>
           <w:lang w:val="fr-FR"/>
         </w:rPr>
-      </w:sdtEndPr>
+        <w:id w:val="113604696"/>
+        <w:docPartObj>
+          <w:docPartGallery w:val="Table of Contents"/>
+          <w:docPartUnique/>
+        </w:docPartObj>
+      </w:sdtPr>
       <w:sdtContent>
         <w:p>
           <w:pPr>
@@ -328,7 +325,7 @@
         </w:p>
         <w:p>
           <w:pPr>
-            <w:pStyle w:val="TOC1"/>
+            <w:pStyle w:val="TOC2"/>
             <w:tabs>
               <w:tab w:val="right" w:leader="dot" w:pos="10457"/>
             </w:tabs>
@@ -342,15 +339,12 @@
             <w:fldChar w:fldCharType="begin"/>
           </w:r>
           <w:r>
-            <w:rPr>
-              <w:lang w:val="en-US"/>
-            </w:rPr>
-            <w:instrText xml:space="preserve"> TOC \o "1-3" \h \z \u </w:instrText>
+            <w:instrText xml:space="preserve"> TOC \h \z \t "Heading 1;2;Heading 2;3;Heading 3;4;Title;1" </w:instrText>
           </w:r>
           <w:r>
             <w:fldChar w:fldCharType="separate"/>
           </w:r>
-          <w:hyperlink w:anchor="_Toc451016444" w:history="1">
+          <w:hyperlink w:anchor="_Toc451184138" w:history="1">
             <w:r>
               <w:rPr>
                 <w:rStyle w:val="Hyperlink"/>
@@ -377,7 +371,7 @@
                 <w:noProof/>
                 <w:webHidden/>
               </w:rPr>
-              <w:instrText xml:space="preserve"> PAGEREF _Toc451016444 \h </w:instrText>
+              <w:instrText xml:space="preserve"> PAGEREF _Toc451184138 \h </w:instrText>
             </w:r>
             <w:r>
               <w:rPr>
@@ -420,13 +414,13 @@
               <w:lang w:eastAsia="fr-FR"/>
             </w:rPr>
           </w:pPr>
-          <w:hyperlink w:anchor="_Toc451016445" w:history="1">
+          <w:hyperlink w:anchor="_Toc451184139" w:history="1">
             <w:r>
               <w:rPr>
                 <w:rStyle w:val="Hyperlink"/>
                 <w:noProof/>
               </w:rPr>
-              <w:t>La base de données</w:t>
+              <w:t>Fonctionnement de l’application</w:t>
             </w:r>
             <w:r>
               <w:rPr>
@@ -447,7 +441,7 @@
                 <w:noProof/>
                 <w:webHidden/>
               </w:rPr>
-              <w:instrText xml:space="preserve"> PAGEREF _Toc451016445 \h </w:instrText>
+              <w:instrText xml:space="preserve"> PAGEREF _Toc451184139 \h </w:instrText>
             </w:r>
             <w:r>
               <w:rPr>
@@ -490,12 +484,82 @@
               <w:lang w:eastAsia="fr-FR"/>
             </w:rPr>
           </w:pPr>
-          <w:hyperlink w:anchor="_Toc451016446" w:history="1">
+          <w:hyperlink w:anchor="_Toc451184140" w:history="1">
             <w:r>
               <w:rPr>
                 <w:rStyle w:val="Hyperlink"/>
                 <w:noProof/>
               </w:rPr>
+              <w:t>La base de données</w:t>
+            </w:r>
+            <w:r>
+              <w:rPr>
+                <w:noProof/>
+                <w:webHidden/>
+              </w:rPr>
+              <w:tab/>
+            </w:r>
+            <w:r>
+              <w:rPr>
+                <w:noProof/>
+                <w:webHidden/>
+              </w:rPr>
+              <w:fldChar w:fldCharType="begin"/>
+            </w:r>
+            <w:r>
+              <w:rPr>
+                <w:noProof/>
+                <w:webHidden/>
+              </w:rPr>
+              <w:instrText xml:space="preserve"> PAGEREF _Toc451184140 \h </w:instrText>
+            </w:r>
+            <w:r>
+              <w:rPr>
+                <w:noProof/>
+                <w:webHidden/>
+              </w:rPr>
+            </w:r>
+            <w:r>
+              <w:rPr>
+                <w:noProof/>
+                <w:webHidden/>
+              </w:rPr>
+              <w:fldChar w:fldCharType="separate"/>
+            </w:r>
+            <w:r>
+              <w:rPr>
+                <w:noProof/>
+                <w:webHidden/>
+              </w:rPr>
+              <w:t>2</w:t>
+            </w:r>
+            <w:r>
+              <w:rPr>
+                <w:noProof/>
+                <w:webHidden/>
+              </w:rPr>
+              <w:fldChar w:fldCharType="end"/>
+            </w:r>
+          </w:hyperlink>
+        </w:p>
+        <w:p>
+          <w:pPr>
+            <w:pStyle w:val="TOC3"/>
+            <w:tabs>
+              <w:tab w:val="right" w:leader="dot" w:pos="10457"/>
+            </w:tabs>
+            <w:rPr>
+              <w:rFonts w:eastAsiaTheme="minorEastAsia"/>
+              <w:noProof/>
+              <w:lang w:eastAsia="fr-FR"/>
+            </w:rPr>
+          </w:pPr>
+          <w:hyperlink w:anchor="_Toc451184141" w:history="1">
+            <w:r>
+              <w:rPr>
+                <w:rStyle w:val="Hyperlink"/>
+                <w:noProof/>
+              </w:rPr>
               <w:t>Sa structure</w:t>
             </w:r>
             <w:r>
@@ -517,7 +581,77 @@
                 <w:noProof/>
                 <w:webHidden/>
               </w:rPr>
-              <w:instrText xml:space="preserve"> PAGEREF _Toc451016446 \h </w:instrText>
+              <w:instrText xml:space="preserve"> PAGEREF _Toc451184141 \h </w:instrText>
+            </w:r>
+            <w:r>
+              <w:rPr>
+                <w:noProof/>
+                <w:webHidden/>
+              </w:rPr>
+            </w:r>
+            <w:r>
+              <w:rPr>
+                <w:noProof/>
+                <w:webHidden/>
+              </w:rPr>
+              <w:fldChar w:fldCharType="separate"/>
+            </w:r>
+            <w:r>
+              <w:rPr>
+                <w:noProof/>
+                <w:webHidden/>
+              </w:rPr>
+              <w:t>2</w:t>
+            </w:r>
+            <w:r>
+              <w:rPr>
+                <w:noProof/>
+                <w:webHidden/>
+              </w:rPr>
+              <w:fldChar w:fldCharType="end"/>
+            </w:r>
+          </w:hyperlink>
+        </w:p>
+        <w:p>
+          <w:pPr>
+            <w:pStyle w:val="TOC3"/>
+            <w:tabs>
+              <w:tab w:val="right" w:leader="dot" w:pos="10457"/>
+            </w:tabs>
+            <w:rPr>
+              <w:rFonts w:eastAsiaTheme="minorEastAsia"/>
+              <w:noProof/>
+              <w:lang w:eastAsia="fr-FR"/>
+            </w:rPr>
+          </w:pPr>
+          <w:hyperlink w:anchor="_Toc451184142" w:history="1">
+            <w:r>
+              <w:rPr>
+                <w:rStyle w:val="Hyperlink"/>
+                <w:noProof/>
+              </w:rPr>
+              <w:t>Sa gestion dans l’application web</w:t>
+            </w:r>
+            <w:r>
+              <w:rPr>
+                <w:noProof/>
+                <w:webHidden/>
+              </w:rPr>
+              <w:tab/>
+            </w:r>
+            <w:r>
+              <w:rPr>
+                <w:noProof/>
+                <w:webHidden/>
+              </w:rPr>
+              <w:fldChar w:fldCharType="begin"/>
+            </w:r>
+            <w:r>
+              <w:rPr>
+                <w:noProof/>
+                <w:webHidden/>
+              </w:rPr>
+              <w:instrText xml:space="preserve"> PAGEREF _Toc451184142 \h </w:instrText>
             </w:r>
             <w:r>
               <w:rPr>
@@ -560,13 +694,13 @@
               <w:lang w:eastAsia="fr-FR"/>
             </w:rPr>
           </w:pPr>
-          <w:hyperlink w:anchor="_Toc451016447" w:history="1">
+          <w:hyperlink w:anchor="_Toc451184143" w:history="1">
             <w:r>
               <w:rPr>
                 <w:rStyle w:val="Hyperlink"/>
                 <w:noProof/>
               </w:rPr>
-              <w:t>Sa gestion dans l’application web</w:t>
+              <w:t>Les entités</w:t>
             </w:r>
             <w:r>
               <w:rPr>
@@ -587,7 +721,7 @@
                 <w:noProof/>
                 <w:webHidden/>
               </w:rPr>
-              <w:instrText xml:space="preserve"> PAGEREF _Toc451016447 \h </w:instrText>
+              <w:instrText xml:space="preserve"> PAGEREF _Toc451184143 \h </w:instrText>
             </w:r>
             <w:r>
               <w:rPr>
@@ -607,7 +741,7 @@
                 <w:noProof/>
                 <w:webHidden/>
               </w:rPr>
-              <w:t>2</w:t>
+              <w:t>3</w:t>
             </w:r>
             <w:r>
               <w:rPr>
@@ -630,13 +764,13 @@
               <w:lang w:eastAsia="fr-FR"/>
             </w:rPr>
           </w:pPr>
-          <w:hyperlink w:anchor="_Toc451016448" w:history="1">
+          <w:hyperlink w:anchor="_Toc451184144" w:history="1">
             <w:r>
               <w:rPr>
                 <w:rStyle w:val="Hyperlink"/>
                 <w:noProof/>
               </w:rPr>
-              <w:t>Les entités</w:t>
+              <w:t>Fonctionnalités de l’application</w:t>
             </w:r>
             <w:r>
               <w:rPr>
@@ -657,7 +791,7 @@
                 <w:noProof/>
                 <w:webHidden/>
               </w:rPr>
-              <w:instrText xml:space="preserve"> PAGEREF _Toc451016448 \h </w:instrText>
+              <w:instrText xml:space="preserve"> PAGEREF _Toc451184144 \h </w:instrText>
             </w:r>
             <w:r>
               <w:rPr>
@@ -678,76 +812,6 @@
                 <w:webHidden/>
               </w:rPr>
               <w:t>3</w:t>
-            </w:r>
-            <w:r>
-              <w:rPr>
-                <w:noProof/>
-                <w:webHidden/>
-              </w:rPr>
-              <w:fldChar w:fldCharType="end"/>
-            </w:r>
-          </w:hyperlink>
-        </w:p>
-        <w:p>
-          <w:pPr>
-            <w:pStyle w:val="TOC1"/>
-            <w:tabs>
-              <w:tab w:val="right" w:leader="dot" w:pos="10457"/>
-            </w:tabs>
-            <w:rPr>
-              <w:rFonts w:eastAsiaTheme="minorEastAsia"/>
-              <w:noProof/>
-              <w:lang w:eastAsia="fr-FR"/>
-            </w:rPr>
-          </w:pPr>
-          <w:hyperlink w:anchor="_Toc451016449" w:history="1">
-            <w:r>
-              <w:rPr>
-                <w:rStyle w:val="Hyperlink"/>
-                <w:noProof/>
-              </w:rPr>
-              <w:t>Annexes</w:t>
-            </w:r>
-            <w:r>
-              <w:rPr>
-                <w:noProof/>
-                <w:webHidden/>
-              </w:rPr>
-              <w:tab/>
-            </w:r>
-            <w:r>
-              <w:rPr>
-                <w:noProof/>
-                <w:webHidden/>
-              </w:rPr>
-              <w:fldChar w:fldCharType="begin"/>
-            </w:r>
-            <w:r>
-              <w:rPr>
-                <w:noProof/>
-                <w:webHidden/>
-              </w:rPr>
-              <w:instrText xml:space="preserve"> PAGEREF _Toc451016449 \h </w:instrText>
-            </w:r>
-            <w:r>
-              <w:rPr>
-                <w:noProof/>
-                <w:webHidden/>
-              </w:rPr>
-            </w:r>
-            <w:r>
-              <w:rPr>
-                <w:noProof/>
-                <w:webHidden/>
-              </w:rPr>
-              <w:fldChar w:fldCharType="separate"/>
-            </w:r>
-            <w:r>
-              <w:rPr>
-                <w:noProof/>
-                <w:webHidden/>
-              </w:rPr>
-              <w:t>4</w:t>
             </w:r>
             <w:r>
               <w:rPr>
@@ -770,13 +834,13 @@
               <w:lang w:eastAsia="fr-FR"/>
             </w:rPr>
           </w:pPr>
-          <w:hyperlink w:anchor="_Toc451016450" w:history="1">
+          <w:hyperlink w:anchor="_Toc451184145" w:history="1">
             <w:r>
               <w:rPr>
                 <w:rStyle w:val="Hyperlink"/>
                 <w:noProof/>
               </w:rPr>
-              <w:t>Annexe 1 : schema de la base de données</w:t>
+              <w:t>L’administration</w:t>
             </w:r>
             <w:r>
               <w:rPr>
@@ -797,7 +861,427 @@
                 <w:noProof/>
                 <w:webHidden/>
               </w:rPr>
-              <w:instrText xml:space="preserve"> PAGEREF _Toc451016450 \h </w:instrText>
+              <w:instrText xml:space="preserve"> PAGEREF _Toc451184145 \h </w:instrText>
+            </w:r>
+            <w:r>
+              <w:rPr>
+                <w:noProof/>
+                <w:webHidden/>
+              </w:rPr>
+            </w:r>
+            <w:r>
+              <w:rPr>
+                <w:noProof/>
+                <w:webHidden/>
+              </w:rPr>
+              <w:fldChar w:fldCharType="separate"/>
+            </w:r>
+            <w:r>
+              <w:rPr>
+                <w:noProof/>
+                <w:webHidden/>
+              </w:rPr>
+              <w:t>3</w:t>
+            </w:r>
+            <w:r>
+              <w:rPr>
+                <w:noProof/>
+                <w:webHidden/>
+              </w:rPr>
+              <w:fldChar w:fldCharType="end"/>
+            </w:r>
+          </w:hyperlink>
+        </w:p>
+        <w:p>
+          <w:pPr>
+            <w:pStyle w:val="TOC3"/>
+            <w:tabs>
+              <w:tab w:val="right" w:leader="dot" w:pos="10457"/>
+            </w:tabs>
+            <w:rPr>
+              <w:rFonts w:eastAsiaTheme="minorEastAsia"/>
+              <w:noProof/>
+              <w:lang w:eastAsia="fr-FR"/>
+            </w:rPr>
+          </w:pPr>
+          <w:hyperlink w:anchor="_Toc451184146" w:history="1">
+            <w:r>
+              <w:rPr>
+                <w:rStyle w:val="Hyperlink"/>
+                <w:noProof/>
+              </w:rPr>
+              <w:t>L’ajout de personne</w:t>
+            </w:r>
+            <w:r>
+              <w:rPr>
+                <w:noProof/>
+                <w:webHidden/>
+              </w:rPr>
+              <w:tab/>
+            </w:r>
+            <w:r>
+              <w:rPr>
+                <w:noProof/>
+                <w:webHidden/>
+              </w:rPr>
+              <w:fldChar w:fldCharType="begin"/>
+            </w:r>
+            <w:r>
+              <w:rPr>
+                <w:noProof/>
+                <w:webHidden/>
+              </w:rPr>
+              <w:instrText xml:space="preserve"> PAGEREF _Toc451184146 \h </w:instrText>
+            </w:r>
+            <w:r>
+              <w:rPr>
+                <w:noProof/>
+                <w:webHidden/>
+              </w:rPr>
+            </w:r>
+            <w:r>
+              <w:rPr>
+                <w:noProof/>
+                <w:webHidden/>
+              </w:rPr>
+              <w:fldChar w:fldCharType="separate"/>
+            </w:r>
+            <w:r>
+              <w:rPr>
+                <w:noProof/>
+                <w:webHidden/>
+              </w:rPr>
+              <w:t>3</w:t>
+            </w:r>
+            <w:r>
+              <w:rPr>
+                <w:noProof/>
+                <w:webHidden/>
+              </w:rPr>
+              <w:fldChar w:fldCharType="end"/>
+            </w:r>
+          </w:hyperlink>
+        </w:p>
+        <w:p>
+          <w:pPr>
+            <w:pStyle w:val="TOC3"/>
+            <w:tabs>
+              <w:tab w:val="right" w:leader="dot" w:pos="10457"/>
+            </w:tabs>
+            <w:rPr>
+              <w:rFonts w:eastAsiaTheme="minorEastAsia"/>
+              <w:noProof/>
+              <w:lang w:eastAsia="fr-FR"/>
+            </w:rPr>
+          </w:pPr>
+          <w:hyperlink w:anchor="_Toc451184147" w:history="1">
+            <w:r>
+              <w:rPr>
+                <w:rStyle w:val="Hyperlink"/>
+                <w:noProof/>
+              </w:rPr>
+              <w:t>L’ajout de licence</w:t>
+            </w:r>
+            <w:r>
+              <w:rPr>
+                <w:noProof/>
+                <w:webHidden/>
+              </w:rPr>
+              <w:tab/>
+            </w:r>
+            <w:r>
+              <w:rPr>
+                <w:noProof/>
+                <w:webHidden/>
+              </w:rPr>
+              <w:fldChar w:fldCharType="begin"/>
+            </w:r>
+            <w:r>
+              <w:rPr>
+                <w:noProof/>
+                <w:webHidden/>
+              </w:rPr>
+              <w:instrText xml:space="preserve"> PAGEREF _Toc451184147 \h </w:instrText>
+            </w:r>
+            <w:r>
+              <w:rPr>
+                <w:noProof/>
+                <w:webHidden/>
+              </w:rPr>
+            </w:r>
+            <w:r>
+              <w:rPr>
+                <w:noProof/>
+                <w:webHidden/>
+              </w:rPr>
+              <w:fldChar w:fldCharType="separate"/>
+            </w:r>
+            <w:r>
+              <w:rPr>
+                <w:noProof/>
+                <w:webHidden/>
+              </w:rPr>
+              <w:t>3</w:t>
+            </w:r>
+            <w:r>
+              <w:rPr>
+                <w:noProof/>
+                <w:webHidden/>
+              </w:rPr>
+              <w:fldChar w:fldCharType="end"/>
+            </w:r>
+          </w:hyperlink>
+        </w:p>
+        <w:p>
+          <w:pPr>
+            <w:pStyle w:val="TOC3"/>
+            <w:tabs>
+              <w:tab w:val="right" w:leader="dot" w:pos="10457"/>
+            </w:tabs>
+            <w:rPr>
+              <w:rFonts w:eastAsiaTheme="minorEastAsia"/>
+              <w:noProof/>
+              <w:lang w:eastAsia="fr-FR"/>
+            </w:rPr>
+          </w:pPr>
+          <w:hyperlink w:anchor="_Toc451184148" w:history="1">
+            <w:r>
+              <w:rPr>
+                <w:rStyle w:val="Hyperlink"/>
+                <w:noProof/>
+              </w:rPr>
+              <w:t>La gestion des rôles</w:t>
+            </w:r>
+            <w:r>
+              <w:rPr>
+                <w:noProof/>
+                <w:webHidden/>
+              </w:rPr>
+              <w:tab/>
+            </w:r>
+            <w:r>
+              <w:rPr>
+                <w:noProof/>
+                <w:webHidden/>
+              </w:rPr>
+              <w:fldChar w:fldCharType="begin"/>
+            </w:r>
+            <w:r>
+              <w:rPr>
+                <w:noProof/>
+                <w:webHidden/>
+              </w:rPr>
+              <w:instrText xml:space="preserve"> PAGEREF _Toc451184148 \h </w:instrText>
+            </w:r>
+            <w:r>
+              <w:rPr>
+                <w:noProof/>
+                <w:webHidden/>
+              </w:rPr>
+            </w:r>
+            <w:r>
+              <w:rPr>
+                <w:noProof/>
+                <w:webHidden/>
+              </w:rPr>
+              <w:fldChar w:fldCharType="separate"/>
+            </w:r>
+            <w:r>
+              <w:rPr>
+                <w:noProof/>
+                <w:webHidden/>
+              </w:rPr>
+              <w:t>4</w:t>
+            </w:r>
+            <w:r>
+              <w:rPr>
+                <w:noProof/>
+                <w:webHidden/>
+              </w:rPr>
+              <w:fldChar w:fldCharType="end"/>
+            </w:r>
+          </w:hyperlink>
+        </w:p>
+        <w:p>
+          <w:pPr>
+            <w:pStyle w:val="TOC3"/>
+            <w:tabs>
+              <w:tab w:val="right" w:leader="dot" w:pos="10457"/>
+            </w:tabs>
+            <w:rPr>
+              <w:rFonts w:eastAsiaTheme="minorEastAsia"/>
+              <w:noProof/>
+              <w:lang w:eastAsia="fr-FR"/>
+            </w:rPr>
+          </w:pPr>
+          <w:hyperlink w:anchor="_Toc451184149" w:history="1">
+            <w:r>
+              <w:rPr>
+                <w:rStyle w:val="Hyperlink"/>
+                <w:noProof/>
+              </w:rPr>
+              <w:t>La gestion des catégories</w:t>
+            </w:r>
+            <w:r>
+              <w:rPr>
+                <w:noProof/>
+                <w:webHidden/>
+              </w:rPr>
+              <w:tab/>
+            </w:r>
+            <w:r>
+              <w:rPr>
+                <w:noProof/>
+                <w:webHidden/>
+              </w:rPr>
+              <w:fldChar w:fldCharType="begin"/>
+            </w:r>
+            <w:r>
+              <w:rPr>
+                <w:noProof/>
+                <w:webHidden/>
+              </w:rPr>
+              <w:instrText xml:space="preserve"> PAGEREF _Toc451184149 \h </w:instrText>
+            </w:r>
+            <w:r>
+              <w:rPr>
+                <w:noProof/>
+                <w:webHidden/>
+              </w:rPr>
+            </w:r>
+            <w:r>
+              <w:rPr>
+                <w:noProof/>
+                <w:webHidden/>
+              </w:rPr>
+              <w:fldChar w:fldCharType="separate"/>
+            </w:r>
+            <w:r>
+              <w:rPr>
+                <w:noProof/>
+                <w:webHidden/>
+              </w:rPr>
+              <w:t>4</w:t>
+            </w:r>
+            <w:r>
+              <w:rPr>
+                <w:noProof/>
+                <w:webHidden/>
+              </w:rPr>
+              <w:fldChar w:fldCharType="end"/>
+            </w:r>
+          </w:hyperlink>
+        </w:p>
+        <w:p>
+          <w:pPr>
+            <w:pStyle w:val="TOC3"/>
+            <w:tabs>
+              <w:tab w:val="right" w:leader="dot" w:pos="10457"/>
+            </w:tabs>
+            <w:rPr>
+              <w:rFonts w:eastAsiaTheme="minorEastAsia"/>
+              <w:noProof/>
+              <w:lang w:eastAsia="fr-FR"/>
+            </w:rPr>
+          </w:pPr>
+          <w:hyperlink w:anchor="_Toc451184150" w:history="1">
+            <w:r>
+              <w:rPr>
+                <w:rStyle w:val="Hyperlink"/>
+                <w:noProof/>
+              </w:rPr>
+              <w:t>La gestion des certificats médicaux</w:t>
+            </w:r>
+            <w:r>
+              <w:rPr>
+                <w:noProof/>
+                <w:webHidden/>
+              </w:rPr>
+              <w:tab/>
+            </w:r>
+            <w:r>
+              <w:rPr>
+                <w:noProof/>
+                <w:webHidden/>
+              </w:rPr>
+              <w:fldChar w:fldCharType="begin"/>
+            </w:r>
+            <w:r>
+              <w:rPr>
+                <w:noProof/>
+                <w:webHidden/>
+              </w:rPr>
+              <w:instrText xml:space="preserve"> PAGEREF _Toc451184150 \h </w:instrText>
+            </w:r>
+            <w:r>
+              <w:rPr>
+                <w:noProof/>
+                <w:webHidden/>
+              </w:rPr>
+            </w:r>
+            <w:r>
+              <w:rPr>
+                <w:noProof/>
+                <w:webHidden/>
+              </w:rPr>
+              <w:fldChar w:fldCharType="separate"/>
+            </w:r>
+            <w:r>
+              <w:rPr>
+                <w:noProof/>
+                <w:webHidden/>
+              </w:rPr>
+              <w:t>4</w:t>
+            </w:r>
+            <w:r>
+              <w:rPr>
+                <w:noProof/>
+                <w:webHidden/>
+              </w:rPr>
+              <w:fldChar w:fldCharType="end"/>
+            </w:r>
+          </w:hyperlink>
+        </w:p>
+        <w:p>
+          <w:pPr>
+            <w:pStyle w:val="TOC3"/>
+            <w:tabs>
+              <w:tab w:val="right" w:leader="dot" w:pos="10457"/>
+            </w:tabs>
+            <w:rPr>
+              <w:rFonts w:eastAsiaTheme="minorEastAsia"/>
+              <w:noProof/>
+              <w:lang w:eastAsia="fr-FR"/>
+            </w:rPr>
+          </w:pPr>
+          <w:hyperlink w:anchor="_Toc451184151" w:history="1">
+            <w:r>
+              <w:rPr>
+                <w:rStyle w:val="Hyperlink"/>
+                <w:noProof/>
+              </w:rPr>
+              <w:t>Valider les inscriptions</w:t>
+            </w:r>
+            <w:r>
+              <w:rPr>
+                <w:noProof/>
+                <w:webHidden/>
+              </w:rPr>
+              <w:tab/>
+            </w:r>
+            <w:r>
+              <w:rPr>
+                <w:noProof/>
+                <w:webHidden/>
+              </w:rPr>
+              <w:fldChar w:fldCharType="begin"/>
+            </w:r>
+            <w:r>
+              <w:rPr>
+                <w:noProof/>
+                <w:webHidden/>
+              </w:rPr>
+              <w:instrText xml:space="preserve"> PAGEREF _Toc451184151 \h </w:instrText>
             </w:r>
             <w:r>
               <w:rPr>
@@ -840,13 +1324,13 @@
               <w:lang w:eastAsia="fr-FR"/>
             </w:rPr>
           </w:pPr>
-          <w:hyperlink w:anchor="_Toc451016451" w:history="1">
+          <w:hyperlink w:anchor="_Toc451184152" w:history="1">
             <w:r>
               <w:rPr>
                 <w:rStyle w:val="Hyperlink"/>
                 <w:noProof/>
               </w:rPr>
-              <w:t>Annexe 2 : exemple de classe mère abstraite d’un manager</w:t>
+              <w:t>Annexes</w:t>
             </w:r>
             <w:r>
               <w:rPr>
@@ -867,7 +1351,7 @@
                 <w:noProof/>
                 <w:webHidden/>
               </w:rPr>
-              <w:instrText xml:space="preserve"> PAGEREF _Toc451016451 \h </w:instrText>
+              <w:instrText xml:space="preserve"> PAGEREF _Toc451184152 \h </w:instrText>
             </w:r>
             <w:r>
               <w:rPr>
@@ -887,7 +1371,7 @@
                 <w:noProof/>
                 <w:webHidden/>
               </w:rPr>
-              <w:t>4</w:t>
+              <w:t>5</w:t>
             </w:r>
             <w:r>
               <w:rPr>
@@ -900,7 +1384,7 @@
         </w:p>
         <w:p>
           <w:pPr>
-            <w:pStyle w:val="TOC2"/>
+            <w:pStyle w:val="TOC3"/>
             <w:tabs>
               <w:tab w:val="right" w:leader="dot" w:pos="10457"/>
             </w:tabs>
@@ -910,13 +1394,13 @@
               <w:lang w:eastAsia="fr-FR"/>
             </w:rPr>
           </w:pPr>
-          <w:hyperlink w:anchor="_Toc451016452" w:history="1">
+          <w:hyperlink w:anchor="_Toc451184153" w:history="1">
             <w:r>
               <w:rPr>
                 <w:rStyle w:val="Hyperlink"/>
                 <w:noProof/>
               </w:rPr>
-              <w:t>Annexe 3 : la classe Entity</w:t>
+              <w:t>Schéma de la base de données</w:t>
             </w:r>
             <w:r>
               <w:rPr>
@@ -937,7 +1421,7 @@
                 <w:noProof/>
                 <w:webHidden/>
               </w:rPr>
-              <w:instrText xml:space="preserve"> PAGEREF _Toc451016452 \h </w:instrText>
+              <w:instrText xml:space="preserve"> PAGEREF _Toc451184153 \h </w:instrText>
             </w:r>
             <w:r>
               <w:rPr>
@@ -970,7 +1454,7 @@
         </w:p>
         <w:p>
           <w:pPr>
-            <w:pStyle w:val="TOC2"/>
+            <w:pStyle w:val="TOC3"/>
             <w:tabs>
               <w:tab w:val="right" w:leader="dot" w:pos="10457"/>
             </w:tabs>
@@ -980,13 +1464,13 @@
               <w:lang w:eastAsia="fr-FR"/>
             </w:rPr>
           </w:pPr>
-          <w:hyperlink w:anchor="_Toc451016453" w:history="1">
+          <w:hyperlink w:anchor="_Toc451184154" w:history="1">
             <w:r>
               <w:rPr>
                 <w:rStyle w:val="Hyperlink"/>
                 <w:noProof/>
               </w:rPr>
-              <w:t>Annexe 4 : le trait Hydrator</w:t>
+              <w:t>Exemple de classe mère abstraite d’un manager</w:t>
             </w:r>
             <w:r>
               <w:rPr>
@@ -1007,7 +1491,7 @@
                 <w:noProof/>
                 <w:webHidden/>
               </w:rPr>
-              <w:instrText xml:space="preserve"> PAGEREF _Toc451016453 \h </w:instrText>
+              <w:instrText xml:space="preserve"> PAGEREF _Toc451184154 \h </w:instrText>
             </w:r>
             <w:r>
               <w:rPr>
@@ -1028,6 +1512,636 @@
                 <w:webHidden/>
               </w:rPr>
               <w:t>5</w:t>
+            </w:r>
+            <w:r>
+              <w:rPr>
+                <w:noProof/>
+                <w:webHidden/>
+              </w:rPr>
+              <w:fldChar w:fldCharType="end"/>
+            </w:r>
+          </w:hyperlink>
+        </w:p>
+        <w:p>
+          <w:pPr>
+            <w:pStyle w:val="TOC3"/>
+            <w:tabs>
+              <w:tab w:val="right" w:leader="dot" w:pos="10457"/>
+            </w:tabs>
+            <w:rPr>
+              <w:rFonts w:eastAsiaTheme="minorEastAsia"/>
+              <w:noProof/>
+              <w:lang w:eastAsia="fr-FR"/>
+            </w:rPr>
+          </w:pPr>
+          <w:hyperlink w:anchor="_Toc451184155" w:history="1">
+            <w:r>
+              <w:rPr>
+                <w:rStyle w:val="Hyperlink"/>
+                <w:noProof/>
+              </w:rPr>
+              <w:t>La  classe Entity</w:t>
+            </w:r>
+            <w:r>
+              <w:rPr>
+                <w:noProof/>
+                <w:webHidden/>
+              </w:rPr>
+              <w:tab/>
+            </w:r>
+            <w:r>
+              <w:rPr>
+                <w:noProof/>
+                <w:webHidden/>
+              </w:rPr>
+              <w:fldChar w:fldCharType="begin"/>
+            </w:r>
+            <w:r>
+              <w:rPr>
+                <w:noProof/>
+                <w:webHidden/>
+              </w:rPr>
+              <w:instrText xml:space="preserve"> PAGEREF _Toc451184155 \h </w:instrText>
+            </w:r>
+            <w:r>
+              <w:rPr>
+                <w:noProof/>
+                <w:webHidden/>
+              </w:rPr>
+            </w:r>
+            <w:r>
+              <w:rPr>
+                <w:noProof/>
+                <w:webHidden/>
+              </w:rPr>
+              <w:fldChar w:fldCharType="separate"/>
+            </w:r>
+            <w:r>
+              <w:rPr>
+                <w:noProof/>
+                <w:webHidden/>
+              </w:rPr>
+              <w:t>6</w:t>
+            </w:r>
+            <w:r>
+              <w:rPr>
+                <w:noProof/>
+                <w:webHidden/>
+              </w:rPr>
+              <w:fldChar w:fldCharType="end"/>
+            </w:r>
+          </w:hyperlink>
+        </w:p>
+        <w:p>
+          <w:pPr>
+            <w:pStyle w:val="TOC3"/>
+            <w:tabs>
+              <w:tab w:val="right" w:leader="dot" w:pos="10457"/>
+            </w:tabs>
+            <w:rPr>
+              <w:rFonts w:eastAsiaTheme="minorEastAsia"/>
+              <w:noProof/>
+              <w:lang w:eastAsia="fr-FR"/>
+            </w:rPr>
+          </w:pPr>
+          <w:hyperlink w:anchor="_Toc451184156" w:history="1">
+            <w:r>
+              <w:rPr>
+                <w:rStyle w:val="Hyperlink"/>
+                <w:noProof/>
+              </w:rPr>
+              <w:t>Le trait Hydrator</w:t>
+            </w:r>
+            <w:r>
+              <w:rPr>
+                <w:noProof/>
+                <w:webHidden/>
+              </w:rPr>
+              <w:tab/>
+            </w:r>
+            <w:r>
+              <w:rPr>
+                <w:noProof/>
+                <w:webHidden/>
+              </w:rPr>
+              <w:fldChar w:fldCharType="begin"/>
+            </w:r>
+            <w:r>
+              <w:rPr>
+                <w:noProof/>
+                <w:webHidden/>
+              </w:rPr>
+              <w:instrText xml:space="preserve"> PAGEREF _Toc451184156 \h </w:instrText>
+            </w:r>
+            <w:r>
+              <w:rPr>
+                <w:noProof/>
+                <w:webHidden/>
+              </w:rPr>
+            </w:r>
+            <w:r>
+              <w:rPr>
+                <w:noProof/>
+                <w:webHidden/>
+              </w:rPr>
+              <w:fldChar w:fldCharType="separate"/>
+            </w:r>
+            <w:r>
+              <w:rPr>
+                <w:noProof/>
+                <w:webHidden/>
+              </w:rPr>
+              <w:t>6</w:t>
+            </w:r>
+            <w:r>
+              <w:rPr>
+                <w:noProof/>
+                <w:webHidden/>
+              </w:rPr>
+              <w:fldChar w:fldCharType="end"/>
+            </w:r>
+          </w:hyperlink>
+        </w:p>
+        <w:p>
+          <w:pPr>
+            <w:pStyle w:val="TOC3"/>
+            <w:tabs>
+              <w:tab w:val="right" w:leader="dot" w:pos="10457"/>
+            </w:tabs>
+            <w:rPr>
+              <w:rFonts w:eastAsiaTheme="minorEastAsia"/>
+              <w:noProof/>
+              <w:lang w:eastAsia="fr-FR"/>
+            </w:rPr>
+          </w:pPr>
+          <w:hyperlink w:anchor="_Toc451184157" w:history="1">
+            <w:r>
+              <w:rPr>
+                <w:rStyle w:val="Hyperlink"/>
+                <w:noProof/>
+              </w:rPr>
+              <w:t>Use case</w:t>
+            </w:r>
+            <w:r>
+              <w:rPr>
+                <w:noProof/>
+                <w:webHidden/>
+              </w:rPr>
+              <w:tab/>
+            </w:r>
+            <w:r>
+              <w:rPr>
+                <w:noProof/>
+                <w:webHidden/>
+              </w:rPr>
+              <w:fldChar w:fldCharType="begin"/>
+            </w:r>
+            <w:r>
+              <w:rPr>
+                <w:noProof/>
+                <w:webHidden/>
+              </w:rPr>
+              <w:instrText xml:space="preserve"> PAGEREF _Toc451184157 \h </w:instrText>
+            </w:r>
+            <w:r>
+              <w:rPr>
+                <w:noProof/>
+                <w:webHidden/>
+              </w:rPr>
+            </w:r>
+            <w:r>
+              <w:rPr>
+                <w:noProof/>
+                <w:webHidden/>
+              </w:rPr>
+              <w:fldChar w:fldCharType="separate"/>
+            </w:r>
+            <w:r>
+              <w:rPr>
+                <w:noProof/>
+                <w:webHidden/>
+              </w:rPr>
+              <w:t>7</w:t>
+            </w:r>
+            <w:r>
+              <w:rPr>
+                <w:noProof/>
+                <w:webHidden/>
+              </w:rPr>
+              <w:fldChar w:fldCharType="end"/>
+            </w:r>
+          </w:hyperlink>
+        </w:p>
+        <w:p>
+          <w:pPr>
+            <w:pStyle w:val="TOC3"/>
+            <w:tabs>
+              <w:tab w:val="right" w:leader="dot" w:pos="10457"/>
+            </w:tabs>
+            <w:rPr>
+              <w:rFonts w:eastAsiaTheme="minorEastAsia"/>
+              <w:noProof/>
+              <w:lang w:eastAsia="fr-FR"/>
+            </w:rPr>
+          </w:pPr>
+          <w:hyperlink w:anchor="_Toc451184158" w:history="1">
+            <w:r>
+              <w:rPr>
+                <w:rStyle w:val="Hyperlink"/>
+                <w:noProof/>
+              </w:rPr>
+              <w:t>L’ajout de personne</w:t>
+            </w:r>
+            <w:r>
+              <w:rPr>
+                <w:noProof/>
+                <w:webHidden/>
+              </w:rPr>
+              <w:tab/>
+            </w:r>
+            <w:r>
+              <w:rPr>
+                <w:noProof/>
+                <w:webHidden/>
+              </w:rPr>
+              <w:fldChar w:fldCharType="begin"/>
+            </w:r>
+            <w:r>
+              <w:rPr>
+                <w:noProof/>
+                <w:webHidden/>
+              </w:rPr>
+              <w:instrText xml:space="preserve"> PAGEREF _Toc451184158 \h </w:instrText>
+            </w:r>
+            <w:r>
+              <w:rPr>
+                <w:noProof/>
+                <w:webHidden/>
+              </w:rPr>
+            </w:r>
+            <w:r>
+              <w:rPr>
+                <w:noProof/>
+                <w:webHidden/>
+              </w:rPr>
+              <w:fldChar w:fldCharType="separate"/>
+            </w:r>
+            <w:r>
+              <w:rPr>
+                <w:noProof/>
+                <w:webHidden/>
+              </w:rPr>
+              <w:t>7</w:t>
+            </w:r>
+            <w:r>
+              <w:rPr>
+                <w:noProof/>
+                <w:webHidden/>
+              </w:rPr>
+              <w:fldChar w:fldCharType="end"/>
+            </w:r>
+          </w:hyperlink>
+        </w:p>
+        <w:p>
+          <w:pPr>
+            <w:pStyle w:val="TOC3"/>
+            <w:tabs>
+              <w:tab w:val="right" w:leader="dot" w:pos="10457"/>
+            </w:tabs>
+            <w:rPr>
+              <w:rFonts w:eastAsiaTheme="minorEastAsia"/>
+              <w:noProof/>
+              <w:lang w:eastAsia="fr-FR"/>
+            </w:rPr>
+          </w:pPr>
+          <w:hyperlink w:anchor="_Toc451184159" w:history="1">
+            <w:r>
+              <w:rPr>
+                <w:rStyle w:val="Hyperlink"/>
+                <w:noProof/>
+              </w:rPr>
+              <w:t>L’ajout d’adhérent</w:t>
+            </w:r>
+            <w:r>
+              <w:rPr>
+                <w:noProof/>
+                <w:webHidden/>
+              </w:rPr>
+              <w:tab/>
+            </w:r>
+            <w:r>
+              <w:rPr>
+                <w:noProof/>
+                <w:webHidden/>
+              </w:rPr>
+              <w:fldChar w:fldCharType="begin"/>
+            </w:r>
+            <w:r>
+              <w:rPr>
+                <w:noProof/>
+                <w:webHidden/>
+              </w:rPr>
+              <w:instrText xml:space="preserve"> PAGEREF _Toc451184159 \h </w:instrText>
+            </w:r>
+            <w:r>
+              <w:rPr>
+                <w:noProof/>
+                <w:webHidden/>
+              </w:rPr>
+            </w:r>
+            <w:r>
+              <w:rPr>
+                <w:noProof/>
+                <w:webHidden/>
+              </w:rPr>
+              <w:fldChar w:fldCharType="separate"/>
+            </w:r>
+            <w:r>
+              <w:rPr>
+                <w:noProof/>
+                <w:webHidden/>
+              </w:rPr>
+              <w:t>8</w:t>
+            </w:r>
+            <w:r>
+              <w:rPr>
+                <w:noProof/>
+                <w:webHidden/>
+              </w:rPr>
+              <w:fldChar w:fldCharType="end"/>
+            </w:r>
+          </w:hyperlink>
+        </w:p>
+        <w:p>
+          <w:pPr>
+            <w:pStyle w:val="TOC3"/>
+            <w:tabs>
+              <w:tab w:val="right" w:leader="dot" w:pos="10457"/>
+            </w:tabs>
+            <w:rPr>
+              <w:rFonts w:eastAsiaTheme="minorEastAsia"/>
+              <w:noProof/>
+              <w:lang w:eastAsia="fr-FR"/>
+            </w:rPr>
+          </w:pPr>
+          <w:hyperlink w:anchor="_Toc451184160" w:history="1">
+            <w:r>
+              <w:rPr>
+                <w:rStyle w:val="Hyperlink"/>
+                <w:noProof/>
+              </w:rPr>
+              <w:t>La gestion des rôles</w:t>
+            </w:r>
+            <w:r>
+              <w:rPr>
+                <w:noProof/>
+                <w:webHidden/>
+              </w:rPr>
+              <w:tab/>
+            </w:r>
+            <w:r>
+              <w:rPr>
+                <w:noProof/>
+                <w:webHidden/>
+              </w:rPr>
+              <w:fldChar w:fldCharType="begin"/>
+            </w:r>
+            <w:r>
+              <w:rPr>
+                <w:noProof/>
+                <w:webHidden/>
+              </w:rPr>
+              <w:instrText xml:space="preserve"> PAGEREF _Toc451184160 \h </w:instrText>
+            </w:r>
+            <w:r>
+              <w:rPr>
+                <w:noProof/>
+                <w:webHidden/>
+              </w:rPr>
+            </w:r>
+            <w:r>
+              <w:rPr>
+                <w:noProof/>
+                <w:webHidden/>
+              </w:rPr>
+              <w:fldChar w:fldCharType="separate"/>
+            </w:r>
+            <w:r>
+              <w:rPr>
+                <w:noProof/>
+                <w:webHidden/>
+              </w:rPr>
+              <w:t>8</w:t>
+            </w:r>
+            <w:r>
+              <w:rPr>
+                <w:noProof/>
+                <w:webHidden/>
+              </w:rPr>
+              <w:fldChar w:fldCharType="end"/>
+            </w:r>
+          </w:hyperlink>
+        </w:p>
+        <w:p>
+          <w:pPr>
+            <w:pStyle w:val="TOC3"/>
+            <w:tabs>
+              <w:tab w:val="right" w:leader="dot" w:pos="10457"/>
+            </w:tabs>
+            <w:rPr>
+              <w:rFonts w:eastAsiaTheme="minorEastAsia"/>
+              <w:noProof/>
+              <w:lang w:eastAsia="fr-FR"/>
+            </w:rPr>
+          </w:pPr>
+          <w:hyperlink w:anchor="_Toc451184161" w:history="1">
+            <w:r>
+              <w:rPr>
+                <w:rStyle w:val="Hyperlink"/>
+                <w:noProof/>
+              </w:rPr>
+              <w:t>La gestion des catégories</w:t>
+            </w:r>
+            <w:r>
+              <w:rPr>
+                <w:noProof/>
+                <w:webHidden/>
+              </w:rPr>
+              <w:tab/>
+            </w:r>
+            <w:r>
+              <w:rPr>
+                <w:noProof/>
+                <w:webHidden/>
+              </w:rPr>
+              <w:fldChar w:fldCharType="begin"/>
+            </w:r>
+            <w:r>
+              <w:rPr>
+                <w:noProof/>
+                <w:webHidden/>
+              </w:rPr>
+              <w:instrText xml:space="preserve"> PAGEREF _Toc451184161 \h </w:instrText>
+            </w:r>
+            <w:r>
+              <w:rPr>
+                <w:noProof/>
+                <w:webHidden/>
+              </w:rPr>
+            </w:r>
+            <w:r>
+              <w:rPr>
+                <w:noProof/>
+                <w:webHidden/>
+              </w:rPr>
+              <w:fldChar w:fldCharType="separate"/>
+            </w:r>
+            <w:r>
+              <w:rPr>
+                <w:noProof/>
+                <w:webHidden/>
+              </w:rPr>
+              <w:t>8</w:t>
+            </w:r>
+            <w:r>
+              <w:rPr>
+                <w:noProof/>
+                <w:webHidden/>
+              </w:rPr>
+              <w:fldChar w:fldCharType="end"/>
+            </w:r>
+          </w:hyperlink>
+        </w:p>
+        <w:p>
+          <w:pPr>
+            <w:pStyle w:val="TOC3"/>
+            <w:tabs>
+              <w:tab w:val="right" w:leader="dot" w:pos="10457"/>
+            </w:tabs>
+            <w:rPr>
+              <w:rFonts w:eastAsiaTheme="minorEastAsia"/>
+              <w:noProof/>
+              <w:lang w:eastAsia="fr-FR"/>
+            </w:rPr>
+          </w:pPr>
+          <w:hyperlink w:anchor="_Toc451184162" w:history="1">
+            <w:r>
+              <w:rPr>
+                <w:rStyle w:val="Hyperlink"/>
+                <w:noProof/>
+              </w:rPr>
+              <w:t>La gestion des certificats médicaux</w:t>
+            </w:r>
+            <w:r>
+              <w:rPr>
+                <w:noProof/>
+                <w:webHidden/>
+              </w:rPr>
+              <w:tab/>
+            </w:r>
+            <w:r>
+              <w:rPr>
+                <w:noProof/>
+                <w:webHidden/>
+              </w:rPr>
+              <w:fldChar w:fldCharType="begin"/>
+            </w:r>
+            <w:r>
+              <w:rPr>
+                <w:noProof/>
+                <w:webHidden/>
+              </w:rPr>
+              <w:instrText xml:space="preserve"> PAGEREF _Toc451184162 \h </w:instrText>
+            </w:r>
+            <w:r>
+              <w:rPr>
+                <w:noProof/>
+                <w:webHidden/>
+              </w:rPr>
+            </w:r>
+            <w:r>
+              <w:rPr>
+                <w:noProof/>
+                <w:webHidden/>
+              </w:rPr>
+              <w:fldChar w:fldCharType="separate"/>
+            </w:r>
+            <w:r>
+              <w:rPr>
+                <w:noProof/>
+                <w:webHidden/>
+              </w:rPr>
+              <w:t>8</w:t>
+            </w:r>
+            <w:r>
+              <w:rPr>
+                <w:noProof/>
+                <w:webHidden/>
+              </w:rPr>
+              <w:fldChar w:fldCharType="end"/>
+            </w:r>
+          </w:hyperlink>
+        </w:p>
+        <w:p>
+          <w:pPr>
+            <w:pStyle w:val="TOC3"/>
+            <w:tabs>
+              <w:tab w:val="right" w:leader="dot" w:pos="10457"/>
+            </w:tabs>
+            <w:rPr>
+              <w:rFonts w:eastAsiaTheme="minorEastAsia"/>
+              <w:noProof/>
+              <w:lang w:eastAsia="fr-FR"/>
+            </w:rPr>
+          </w:pPr>
+          <w:hyperlink w:anchor="_Toc451184163" w:history="1">
+            <w:r>
+              <w:rPr>
+                <w:rStyle w:val="Hyperlink"/>
+                <w:noProof/>
+              </w:rPr>
+              <w:t>Valider les inscriptions</w:t>
+            </w:r>
+            <w:r>
+              <w:rPr>
+                <w:noProof/>
+                <w:webHidden/>
+              </w:rPr>
+              <w:tab/>
+            </w:r>
+            <w:r>
+              <w:rPr>
+                <w:noProof/>
+                <w:webHidden/>
+              </w:rPr>
+              <w:fldChar w:fldCharType="begin"/>
+            </w:r>
+            <w:r>
+              <w:rPr>
+                <w:noProof/>
+                <w:webHidden/>
+              </w:rPr>
+              <w:instrText xml:space="preserve"> PAGEREF _Toc451184163 \h </w:instrText>
+            </w:r>
+            <w:r>
+              <w:rPr>
+                <w:noProof/>
+                <w:webHidden/>
+              </w:rPr>
+            </w:r>
+            <w:r>
+              <w:rPr>
+                <w:noProof/>
+                <w:webHidden/>
+              </w:rPr>
+              <w:fldChar w:fldCharType="separate"/>
+            </w:r>
+            <w:r>
+              <w:rPr>
+                <w:noProof/>
+                <w:webHidden/>
+              </w:rPr>
+              <w:t>9</w:t>
             </w:r>
             <w:r>
               <w:rPr>
@@ -1066,9 +2180,8 @@
     <w:p>
       <w:pPr>
         <w:pStyle w:val="Heading1"/>
-        <w:jc w:val="both"/>
-      </w:pPr>
-      <w:bookmarkStart w:id="0" w:name="_Toc451016444"/>
+      </w:pPr>
+      <w:bookmarkStart w:id="0" w:name="_Toc451184138"/>
       <w:r>
         <w:lastRenderedPageBreak/>
         <w:t>Introduction</w:t>
@@ -1076,36 +2189,43 @@
       <w:bookmarkEnd w:id="0"/>
     </w:p>
     <w:p>
-      <w:pPr>
-        <w:jc w:val="both"/>
-      </w:pPr>
+      <w:proofErr w:type="gramStart"/>
+      <w:r>
+        <w:t>blabla</w:t>
+      </w:r>
+      <w:proofErr w:type="gramEnd"/>
+    </w:p>
+    <w:p>
+      <w:pPr>
+        <w:pStyle w:val="Title"/>
+      </w:pPr>
+      <w:bookmarkStart w:id="1" w:name="_Toc451184139"/>
+      <w:r>
+        <w:t>Fonctionnement de l’application</w:t>
+      </w:r>
+      <w:bookmarkEnd w:id="1"/>
     </w:p>
     <w:p>
       <w:pPr>
         <w:pStyle w:val="Heading1"/>
-        <w:jc w:val="both"/>
-      </w:pPr>
-      <w:bookmarkStart w:id="1" w:name="_Toc451016445"/>
+      </w:pPr>
+      <w:bookmarkStart w:id="2" w:name="_Toc451184140"/>
       <w:r>
         <w:t>La base de données</w:t>
       </w:r>
-      <w:bookmarkEnd w:id="1"/>
+      <w:bookmarkEnd w:id="2"/>
     </w:p>
     <w:p>
       <w:pPr>
         <w:pStyle w:val="Heading2"/>
-        <w:jc w:val="both"/>
-      </w:pPr>
-      <w:bookmarkStart w:id="2" w:name="_Toc451016446"/>
+      </w:pPr>
+      <w:bookmarkStart w:id="3" w:name="_Toc451184141"/>
       <w:r>
         <w:t>Sa structure</w:t>
       </w:r>
-      <w:bookmarkEnd w:id="2"/>
-    </w:p>
-    <w:p>
-      <w:pPr>
-        <w:jc w:val="both"/>
-      </w:pPr>
+      <w:bookmarkEnd w:id="3"/>
+    </w:p>
+    <w:p>
       <w:r>
         <w:tab/>
         <w:t xml:space="preserve">La base de données a été pensée pour s’adapter au mieux aux besoins de l’application. Lors de son développement, elle a constamment évolué pour arriver à sa forme actuelle (voir </w:t>
@@ -1115,392 +2235,361 @@
           <w:rPr>
             <w:rStyle w:val="Hyperlink"/>
           </w:rPr>
-          <w:t>Annexe 1</w:t>
+          <w:t>Sché</w:t>
         </w:r>
         <w:r>
           <w:rPr>
             <w:rStyle w:val="Hyperlink"/>
           </w:rPr>
-          <w:t xml:space="preserve"> </w:t>
+          <w:t>ma de la base de données</w:t>
+        </w:r>
+      </w:hyperlink>
+      <w:r>
+        <w:t>). Elle possède plusieurs tables permettant de définir les différentes entités :</w:t>
+      </w:r>
+    </w:p>
+    <w:p>
+      <w:pPr>
+        <w:pStyle w:val="ListParagraph"/>
+        <w:numPr>
+          <w:ilvl w:val="0"/>
+          <w:numId w:val="4"/>
+        </w:numPr>
+      </w:pPr>
+      <w:r>
+        <w:t>La table personne : permet de modéliser une personne, et de retrouver toutes les informations la concernant. Son champ id auto-incrémenté permet son identification.</w:t>
+      </w:r>
+    </w:p>
+    <w:p>
+      <w:pPr>
+        <w:pStyle w:val="ListParagraph"/>
+        <w:numPr>
+          <w:ilvl w:val="0"/>
+          <w:numId w:val="4"/>
+        </w:numPr>
+      </w:pPr>
+      <w:r>
+        <w:t xml:space="preserve">La table licence : est liée à la table personne (son champ </w:t>
+      </w:r>
+      <w:proofErr w:type="spellStart"/>
+      <w:r>
+        <w:t>id_personne</w:t>
+      </w:r>
+      <w:proofErr w:type="spellEnd"/>
+      <w:r>
+        <w:t xml:space="preserve"> permet de faire ce lien). Elle est identifiée par son numéro (champ </w:t>
+      </w:r>
+      <w:proofErr w:type="spellStart"/>
+      <w:r>
+        <w:t>num</w:t>
+      </w:r>
+      <w:proofErr w:type="spellEnd"/>
+      <w:r>
+        <w:t xml:space="preserve">) unique, et son champ </w:t>
+      </w:r>
+      <w:proofErr w:type="spellStart"/>
+      <w:r>
+        <w:t>activated</w:t>
+      </w:r>
+      <w:proofErr w:type="spellEnd"/>
+      <w:r>
+        <w:t xml:space="preserve"> permet de savoir si la personne correspondant s’est déjà inscrite sur le site ou non.</w:t>
+      </w:r>
+    </w:p>
+    <w:p>
+      <w:pPr>
+        <w:pStyle w:val="ListParagraph"/>
+        <w:numPr>
+          <w:ilvl w:val="0"/>
+          <w:numId w:val="4"/>
+        </w:numPr>
+      </w:pPr>
+      <w:r>
+        <w:t xml:space="preserve">La table </w:t>
+      </w:r>
+      <w:proofErr w:type="gramStart"/>
+      <w:r>
+        <w:t>user</w:t>
+      </w:r>
+      <w:proofErr w:type="gramEnd"/>
+      <w:r>
+        <w:t> : symbolise un utilisateur du site. On retrouve son nom d’utilisateur (</w:t>
+      </w:r>
+      <w:proofErr w:type="spellStart"/>
+      <w:r>
+        <w:t>username</w:t>
+      </w:r>
+      <w:proofErr w:type="spellEnd"/>
+      <w:r>
+        <w:t>), son mot de passe crypté depuis l’application (</w:t>
+      </w:r>
+      <w:proofErr w:type="spellStart"/>
+      <w:r>
+        <w:t>password</w:t>
+      </w:r>
+      <w:proofErr w:type="spellEnd"/>
+      <w:r>
+        <w:t>) ainsi que son</w:t>
+      </w:r>
+      <w:r>
+        <w:t xml:space="preserve"> </w:t>
+      </w:r>
+      <w:r>
+        <w:t>(ses) rôle(s) sur le site (administrateur, secrétaire, entraîneur et/ou compétiteur).</w:t>
+      </w:r>
+    </w:p>
+    <w:p>
+      <w:pPr>
+        <w:pStyle w:val="ListParagraph"/>
+        <w:numPr>
+          <w:ilvl w:val="0"/>
+          <w:numId w:val="4"/>
+        </w:numPr>
+      </w:pPr>
+      <w:r>
+        <w:t xml:space="preserve">La table </w:t>
+      </w:r>
+      <w:proofErr w:type="spellStart"/>
+      <w:r>
+        <w:t>adhe</w:t>
+      </w:r>
+      <w:r>
+        <w:t>rent</w:t>
+      </w:r>
+      <w:proofErr w:type="spellEnd"/>
+      <w:r>
+        <w:t xml:space="preserve"> : représente les compétiteurs du club. On retrouve donc les informations comme leur catégorie ou leur spécialité, ainsi que la validité de leur certificat médical. Comme c’est une personne, on peut lier les deux tables grâce au champ </w:t>
+      </w:r>
+      <w:proofErr w:type="spellStart"/>
+      <w:r>
+        <w:t>num_personne</w:t>
+      </w:r>
+      <w:proofErr w:type="spellEnd"/>
+      <w:r>
+        <w:t>.</w:t>
+      </w:r>
+    </w:p>
+    <w:p>
+      <w:pPr>
+        <w:pStyle w:val="ListParagraph"/>
+        <w:numPr>
+          <w:ilvl w:val="0"/>
+          <w:numId w:val="4"/>
+        </w:numPr>
+      </w:pPr>
+      <w:r>
+        <w:t xml:space="preserve">La table </w:t>
+      </w:r>
+      <w:proofErr w:type="spellStart"/>
+      <w:r>
+        <w:t>competition</w:t>
+      </w:r>
+      <w:proofErr w:type="spellEnd"/>
+      <w:r>
+        <w:t> : contient tous les renseignements sur une compétition. Elle est liée à plusieurs tables, permettant ainsi de gérer les inscriptions à une compétition et au transport, ou la participation des bénévoles.</w:t>
+      </w:r>
+    </w:p>
+    <w:p>
+      <w:pPr>
+        <w:pStyle w:val="ListParagraph"/>
+        <w:numPr>
+          <w:ilvl w:val="0"/>
+          <w:numId w:val="4"/>
+        </w:numPr>
+      </w:pPr>
+      <w:r>
+        <w:t xml:space="preserve">La table </w:t>
+      </w:r>
+      <w:proofErr w:type="spellStart"/>
+      <w:r>
+        <w:t>equipage</w:t>
+      </w:r>
+      <w:proofErr w:type="spellEnd"/>
+      <w:r>
+        <w:t xml:space="preserve"> : modélise un équipage inscrit à une compétition (son champ </w:t>
+      </w:r>
+      <w:proofErr w:type="spellStart"/>
+      <w:r>
+        <w:t>id_competition</w:t>
+      </w:r>
+      <w:proofErr w:type="spellEnd"/>
+      <w:r>
+        <w:t xml:space="preserve"> permet d’identifier cette compétition). Cette table est également liée à plusieurs autres tables, afin de gérer les compétiteurs prenant part à cet équipage.</w:t>
+      </w:r>
+    </w:p>
+    <w:p>
+      <w:pPr>
+        <w:pStyle w:val="ListParagraph"/>
+        <w:numPr>
+          <w:ilvl w:val="0"/>
+          <w:numId w:val="4"/>
+        </w:numPr>
+      </w:pPr>
+      <w:r>
+        <w:t xml:space="preserve">La table </w:t>
+      </w:r>
+      <w:proofErr w:type="spellStart"/>
+      <w:r>
+        <w:t>adherent_transport</w:t>
+      </w:r>
+      <w:proofErr w:type="spellEnd"/>
+      <w:r>
+        <w:t> : sert de lien entre une compétition et un adhérent, et l’identifie comme prenant part au transport pour cette compétition.</w:t>
+      </w:r>
+    </w:p>
+    <w:p>
+      <w:pPr>
+        <w:pStyle w:val="ListParagraph"/>
+        <w:numPr>
+          <w:ilvl w:val="0"/>
+          <w:numId w:val="4"/>
+        </w:numPr>
+      </w:pPr>
+      <w:r>
+        <w:t xml:space="preserve">La table </w:t>
+      </w:r>
+      <w:proofErr w:type="spellStart"/>
+      <w:r>
+        <w:t>adherent_equipage</w:t>
+      </w:r>
+      <w:proofErr w:type="spellEnd"/>
+      <w:r>
+        <w:t> : place un adhérent dans un équipage. Le champ valide permet de savoir si un entraîneur doit valider l’inscription ou non.</w:t>
+      </w:r>
+    </w:p>
+    <w:p>
+      <w:pPr>
+        <w:pStyle w:val="ListParagraph"/>
+        <w:numPr>
+          <w:ilvl w:val="0"/>
+          <w:numId w:val="4"/>
+        </w:numPr>
+      </w:pPr>
+      <w:r>
+        <w:t xml:space="preserve">La table </w:t>
+      </w:r>
+      <w:proofErr w:type="spellStart"/>
+      <w:r>
+        <w:t>adherent_equipage_invite</w:t>
+      </w:r>
+      <w:proofErr w:type="spellEnd"/>
+      <w:r>
+        <w:t> : lie un compétiteur à un équipage auquel il a été invité à participer.</w:t>
+      </w:r>
+    </w:p>
+    <w:p>
+      <w:pPr>
+        <w:pStyle w:val="ListParagraph"/>
+        <w:numPr>
+          <w:ilvl w:val="0"/>
+          <w:numId w:val="4"/>
+        </w:numPr>
+      </w:pPr>
+      <w:r>
+        <w:t xml:space="preserve">La table </w:t>
+      </w:r>
+      <w:proofErr w:type="spellStart"/>
+      <w:r>
+        <w:t>accompagnateur_benevole</w:t>
+      </w:r>
+      <w:proofErr w:type="spellEnd"/>
+      <w:r>
+        <w:t xml:space="preserve"> : permet d’enregistrer un non licencié comme bénévole d’une compétition et de connaître son rôle. Il est lié à une personne grâce au champ </w:t>
+      </w:r>
+      <w:proofErr w:type="spellStart"/>
+      <w:r>
+        <w:t>id_personne</w:t>
+      </w:r>
+      <w:proofErr w:type="spellEnd"/>
+      <w:r>
+        <w:t>.</w:t>
+      </w:r>
+    </w:p>
+    <w:p>
+      <w:pPr>
+        <w:pStyle w:val="ListParagraph"/>
+        <w:numPr>
+          <w:ilvl w:val="0"/>
+          <w:numId w:val="4"/>
+        </w:numPr>
+      </w:pPr>
+      <w:r>
+        <w:t xml:space="preserve">La table </w:t>
+      </w:r>
+      <w:proofErr w:type="spellStart"/>
+      <w:r>
+        <w:t>accompagnateur_officiel</w:t>
+      </w:r>
+      <w:proofErr w:type="spellEnd"/>
+      <w:r>
+        <w:t xml:space="preserve"> : fonctionne de la même manière </w:t>
+      </w:r>
+      <w:r>
+        <w:t xml:space="preserve">que la table </w:t>
+      </w:r>
+      <w:proofErr w:type="spellStart"/>
+      <w:r>
+        <w:t>accompagnateur_benevole</w:t>
+      </w:r>
+      <w:proofErr w:type="spellEnd"/>
+      <w:r>
+        <w:t>, sauf qu’elle est liée à une licence puisque l’accompagnateur doit faire parti du club.</w:t>
+      </w:r>
+    </w:p>
+    <w:p>
+      <w:pPr>
+        <w:pStyle w:val="Heading2"/>
+      </w:pPr>
+      <w:bookmarkStart w:id="4" w:name="_Toc451184142"/>
+      <w:r>
+        <w:t>Sa gestion dans l’application web</w:t>
+      </w:r>
+      <w:bookmarkEnd w:id="4"/>
+    </w:p>
+    <w:p>
+      <w:r>
+        <w:tab/>
+        <w:t>Plusieurs éléments permettent de gérer la base de données dans l’application</w:t>
+      </w:r>
+      <w:r>
+        <w:t>.</w:t>
+      </w:r>
+      <w:r>
+        <w:t xml:space="preserve"> Tout d’abord, le fichier PDOFactory.php permet de définir les paramètres de connections à la base de données.</w:t>
+      </w:r>
+    </w:p>
+    <w:p>
+      <w:r>
+        <w:tab/>
+        <w:t xml:space="preserve">Ensuite, les fichiers Managers.php et Manager.php permettent de gérer les différents managers utilisés pour récupérer les informations souhaitées. Les managers utilisés sont constitués de deux fichiers chacun : un représentant la classe mère abstraite (voir </w:t>
+      </w:r>
+      <w:hyperlink w:anchor="_Annexe_2_:" w:history="1">
+        <w:r>
+          <w:rPr>
+            <w:rStyle w:val="Hyperlink"/>
+          </w:rPr>
+          <w:t>E</w:t>
         </w:r>
         <w:r>
           <w:rPr>
             <w:rStyle w:val="Hyperlink"/>
           </w:rPr>
-          <w:t xml:space="preserve">: </w:t>
-        </w:r>
-        <w:proofErr w:type="spellStart"/>
-        <w:r>
-          <w:rPr>
-            <w:rStyle w:val="Hyperlink"/>
-          </w:rPr>
-          <w:t>schema</w:t>
-        </w:r>
-        <w:proofErr w:type="spellEnd"/>
-        <w:r>
-          <w:rPr>
-            <w:rStyle w:val="Hyperlink"/>
-          </w:rPr>
-          <w:t xml:space="preserve"> de la base de données</w:t>
+          <w:t>xemple de classe mère abstraite d’un manager</w:t>
         </w:r>
       </w:hyperlink>
       <w:r>
-        <w:t>). Elle possède plusieurs tables permettant de définir les différentes entités :</w:t>
-      </w:r>
-    </w:p>
-    <w:p>
-      <w:pPr>
-        <w:pStyle w:val="ListParagraph"/>
-        <w:numPr>
-          <w:ilvl w:val="0"/>
-          <w:numId w:val="4"/>
-        </w:numPr>
-        <w:jc w:val="both"/>
-      </w:pPr>
-      <w:r>
-        <w:t>La table personne : permet de modéliser une personne, et de retrouver toutes les informations la concernant. Son champ id auto-incrémenté permet son identification.</w:t>
-      </w:r>
-    </w:p>
-    <w:p>
-      <w:pPr>
-        <w:pStyle w:val="ListParagraph"/>
-        <w:numPr>
-          <w:ilvl w:val="0"/>
-          <w:numId w:val="4"/>
-        </w:numPr>
-        <w:jc w:val="both"/>
-      </w:pPr>
-      <w:r>
-        <w:t xml:space="preserve">La table licence : est liée à la table personne (son champ </w:t>
-      </w:r>
-      <w:proofErr w:type="spellStart"/>
-      <w:r>
-        <w:t>id_personne</w:t>
-      </w:r>
-      <w:proofErr w:type="spellEnd"/>
-      <w:r>
-        <w:t xml:space="preserve"> permet de faire ce lien). Elle est identifiée par son numéro (champ </w:t>
-      </w:r>
-      <w:proofErr w:type="spellStart"/>
-      <w:r>
-        <w:t>num</w:t>
-      </w:r>
-      <w:proofErr w:type="spellEnd"/>
-      <w:r>
-        <w:t xml:space="preserve">) unique, et son champ </w:t>
-      </w:r>
-      <w:proofErr w:type="spellStart"/>
-      <w:r>
-        <w:t>activated</w:t>
-      </w:r>
-      <w:proofErr w:type="spellEnd"/>
-      <w:r>
-        <w:t xml:space="preserve"> permet de savoir si la personne correspondant s’est déjà inscrite sur le site ou non.</w:t>
-      </w:r>
-    </w:p>
-    <w:p>
-      <w:pPr>
-        <w:pStyle w:val="ListParagraph"/>
-        <w:numPr>
-          <w:ilvl w:val="0"/>
-          <w:numId w:val="4"/>
-        </w:numPr>
-        <w:jc w:val="both"/>
-      </w:pPr>
-      <w:r>
-        <w:t xml:space="preserve">La table </w:t>
-      </w:r>
-      <w:proofErr w:type="gramStart"/>
-      <w:r>
-        <w:t>user</w:t>
-      </w:r>
-      <w:proofErr w:type="gramEnd"/>
-      <w:r>
-        <w:t> : symbolise un utilisateur du site. On retrouve son nom d’utilisateur (</w:t>
-      </w:r>
-      <w:proofErr w:type="spellStart"/>
-      <w:r>
-        <w:t>username</w:t>
-      </w:r>
-      <w:proofErr w:type="spellEnd"/>
-      <w:r>
-        <w:t>), son mot de passe crypté depuis l’application (</w:t>
-      </w:r>
-      <w:proofErr w:type="spellStart"/>
-      <w:r>
-        <w:t>password</w:t>
-      </w:r>
-      <w:proofErr w:type="spellEnd"/>
-      <w:r>
-        <w:t>) ainsi que son</w:t>
-      </w:r>
-      <w:r>
-        <w:t xml:space="preserve"> </w:t>
-      </w:r>
-      <w:r>
-        <w:t>(ses) rôle(s) sur le site (administrateur, secrétaire, entraîneur et/ou compétiteur).</w:t>
-      </w:r>
-    </w:p>
-    <w:p>
-      <w:pPr>
-        <w:pStyle w:val="ListParagraph"/>
-        <w:numPr>
-          <w:ilvl w:val="0"/>
-          <w:numId w:val="4"/>
-        </w:numPr>
-        <w:jc w:val="both"/>
-      </w:pPr>
-      <w:r>
-        <w:t xml:space="preserve">La table </w:t>
-      </w:r>
-      <w:proofErr w:type="spellStart"/>
-      <w:r>
-        <w:t>adhe</w:t>
-      </w:r>
-      <w:r>
-        <w:t>rent</w:t>
-      </w:r>
-      <w:proofErr w:type="spellEnd"/>
-      <w:r>
-        <w:t xml:space="preserve"> : représente les compétiteurs du club. On retrouve donc les informations comme leur catégorie ou leur spécialité, ainsi que la validité de leur certificat médical. Comme c’est une personne, on peut lier les deux tables grâce au champ </w:t>
-      </w:r>
-      <w:proofErr w:type="spellStart"/>
-      <w:r>
-        <w:t>num_personne</w:t>
-      </w:r>
-      <w:proofErr w:type="spellEnd"/>
-      <w:r>
-        <w:t>.</w:t>
-      </w:r>
-    </w:p>
-    <w:p>
-      <w:pPr>
-        <w:pStyle w:val="ListParagraph"/>
-        <w:numPr>
-          <w:ilvl w:val="0"/>
-          <w:numId w:val="4"/>
-        </w:numPr>
-        <w:jc w:val="both"/>
-      </w:pPr>
-      <w:r>
-        <w:t xml:space="preserve">La table </w:t>
-      </w:r>
-      <w:proofErr w:type="spellStart"/>
-      <w:r>
-        <w:t>competition</w:t>
-      </w:r>
-      <w:proofErr w:type="spellEnd"/>
-      <w:r>
-        <w:t> : contient tous les renseignements sur une compétition. Elle est liée à plusieurs tables, permettant ainsi de gérer les inscriptions à une compétition et au transport, ou la participation des bénévoles.</w:t>
-      </w:r>
-    </w:p>
-    <w:p>
-      <w:pPr>
-        <w:pStyle w:val="ListParagraph"/>
-        <w:numPr>
-          <w:ilvl w:val="0"/>
-          <w:numId w:val="4"/>
-        </w:numPr>
-        <w:jc w:val="both"/>
-      </w:pPr>
-      <w:r>
-        <w:t xml:space="preserve">La table </w:t>
-      </w:r>
-      <w:proofErr w:type="spellStart"/>
-      <w:r>
-        <w:t>equipage</w:t>
-      </w:r>
-      <w:proofErr w:type="spellEnd"/>
-      <w:r>
-        <w:t xml:space="preserve"> : modélise un équipage inscrit à une compétition (son champ </w:t>
-      </w:r>
-      <w:proofErr w:type="spellStart"/>
-      <w:r>
-        <w:t>id_competition</w:t>
-      </w:r>
-      <w:proofErr w:type="spellEnd"/>
-      <w:r>
-        <w:t xml:space="preserve"> permet d’identifier cette compétition). Cette table est également liée à plusieurs autres tables, afin de gérer les compétiteurs prenant part à cet équipage.</w:t>
-      </w:r>
-    </w:p>
-    <w:p>
-      <w:pPr>
-        <w:pStyle w:val="ListParagraph"/>
-        <w:numPr>
-          <w:ilvl w:val="0"/>
-          <w:numId w:val="4"/>
-        </w:numPr>
-        <w:jc w:val="both"/>
-      </w:pPr>
-      <w:r>
-        <w:t xml:space="preserve">La table </w:t>
-      </w:r>
-      <w:proofErr w:type="spellStart"/>
-      <w:r>
-        <w:t>adherent_transport</w:t>
-      </w:r>
-      <w:proofErr w:type="spellEnd"/>
-      <w:r>
-        <w:t> : sert de lien entre une compétition et un adhérent, et l’identifie comme prenant part au transport pour cette compétition.</w:t>
-      </w:r>
-    </w:p>
-    <w:p>
-      <w:pPr>
-        <w:pStyle w:val="ListParagraph"/>
-        <w:numPr>
-          <w:ilvl w:val="0"/>
-          <w:numId w:val="4"/>
-        </w:numPr>
-        <w:jc w:val="both"/>
-      </w:pPr>
-      <w:r>
-        <w:t xml:space="preserve">La table </w:t>
-      </w:r>
-      <w:proofErr w:type="spellStart"/>
-      <w:r>
-        <w:t>adherent_equipage</w:t>
-      </w:r>
-      <w:proofErr w:type="spellEnd"/>
-      <w:r>
-        <w:t> : place un adhérent dans un équipage. Le champ valide permet de savoir si un entraîneur doit valider l’inscription ou non.</w:t>
-      </w:r>
-    </w:p>
-    <w:p>
-      <w:pPr>
-        <w:pStyle w:val="ListParagraph"/>
-        <w:numPr>
-          <w:ilvl w:val="0"/>
-          <w:numId w:val="4"/>
-        </w:numPr>
-        <w:jc w:val="both"/>
-      </w:pPr>
-      <w:r>
-        <w:t xml:space="preserve">La table </w:t>
-      </w:r>
-      <w:proofErr w:type="spellStart"/>
-      <w:r>
-        <w:t>adherent_equipage_invite</w:t>
-      </w:r>
-      <w:proofErr w:type="spellEnd"/>
-      <w:r>
-        <w:t> : lie un compétiteur à un équipage auquel il a été invité à participer.</w:t>
-      </w:r>
-    </w:p>
-    <w:p>
-      <w:pPr>
-        <w:pStyle w:val="ListParagraph"/>
-        <w:numPr>
-          <w:ilvl w:val="0"/>
-          <w:numId w:val="4"/>
-        </w:numPr>
-        <w:jc w:val="both"/>
-      </w:pPr>
-      <w:r>
-        <w:t xml:space="preserve">La table </w:t>
-      </w:r>
-      <w:proofErr w:type="spellStart"/>
-      <w:r>
-        <w:t>accompagnateur_benevole</w:t>
-      </w:r>
-      <w:proofErr w:type="spellEnd"/>
-      <w:r>
-        <w:t xml:space="preserve"> : permet d’enregistrer un non licencié comme bénévole d’une compétition et de connaître son rôle. Il est lié à une personne grâce au champ </w:t>
-      </w:r>
-      <w:proofErr w:type="spellStart"/>
-      <w:r>
-        <w:t>id_personne</w:t>
-      </w:r>
-      <w:proofErr w:type="spellEnd"/>
-      <w:r>
-        <w:t>.</w:t>
-      </w:r>
-    </w:p>
-    <w:p>
-      <w:pPr>
-        <w:pStyle w:val="ListParagraph"/>
-        <w:numPr>
-          <w:ilvl w:val="0"/>
-          <w:numId w:val="4"/>
-        </w:numPr>
-        <w:jc w:val="both"/>
-      </w:pPr>
-      <w:r>
-        <w:t xml:space="preserve">La table </w:t>
-      </w:r>
-      <w:proofErr w:type="spellStart"/>
-      <w:r>
-        <w:t>accompagnateur_officiel</w:t>
-      </w:r>
-      <w:proofErr w:type="spellEnd"/>
-      <w:r>
-        <w:t xml:space="preserve"> : fonctionne de la même manière </w:t>
-      </w:r>
-      <w:r>
-        <w:t xml:space="preserve">que la table </w:t>
-      </w:r>
-      <w:proofErr w:type="spellStart"/>
-      <w:r>
-        <w:t>accompagnateur_benevole</w:t>
-      </w:r>
-      <w:proofErr w:type="spellEnd"/>
-      <w:r>
-        <w:t>, sauf qu’elle est liée à une licence puisque l’accompagnateur doit faire parti du club.</w:t>
-      </w:r>
-    </w:p>
-    <w:p>
-      <w:pPr>
-        <w:pStyle w:val="Heading2"/>
-      </w:pPr>
-      <w:bookmarkStart w:id="3" w:name="_Toc451016447"/>
-      <w:r>
-        <w:t>Sa gestion dans l’application web</w:t>
-      </w:r>
-      <w:bookmarkEnd w:id="3"/>
-    </w:p>
-    <w:p>
-      <w:pPr>
-        <w:jc w:val="both"/>
-      </w:pPr>
-      <w:r>
-        <w:tab/>
-        <w:t>Plusieurs éléments permettent de gérer la base de données dans l’application</w:t>
-      </w:r>
-      <w:r>
-        <w:t>.</w:t>
-      </w:r>
-      <w:r>
-        <w:t xml:space="preserve"> Tout d’abord, le fichier PDOFactory.php permet de définir les paramètres de connections à la base de données.</w:t>
-      </w:r>
-    </w:p>
-    <w:p>
-      <w:pPr>
-        <w:jc w:val="both"/>
-      </w:pPr>
-      <w:r>
-        <w:tab/>
-        <w:t xml:space="preserve">Ensuite, les fichiers Managers.php et Manager.php permettent de gérer les différents managers utilisés pour récupérer les informations souhaitées. Les managers utilisés sont constitués de deux fichiers chacun : un représentant la classe mère abstraite (voir </w:t>
-      </w:r>
-      <w:hyperlink w:anchor="_Annexe_2_:" w:history="1">
-        <w:r>
-          <w:rPr>
-            <w:rStyle w:val="Hyperlink"/>
-          </w:rPr>
-          <w:t>Annexe 2 : exemple de classe mère abstraite d’un manager</w:t>
-        </w:r>
-      </w:hyperlink>
-      <w:r>
-        <w:t>), et l’autre la classe fille contenant les fonctions utilisant PDO. De cette manière, si la base de données a besoin d’être gérer à l’aide d’un autre outil, créer une autre classe fille suffit et permet de conserver la compatibilité.</w:t>
+        <w:t xml:space="preserve">), et l’autre la classe fille contenant les fonctions utilisant PDO. De cette manière, si la base de données a besoin d’être gérer à l’aide d’un </w:t>
+      </w:r>
+      <w:r>
+        <w:lastRenderedPageBreak/>
+        <w:t>autre outil, créer une autre classe fille suffit et permet de conserver la compatibilité.</w:t>
       </w:r>
       <w:r>
         <w:t xml:space="preserve"> Ils font le lien entre la base de données et les entités.</w:t>
       </w:r>
     </w:p>
     <w:p>
-      <w:pPr>
-        <w:jc w:val="both"/>
-      </w:pPr>
-      <w:r>
-        <w:lastRenderedPageBreak/>
+      <w:r>
         <w:tab/>
         <w:t xml:space="preserve">On retrouve toujours les fonctions </w:t>
       </w:r>
@@ -1552,9 +2641,6 @@
       </w:r>
     </w:p>
     <w:p>
-      <w:pPr>
-        <w:jc w:val="both"/>
-      </w:pPr>
       <w:r>
         <w:tab/>
         <w:t>Nous pouvons utiliser des managers pour gérer les bénévoles officiels et non licenciés, les compétiteurs, les compétitions, les équipages, les licences, les personnes et les utilisateurs.</w:t>
@@ -1564,16 +2650,13 @@
       <w:pPr>
         <w:pStyle w:val="Heading1"/>
       </w:pPr>
-      <w:bookmarkStart w:id="4" w:name="_Toc451016448"/>
+      <w:bookmarkStart w:id="5" w:name="_Toc451184143"/>
       <w:r>
         <w:t>Les entités</w:t>
       </w:r>
-      <w:bookmarkEnd w:id="4"/>
-    </w:p>
-    <w:p>
-      <w:pPr>
-        <w:jc w:val="both"/>
-      </w:pPr>
+      <w:bookmarkEnd w:id="5"/>
+    </w:p>
+    <w:p>
       <w:r>
         <w:tab/>
         <w:t>Les entités sont des classes représentant un objet utile à l’application.</w:t>
@@ -1600,7 +2683,13 @@
           <w:rPr>
             <w:rStyle w:val="Hyperlink"/>
           </w:rPr>
-          <w:t xml:space="preserve">Annexe 3 : la classe </w:t>
+          <w:t>L</w:t>
+        </w:r>
+        <w:r>
+          <w:rPr>
+            <w:rStyle w:val="Hyperlink"/>
+          </w:rPr>
+          <w:t xml:space="preserve">a classe </w:t>
         </w:r>
         <w:proofErr w:type="spellStart"/>
         <w:r>
@@ -1627,7 +2716,13 @@
           <w:rPr>
             <w:rStyle w:val="Hyperlink"/>
           </w:rPr>
-          <w:t xml:space="preserve">Annexe 4 : le trait </w:t>
+          <w:t>L</w:t>
+        </w:r>
+        <w:r>
+          <w:rPr>
+            <w:rStyle w:val="Hyperlink"/>
+          </w:rPr>
+          <w:t xml:space="preserve">e trait </w:t>
         </w:r>
         <w:proofErr w:type="spellStart"/>
         <w:r>
@@ -1643,9 +2738,6 @@
       </w:r>
     </w:p>
     <w:p>
-      <w:pPr>
-        <w:jc w:val="both"/>
-      </w:pPr>
       <w:r>
         <w:tab/>
         <w:t xml:space="preserve">De la même manière que les managers, les entités disponibles sont </w:t>
@@ -1685,8 +2777,266 @@
     </w:p>
     <w:p>
       <w:pPr>
-        <w:jc w:val="both"/>
-      </w:pPr>
+        <w:pStyle w:val="Title"/>
+      </w:pPr>
+      <w:bookmarkStart w:id="6" w:name="_Toc451184144"/>
+      <w:r>
+        <w:t>Fonctionnalités de l’application</w:t>
+      </w:r>
+      <w:bookmarkEnd w:id="6"/>
+    </w:p>
+    <w:p>
+      <w:r>
+        <w:tab/>
+        <w:t xml:space="preserve">L’application a été faire pour respecter au maximum le cahier des charges fournis. On retrouve donc cinq rôles qui interagissent avec le site : administrateur, secrétaire, entraîneur, compétiteur et loisir, chacun ayant ses propres fonctions (voir </w:t>
+      </w:r>
+      <w:hyperlink w:anchor="_Use_case" w:history="1">
+        <w:r>
+          <w:rPr>
+            <w:rStyle w:val="Hyperlink"/>
+          </w:rPr>
+          <w:t>Use case</w:t>
+        </w:r>
+      </w:hyperlink>
+      <w:r>
+        <w:t xml:space="preserve">). </w:t>
+      </w:r>
+    </w:p>
+    <w:p>
+      <w:pPr>
+        <w:pStyle w:val="Heading1"/>
+      </w:pPr>
+      <w:bookmarkStart w:id="7" w:name="_Toc451184145"/>
+      <w:r>
+        <w:t>L’administration</w:t>
+      </w:r>
+      <w:bookmarkEnd w:id="7"/>
+    </w:p>
+    <w:p>
+      <w:pPr>
+        <w:pStyle w:val="Heading2"/>
+      </w:pPr>
+      <w:bookmarkStart w:id="8" w:name="_Toc451184146"/>
+      <w:r>
+        <w:t>L’ajout de personne</w:t>
+      </w:r>
+      <w:bookmarkEnd w:id="8"/>
+    </w:p>
+    <w:p>
+      <w:r>
+        <w:t xml:space="preserve">Aspect de l’interface : </w:t>
+      </w:r>
+      <w:hyperlink w:anchor="_L’ajout_de_personne" w:history="1">
+        <w:r>
+          <w:rPr>
+            <w:rStyle w:val="Hyperlink"/>
+          </w:rPr>
+          <w:t>L’ajout de personne</w:t>
+        </w:r>
+      </w:hyperlink>
+      <w:r>
+        <w:t>.</w:t>
+      </w:r>
+    </w:p>
+    <w:p>
+      <w:pPr>
+        <w:ind w:firstLine="708"/>
+      </w:pPr>
+      <w:r>
+        <w:t>Cette partie est accessible uniquement pour un administrateur. Elle lui permet d’ajouter une personne dans l’application. Une personne peut évoluer vers deux fonctions : soit elle devient utilisatrice du site en s’inscrivant (il faut alors lui associer sa licence avant qu’elle puisse le faire), soit elle est inscrite par le secrétaire en tant que bénévole non officiel d’une compétition.</w:t>
+      </w:r>
+    </w:p>
+    <w:p>
+      <w:pPr>
+        <w:pStyle w:val="Heading2"/>
+      </w:pPr>
+      <w:bookmarkStart w:id="9" w:name="_Toc451184147"/>
+      <w:r>
+        <w:t>L’ajout de licence</w:t>
+      </w:r>
+      <w:bookmarkEnd w:id="9"/>
+    </w:p>
+    <w:p>
+      <w:r>
+        <w:t xml:space="preserve">Aspect de l’interface : </w:t>
+      </w:r>
+      <w:hyperlink w:anchor="_L’ajout_d’adhérent" w:history="1">
+        <w:r>
+          <w:rPr>
+            <w:rStyle w:val="Hyperlink"/>
+          </w:rPr>
+          <w:t>L’ajout d’adhérent</w:t>
+        </w:r>
+      </w:hyperlink>
+      <w:r>
+        <w:t>.</w:t>
+      </w:r>
+    </w:p>
+    <w:p>
+      <w:r>
+        <w:tab/>
+        <w:t>Une fois que la personne a été enregistrée, l’administrateur peut alors la sélectionner dans une liste déroulante, lui attribuer un type de licence (compétiteur, entraineur, secrétaire ou loisir) qui permettra de lui attribuer un rôle sur le site lors de son inscription, ainsi que son numéro de licence. Une fois que cet ajout est fait, la personne peut alors s’inscrire sur le site.</w:t>
+      </w:r>
+    </w:p>
+    <w:p/>
+    <w:p>
+      <w:pPr>
+        <w:pStyle w:val="Heading2"/>
+      </w:pPr>
+      <w:bookmarkStart w:id="10" w:name="_Toc451184148"/>
+      <w:r>
+        <w:lastRenderedPageBreak/>
+        <w:t>La gestion des rôles</w:t>
+      </w:r>
+      <w:bookmarkEnd w:id="10"/>
+    </w:p>
+    <w:p>
+      <w:r>
+        <w:t xml:space="preserve">Aspect de l’interface : </w:t>
+      </w:r>
+      <w:hyperlink w:anchor="_La_gestion_des" w:history="1">
+        <w:r>
+          <w:rPr>
+            <w:rStyle w:val="Hyperlink"/>
+          </w:rPr>
+          <w:t>La gestion des rôles</w:t>
+        </w:r>
+      </w:hyperlink>
+      <w:r>
+        <w:t>.</w:t>
+      </w:r>
+    </w:p>
+    <w:p>
+      <w:r>
+        <w:tab/>
+      </w:r>
+      <w:r>
+        <w:t xml:space="preserve"> </w:t>
+      </w:r>
+      <w:r>
+        <w:t>Là aussi, seul l’administrateur a accès à cette fonctionnalité. Il peut modifier les rôles attribués à chaque utilisateur (sélectionnable dans une liste déroulant). A chaque fois qu’il change d’utilisateur sélectionné, les rôles qu’il possède sont remplis automatiquement.</w:t>
+      </w:r>
+    </w:p>
+    <w:p>
+      <w:r>
+        <w:tab/>
+        <w:t xml:space="preserve">Si l’administrateur attribue un rôle de compétiteur à un utilisateur qui ne l’avait pas déjà, la table </w:t>
+      </w:r>
+      <w:proofErr w:type="spellStart"/>
+      <w:r>
+        <w:t>adherent</w:t>
+      </w:r>
+      <w:proofErr w:type="spellEnd"/>
+      <w:r>
+        <w:t xml:space="preserve"> correspondante est créée dans la base de données. Inversement, si le rôle compétiteur est ôté à un utilisateur, la table qui lui correspond est supprimée.</w:t>
+      </w:r>
+    </w:p>
+    <w:p>
+      <w:pPr>
+        <w:pStyle w:val="Heading2"/>
+      </w:pPr>
+      <w:bookmarkStart w:id="11" w:name="_Toc451184149"/>
+      <w:r>
+        <w:t>La gestion des catégories</w:t>
+      </w:r>
+      <w:bookmarkEnd w:id="11"/>
+    </w:p>
+    <w:p>
+      <w:r>
+        <w:t xml:space="preserve">Aspect de l’interface : </w:t>
+      </w:r>
+      <w:hyperlink w:anchor="_La_gestion_des_1" w:history="1">
+        <w:r>
+          <w:rPr>
+            <w:rStyle w:val="Hyperlink"/>
+          </w:rPr>
+          <w:t>La gestion des catégories</w:t>
+        </w:r>
+      </w:hyperlink>
+      <w:r>
+        <w:t>.</w:t>
+      </w:r>
+    </w:p>
+    <w:p>
+      <w:r>
+        <w:tab/>
+        <w:t>Si besoin est, le secrétaire peut modifier la catégorie d’un compétiteur. Pour cela, la liste déroulante contient le nom de tous les compétiteurs, et, de la même</w:t>
+      </w:r>
+      <w:r>
+        <w:t xml:space="preserve"> </w:t>
+      </w:r>
+      <w:r>
+        <w:t>que pour les rôles, en sélectionner un cochera automatiquement sa catégorie actuelle.</w:t>
+      </w:r>
+    </w:p>
+    <w:p>
+      <w:pPr>
+        <w:pStyle w:val="Heading2"/>
+      </w:pPr>
+      <w:bookmarkStart w:id="12" w:name="_Toc451184150"/>
+      <w:r>
+        <w:t>La gestion des certificats médicaux</w:t>
+      </w:r>
+      <w:bookmarkEnd w:id="12"/>
+    </w:p>
+    <w:p>
+      <w:r>
+        <w:t xml:space="preserve">Aspect de l’interface : </w:t>
+      </w:r>
+      <w:hyperlink w:anchor="_La_gestion_des_2" w:history="1">
+        <w:r>
+          <w:rPr>
+            <w:rStyle w:val="Hyperlink"/>
+          </w:rPr>
+          <w:t>La gestion des certificats médicaux</w:t>
+        </w:r>
+      </w:hyperlink>
+      <w:r>
+        <w:t>.</w:t>
+      </w:r>
+    </w:p>
+    <w:p>
+      <w:r>
+        <w:tab/>
+        <w:t>Accessible par le secrétaire, cette fonctionnalité permet de valider le certificat médical d’un compétiteur, lui permettant ainsi de s’inscrire aux compétitions. Pour cela, le secrétaire a juste à cliquer sur le bouton « Valider le certificat ».</w:t>
+      </w:r>
+    </w:p>
+    <w:p>
+      <w:pPr>
+        <w:pStyle w:val="Heading2"/>
+      </w:pPr>
+      <w:bookmarkStart w:id="13" w:name="_Toc451184151"/>
+      <w:r>
+        <w:t>Valider les inscriptions</w:t>
+      </w:r>
+      <w:bookmarkEnd w:id="13"/>
+    </w:p>
+    <w:p>
+      <w:r>
+        <w:t>Aspect de l’interface :</w:t>
+      </w:r>
+      <w:r>
+        <w:t xml:space="preserve"> </w:t>
+      </w:r>
+      <w:hyperlink w:anchor="_Valider_les_inscriptions" w:history="1">
+        <w:r>
+          <w:rPr>
+            <w:rStyle w:val="Hyperlink"/>
+          </w:rPr>
+          <w:t>Valider les inscriptions</w:t>
+        </w:r>
+      </w:hyperlink>
+      <w:r>
+        <w:t>.</w:t>
+      </w:r>
+    </w:p>
+    <w:p>
+      <w:r>
+        <w:tab/>
+        <w:t>Accessible par l’entraîneur, il peut voir la liste des mineurs qui se sont inscrits à une compétition, et valider cette inscription. A partir de cette page, il peut également voir l’équipage auquel le mineur veut participer, et valider son inscription depuis la liste des participants de cet équipage.</w:t>
+      </w:r>
+    </w:p>
+    <w:p>
       <w:r>
         <w:br w:type="page"/>
       </w:r>
@@ -1695,32 +3045,27 @@
       <w:pPr>
         <w:pStyle w:val="Heading1"/>
       </w:pPr>
-      <w:bookmarkStart w:id="5" w:name="_Toc451016449"/>
+      <w:bookmarkStart w:id="14" w:name="_Toc451184152"/>
       <w:r>
         <w:lastRenderedPageBreak/>
         <w:t>Annexes</w:t>
       </w:r>
-      <w:bookmarkEnd w:id="5"/>
+      <w:bookmarkEnd w:id="14"/>
     </w:p>
     <w:p>
       <w:pPr>
         <w:pStyle w:val="Heading2"/>
       </w:pPr>
-      <w:bookmarkStart w:id="6" w:name="_Annexe_1_:"/>
-      <w:bookmarkStart w:id="7" w:name="_Toc451016450"/>
-      <w:bookmarkEnd w:id="6"/>
-      <w:r>
-        <w:t xml:space="preserve">Annexe 1 : </w:t>
-      </w:r>
-      <w:proofErr w:type="spellStart"/>
-      <w:r>
-        <w:t>schema</w:t>
-      </w:r>
-      <w:proofErr w:type="spellEnd"/>
-      <w:r>
-        <w:t xml:space="preserve"> de la base de données</w:t>
-      </w:r>
-      <w:bookmarkEnd w:id="7"/>
+      <w:bookmarkStart w:id="15" w:name="_Annexe_1_:"/>
+      <w:bookmarkStart w:id="16" w:name="_Toc451184153"/>
+      <w:bookmarkEnd w:id="15"/>
+      <w:r>
+        <w:t>Sché</w:t>
+      </w:r>
+      <w:r>
+        <w:t>ma de la base de données</w:t>
+      </w:r>
+      <w:bookmarkEnd w:id="16"/>
     </w:p>
     <w:p>
       <w:r>
@@ -1779,13 +3124,16 @@
       <w:pPr>
         <w:pStyle w:val="Heading2"/>
       </w:pPr>
-      <w:bookmarkStart w:id="8" w:name="_Annexe_2_:"/>
-      <w:bookmarkStart w:id="9" w:name="_Toc451016451"/>
-      <w:bookmarkEnd w:id="8"/>
-      <w:r>
-        <w:t>Annexe 2 : exemple de classe mère abstraite d’un manager</w:t>
-      </w:r>
-      <w:bookmarkEnd w:id="9"/>
+      <w:bookmarkStart w:id="17" w:name="_Annexe_2_:"/>
+      <w:bookmarkStart w:id="18" w:name="_Toc451184154"/>
+      <w:bookmarkEnd w:id="17"/>
+      <w:r>
+        <w:t>Exemple</w:t>
+      </w:r>
+      <w:r>
+        <w:t xml:space="preserve"> de classe mère abstraite d’un manager</w:t>
+      </w:r>
+      <w:bookmarkEnd w:id="18"/>
     </w:p>
     <w:p>
       <w:r>
@@ -1844,18 +3192,21 @@
       <w:pPr>
         <w:pStyle w:val="Heading2"/>
       </w:pPr>
-      <w:bookmarkStart w:id="10" w:name="_Annexe_3_:"/>
-      <w:bookmarkStart w:id="11" w:name="_Toc451016452"/>
-      <w:bookmarkEnd w:id="10"/>
+      <w:bookmarkStart w:id="19" w:name="_Annexe_3_:"/>
+      <w:bookmarkStart w:id="20" w:name="_Toc451184155"/>
+      <w:bookmarkEnd w:id="19"/>
       <w:r>
         <w:lastRenderedPageBreak/>
-        <w:t xml:space="preserve">Annexe 3 : la classe </w:t>
+        <w:t xml:space="preserve">La </w:t>
+      </w:r>
+      <w:r>
+        <w:t xml:space="preserve"> classe </w:t>
       </w:r>
       <w:proofErr w:type="spellStart"/>
       <w:r>
         <w:t>Entity</w:t>
       </w:r>
-      <w:bookmarkEnd w:id="11"/>
+      <w:bookmarkEnd w:id="20"/>
       <w:proofErr w:type="spellEnd"/>
     </w:p>
     <w:p>
@@ -1915,17 +3266,20 @@
       <w:pPr>
         <w:pStyle w:val="Heading2"/>
       </w:pPr>
-      <w:bookmarkStart w:id="12" w:name="_Annexe_4_:"/>
-      <w:bookmarkStart w:id="13" w:name="_Toc451016453"/>
-      <w:bookmarkEnd w:id="12"/>
-      <w:r>
-        <w:t xml:space="preserve">Annexe 4 : le trait </w:t>
+      <w:bookmarkStart w:id="21" w:name="_Annexe_4_:"/>
+      <w:bookmarkStart w:id="22" w:name="_Toc451184156"/>
+      <w:bookmarkEnd w:id="21"/>
+      <w:r>
+        <w:t>Le</w:t>
+      </w:r>
+      <w:r>
+        <w:t xml:space="preserve"> trait </w:t>
       </w:r>
       <w:proofErr w:type="spellStart"/>
       <w:r>
         <w:t>Hydrator</w:t>
       </w:r>
-      <w:bookmarkEnd w:id="13"/>
+      <w:bookmarkEnd w:id="22"/>
       <w:proofErr w:type="spellEnd"/>
     </w:p>
     <w:p>
@@ -1981,8 +3335,466 @@
         </w:drawing>
       </w:r>
     </w:p>
+    <w:p>
+      <w:pPr>
+        <w:pStyle w:val="Heading2"/>
+      </w:pPr>
+      <w:bookmarkStart w:id="23" w:name="_Use_case"/>
+      <w:bookmarkStart w:id="24" w:name="_Toc451184157"/>
+      <w:bookmarkEnd w:id="23"/>
+      <w:r>
+        <w:lastRenderedPageBreak/>
+        <w:t>Use case</w:t>
+      </w:r>
+      <w:bookmarkEnd w:id="24"/>
+    </w:p>
+    <w:p>
+      <w:r>
+        <w:rPr>
+          <w:noProof/>
+          <w:lang w:eastAsia="fr-FR"/>
+        </w:rPr>
+        <w:drawing>
+          <wp:inline distT="0" distB="0" distL="0" distR="0">
+            <wp:extent cx="5772150" cy="5597765"/>
+            <wp:effectExtent l="19050" t="0" r="0" b="0"/>
+            <wp:docPr id="2" name="Picture 1"/>
+            <wp:cNvGraphicFramePr>
+              <a:graphicFrameLocks xmlns:a="http://schemas.openxmlformats.org/drawingml/2006/main" noChangeAspect="1"/>
+            </wp:cNvGraphicFramePr>
+            <a:graphic xmlns:a="http://schemas.openxmlformats.org/drawingml/2006/main">
+              <a:graphicData uri="http://schemas.openxmlformats.org/drawingml/2006/picture">
+                <pic:pic xmlns:pic="http://schemas.openxmlformats.org/drawingml/2006/picture">
+                  <pic:nvPicPr>
+                    <pic:cNvPr id="0" name="Picture 1"/>
+                    <pic:cNvPicPr>
+                      <a:picLocks noChangeAspect="1" noChangeArrowheads="1"/>
+                    </pic:cNvPicPr>
+                  </pic:nvPicPr>
+                  <pic:blipFill>
+                    <a:blip r:embed="rId12" cstate="print"/>
+                    <a:srcRect/>
+                    <a:stretch>
+                      <a:fillRect/>
+                    </a:stretch>
+                  </pic:blipFill>
+                  <pic:spPr bwMode="auto">
+                    <a:xfrm>
+                      <a:off x="0" y="0"/>
+                      <a:ext cx="5774839" cy="5600372"/>
+                    </a:xfrm>
+                    <a:prstGeom prst="rect">
+                      <a:avLst/>
+                    </a:prstGeom>
+                    <a:noFill/>
+                    <a:ln w="9525">
+                      <a:noFill/>
+                      <a:miter lim="800000"/>
+                      <a:headEnd/>
+                      <a:tailEnd/>
+                    </a:ln>
+                  </pic:spPr>
+                </pic:pic>
+              </a:graphicData>
+            </a:graphic>
+          </wp:inline>
+        </w:drawing>
+      </w:r>
+    </w:p>
+    <w:p>
+      <w:pPr>
+        <w:pStyle w:val="Heading2"/>
+      </w:pPr>
+      <w:bookmarkStart w:id="25" w:name="_L’ajout_de_personne"/>
+      <w:bookmarkStart w:id="26" w:name="_Toc451184158"/>
+      <w:bookmarkEnd w:id="25"/>
+      <w:r>
+        <w:t>L’ajout de personne</w:t>
+      </w:r>
+      <w:bookmarkEnd w:id="26"/>
+    </w:p>
+    <w:p>
+      <w:r>
+        <w:rPr>
+          <w:noProof/>
+          <w:lang w:eastAsia="fr-FR"/>
+        </w:rPr>
+        <w:drawing>
+          <wp:inline distT="0" distB="0" distL="0" distR="0">
+            <wp:extent cx="6358890" cy="3216483"/>
+            <wp:effectExtent l="19050" t="0" r="3810" b="0"/>
+            <wp:docPr id="4" name="Picture 4"/>
+            <wp:cNvGraphicFramePr>
+              <a:graphicFrameLocks xmlns:a="http://schemas.openxmlformats.org/drawingml/2006/main" noChangeAspect="1"/>
+            </wp:cNvGraphicFramePr>
+            <a:graphic xmlns:a="http://schemas.openxmlformats.org/drawingml/2006/main">
+              <a:graphicData uri="http://schemas.openxmlformats.org/drawingml/2006/picture">
+                <pic:pic xmlns:pic="http://schemas.openxmlformats.org/drawingml/2006/picture">
+                  <pic:nvPicPr>
+                    <pic:cNvPr id="0" name="Picture 4"/>
+                    <pic:cNvPicPr>
+                      <a:picLocks noChangeAspect="1" noChangeArrowheads="1"/>
+                    </pic:cNvPicPr>
+                  </pic:nvPicPr>
+                  <pic:blipFill>
+                    <a:blip r:embed="rId13" cstate="print"/>
+                    <a:srcRect/>
+                    <a:stretch>
+                      <a:fillRect/>
+                    </a:stretch>
+                  </pic:blipFill>
+                  <pic:spPr bwMode="auto">
+                    <a:xfrm>
+                      <a:off x="0" y="0"/>
+                      <a:ext cx="6365829" cy="3219993"/>
+                    </a:xfrm>
+                    <a:prstGeom prst="rect">
+                      <a:avLst/>
+                    </a:prstGeom>
+                    <a:noFill/>
+                    <a:ln w="9525">
+                      <a:noFill/>
+                      <a:miter lim="800000"/>
+                      <a:headEnd/>
+                      <a:tailEnd/>
+                    </a:ln>
+                  </pic:spPr>
+                </pic:pic>
+              </a:graphicData>
+            </a:graphic>
+          </wp:inline>
+        </w:drawing>
+      </w:r>
+    </w:p>
+    <w:p>
+      <w:pPr>
+        <w:pStyle w:val="Heading2"/>
+      </w:pPr>
+      <w:bookmarkStart w:id="27" w:name="_L’ajout_d’adhérent"/>
+      <w:bookmarkStart w:id="28" w:name="_Toc451184159"/>
+      <w:bookmarkEnd w:id="27"/>
+      <w:r>
+        <w:lastRenderedPageBreak/>
+        <w:t>L’ajout d’adhérent</w:t>
+      </w:r>
+      <w:bookmarkEnd w:id="28"/>
+    </w:p>
+    <w:p>
+      <w:r>
+        <w:rPr>
+          <w:noProof/>
+          <w:lang w:eastAsia="fr-FR"/>
+        </w:rPr>
+        <w:drawing>
+          <wp:inline distT="0" distB="0" distL="0" distR="0">
+            <wp:extent cx="6646545" cy="2133359"/>
+            <wp:effectExtent l="19050" t="0" r="1905" b="0"/>
+            <wp:docPr id="3" name="Picture 7"/>
+            <wp:cNvGraphicFramePr>
+              <a:graphicFrameLocks xmlns:a="http://schemas.openxmlformats.org/drawingml/2006/main" noChangeAspect="1"/>
+            </wp:cNvGraphicFramePr>
+            <a:graphic xmlns:a="http://schemas.openxmlformats.org/drawingml/2006/main">
+              <a:graphicData uri="http://schemas.openxmlformats.org/drawingml/2006/picture">
+                <pic:pic xmlns:pic="http://schemas.openxmlformats.org/drawingml/2006/picture">
+                  <pic:nvPicPr>
+                    <pic:cNvPr id="0" name="Picture 7"/>
+                    <pic:cNvPicPr>
+                      <a:picLocks noChangeAspect="1" noChangeArrowheads="1"/>
+                    </pic:cNvPicPr>
+                  </pic:nvPicPr>
+                  <pic:blipFill>
+                    <a:blip r:embed="rId14" cstate="print"/>
+                    <a:srcRect/>
+                    <a:stretch>
+                      <a:fillRect/>
+                    </a:stretch>
+                  </pic:blipFill>
+                  <pic:spPr bwMode="auto">
+                    <a:xfrm>
+                      <a:off x="0" y="0"/>
+                      <a:ext cx="6646545" cy="2133359"/>
+                    </a:xfrm>
+                    <a:prstGeom prst="rect">
+                      <a:avLst/>
+                    </a:prstGeom>
+                    <a:noFill/>
+                    <a:ln w="9525">
+                      <a:noFill/>
+                      <a:miter lim="800000"/>
+                      <a:headEnd/>
+                      <a:tailEnd/>
+                    </a:ln>
+                  </pic:spPr>
+                </pic:pic>
+              </a:graphicData>
+            </a:graphic>
+          </wp:inline>
+        </w:drawing>
+      </w:r>
+    </w:p>
+    <w:p>
+      <w:pPr>
+        <w:pStyle w:val="Heading2"/>
+      </w:pPr>
+      <w:bookmarkStart w:id="29" w:name="_La_gestion_des"/>
+      <w:bookmarkStart w:id="30" w:name="_Toc451184160"/>
+      <w:bookmarkEnd w:id="29"/>
+      <w:r>
+        <w:t>La gestion des rôles</w:t>
+      </w:r>
+      <w:bookmarkEnd w:id="30"/>
+    </w:p>
+    <w:p>
+      <w:r>
+        <w:rPr>
+          <w:noProof/>
+          <w:lang w:eastAsia="fr-FR"/>
+        </w:rPr>
+        <w:drawing>
+          <wp:inline distT="0" distB="0" distL="0" distR="0">
+            <wp:extent cx="6646545" cy="2174334"/>
+            <wp:effectExtent l="19050" t="0" r="1905" b="0"/>
+            <wp:docPr id="6" name="Picture 13"/>
+            <wp:cNvGraphicFramePr>
+              <a:graphicFrameLocks xmlns:a="http://schemas.openxmlformats.org/drawingml/2006/main" noChangeAspect="1"/>
+            </wp:cNvGraphicFramePr>
+            <a:graphic xmlns:a="http://schemas.openxmlformats.org/drawingml/2006/main">
+              <a:graphicData uri="http://schemas.openxmlformats.org/drawingml/2006/picture">
+                <pic:pic xmlns:pic="http://schemas.openxmlformats.org/drawingml/2006/picture">
+                  <pic:nvPicPr>
+                    <pic:cNvPr id="0" name="Picture 13"/>
+                    <pic:cNvPicPr>
+                      <a:picLocks noChangeAspect="1" noChangeArrowheads="1"/>
+                    </pic:cNvPicPr>
+                  </pic:nvPicPr>
+                  <pic:blipFill>
+                    <a:blip r:embed="rId15" cstate="print"/>
+                    <a:srcRect/>
+                    <a:stretch>
+                      <a:fillRect/>
+                    </a:stretch>
+                  </pic:blipFill>
+                  <pic:spPr bwMode="auto">
+                    <a:xfrm>
+                      <a:off x="0" y="0"/>
+                      <a:ext cx="6646545" cy="2174334"/>
+                    </a:xfrm>
+                    <a:prstGeom prst="rect">
+                      <a:avLst/>
+                    </a:prstGeom>
+                    <a:noFill/>
+                    <a:ln w="9525">
+                      <a:noFill/>
+                      <a:miter lim="800000"/>
+                      <a:headEnd/>
+                      <a:tailEnd/>
+                    </a:ln>
+                  </pic:spPr>
+                </pic:pic>
+              </a:graphicData>
+            </a:graphic>
+          </wp:inline>
+        </w:drawing>
+      </w:r>
+    </w:p>
+    <w:p>
+      <w:pPr>
+        <w:pStyle w:val="Heading2"/>
+      </w:pPr>
+      <w:bookmarkStart w:id="31" w:name="_La_gestion_des_1"/>
+      <w:bookmarkStart w:id="32" w:name="_Toc451184161"/>
+      <w:bookmarkEnd w:id="31"/>
+      <w:r>
+        <w:t>La gestion des catégories</w:t>
+      </w:r>
+      <w:bookmarkEnd w:id="32"/>
+    </w:p>
+    <w:p>
+      <w:r>
+        <w:rPr>
+          <w:noProof/>
+          <w:lang w:eastAsia="fr-FR"/>
+        </w:rPr>
+        <w:drawing>
+          <wp:inline distT="0" distB="0" distL="0" distR="0">
+            <wp:extent cx="6646545" cy="1353388"/>
+            <wp:effectExtent l="19050" t="0" r="1905" b="0"/>
+            <wp:docPr id="16" name="Picture 16"/>
+            <wp:cNvGraphicFramePr>
+              <a:graphicFrameLocks xmlns:a="http://schemas.openxmlformats.org/drawingml/2006/main" noChangeAspect="1"/>
+            </wp:cNvGraphicFramePr>
+            <a:graphic xmlns:a="http://schemas.openxmlformats.org/drawingml/2006/main">
+              <a:graphicData uri="http://schemas.openxmlformats.org/drawingml/2006/picture">
+                <pic:pic xmlns:pic="http://schemas.openxmlformats.org/drawingml/2006/picture">
+                  <pic:nvPicPr>
+                    <pic:cNvPr id="0" name="Picture 16"/>
+                    <pic:cNvPicPr>
+                      <a:picLocks noChangeAspect="1" noChangeArrowheads="1"/>
+                    </pic:cNvPicPr>
+                  </pic:nvPicPr>
+                  <pic:blipFill>
+                    <a:blip r:embed="rId16" cstate="print"/>
+                    <a:srcRect/>
+                    <a:stretch>
+                      <a:fillRect/>
+                    </a:stretch>
+                  </pic:blipFill>
+                  <pic:spPr bwMode="auto">
+                    <a:xfrm>
+                      <a:off x="0" y="0"/>
+                      <a:ext cx="6646545" cy="1353388"/>
+                    </a:xfrm>
+                    <a:prstGeom prst="rect">
+                      <a:avLst/>
+                    </a:prstGeom>
+                    <a:noFill/>
+                    <a:ln w="9525">
+                      <a:noFill/>
+                      <a:miter lim="800000"/>
+                      <a:headEnd/>
+                      <a:tailEnd/>
+                    </a:ln>
+                  </pic:spPr>
+                </pic:pic>
+              </a:graphicData>
+            </a:graphic>
+          </wp:inline>
+        </w:drawing>
+      </w:r>
+    </w:p>
+    <w:p>
+      <w:pPr>
+        <w:pStyle w:val="Heading2"/>
+      </w:pPr>
+      <w:bookmarkStart w:id="33" w:name="_La_gestion_des_2"/>
+      <w:bookmarkStart w:id="34" w:name="_Toc451184162"/>
+      <w:bookmarkEnd w:id="33"/>
+      <w:r>
+        <w:t>La gestion des certificats médicaux</w:t>
+      </w:r>
+      <w:bookmarkEnd w:id="34"/>
+    </w:p>
+    <w:p>
+      <w:r>
+        <w:rPr>
+          <w:noProof/>
+          <w:lang w:eastAsia="fr-FR"/>
+        </w:rPr>
+        <w:drawing>
+          <wp:inline distT="0" distB="0" distL="0" distR="0">
+            <wp:extent cx="6646545" cy="1298281"/>
+            <wp:effectExtent l="19050" t="0" r="1905" b="0"/>
+            <wp:docPr id="19" name="Picture 19"/>
+            <wp:cNvGraphicFramePr>
+              <a:graphicFrameLocks xmlns:a="http://schemas.openxmlformats.org/drawingml/2006/main" noChangeAspect="1"/>
+            </wp:cNvGraphicFramePr>
+            <a:graphic xmlns:a="http://schemas.openxmlformats.org/drawingml/2006/main">
+              <a:graphicData uri="http://schemas.openxmlformats.org/drawingml/2006/picture">
+                <pic:pic xmlns:pic="http://schemas.openxmlformats.org/drawingml/2006/picture">
+                  <pic:nvPicPr>
+                    <pic:cNvPr id="0" name="Picture 19"/>
+                    <pic:cNvPicPr>
+                      <a:picLocks noChangeAspect="1" noChangeArrowheads="1"/>
+                    </pic:cNvPicPr>
+                  </pic:nvPicPr>
+                  <pic:blipFill>
+                    <a:blip r:embed="rId17" cstate="print"/>
+                    <a:srcRect/>
+                    <a:stretch>
+                      <a:fillRect/>
+                    </a:stretch>
+                  </pic:blipFill>
+                  <pic:spPr bwMode="auto">
+                    <a:xfrm>
+                      <a:off x="0" y="0"/>
+                      <a:ext cx="6646545" cy="1298281"/>
+                    </a:xfrm>
+                    <a:prstGeom prst="rect">
+                      <a:avLst/>
+                    </a:prstGeom>
+                    <a:noFill/>
+                    <a:ln w="9525">
+                      <a:noFill/>
+                      <a:miter lim="800000"/>
+                      <a:headEnd/>
+                      <a:tailEnd/>
+                    </a:ln>
+                  </pic:spPr>
+                </pic:pic>
+              </a:graphicData>
+            </a:graphic>
+          </wp:inline>
+        </w:drawing>
+      </w:r>
+    </w:p>
+    <w:p>
+      <w:pPr>
+        <w:pStyle w:val="Heading2"/>
+      </w:pPr>
+      <w:bookmarkStart w:id="35" w:name="_Toc451184163"/>
+      <w:bookmarkStart w:id="36" w:name="_Valider_les_inscriptions"/>
+      <w:bookmarkEnd w:id="36"/>
+      <w:r>
+        <w:lastRenderedPageBreak/>
+        <w:t>Valider les inscriptions</w:t>
+      </w:r>
+      <w:bookmarkEnd w:id="35"/>
+    </w:p>
+    <w:p>
+      <w:r>
+        <w:rPr>
+          <w:noProof/>
+          <w:lang w:eastAsia="fr-FR"/>
+        </w:rPr>
+        <w:drawing>
+          <wp:inline distT="0" distB="0" distL="0" distR="0">
+            <wp:extent cx="6646545" cy="1183631"/>
+            <wp:effectExtent l="19050" t="0" r="1905" b="0"/>
+            <wp:docPr id="22" name="Picture 22"/>
+            <wp:cNvGraphicFramePr>
+              <a:graphicFrameLocks xmlns:a="http://schemas.openxmlformats.org/drawingml/2006/main" noChangeAspect="1"/>
+            </wp:cNvGraphicFramePr>
+            <a:graphic xmlns:a="http://schemas.openxmlformats.org/drawingml/2006/main">
+              <a:graphicData uri="http://schemas.openxmlformats.org/drawingml/2006/picture">
+                <pic:pic xmlns:pic="http://schemas.openxmlformats.org/drawingml/2006/picture">
+                  <pic:nvPicPr>
+                    <pic:cNvPr id="0" name="Picture 22"/>
+                    <pic:cNvPicPr>
+                      <a:picLocks noChangeAspect="1" noChangeArrowheads="1"/>
+                    </pic:cNvPicPr>
+                  </pic:nvPicPr>
+                  <pic:blipFill>
+                    <a:blip r:embed="rId18" cstate="print"/>
+                    <a:srcRect/>
+                    <a:stretch>
+                      <a:fillRect/>
+                    </a:stretch>
+                  </pic:blipFill>
+                  <pic:spPr bwMode="auto">
+                    <a:xfrm>
+                      <a:off x="0" y="0"/>
+                      <a:ext cx="6646545" cy="1183631"/>
+                    </a:xfrm>
+                    <a:prstGeom prst="rect">
+                      <a:avLst/>
+                    </a:prstGeom>
+                    <a:noFill/>
+                    <a:ln w="9525">
+                      <a:noFill/>
+                      <a:miter lim="800000"/>
+                      <a:headEnd/>
+                      <a:tailEnd/>
+                    </a:ln>
+                  </pic:spPr>
+                </pic:pic>
+              </a:graphicData>
+            </a:graphic>
+          </wp:inline>
+        </w:drawing>
+      </w:r>
+    </w:p>
     <w:sectPr>
-      <w:footerReference w:type="default" r:id="rId12"/>
+      <w:footerReference w:type="default" r:id="rId19"/>
       <w:pgSz w:w="11907" w:h="16839" w:code="9"/>
       <w:pgMar w:top="720" w:right="720" w:bottom="720" w:left="720" w:header="708" w:footer="708" w:gutter="0"/>
       <w:pgNumType w:start="0"/>
@@ -2040,7 +3852,7 @@
             <w:rPr>
               <w:noProof/>
             </w:rPr>
-            <w:t>2</w:t>
+            <w:t>4</w:t>
           </w:r>
         </w:fldSimple>
       </w:p>
@@ -2707,7 +4519,10 @@
   <w:style w:type="paragraph" w:default="1" w:styleId="Normal">
     <w:name w:val="Normal"/>
     <w:qFormat/>
-    <w:rsid w:val="00066315"/>
+    <w:rsid w:val="007E21F5"/>
+    <w:pPr>
+      <w:jc w:val="both"/>
+    </w:pPr>
   </w:style>
   <w:style w:type="paragraph" w:styleId="Heading1">
     <w:name w:val="heading 1"/>
@@ -2754,6 +4569,29 @@
       <w:color w:val="4F81BD" w:themeColor="accent1"/>
       <w:sz w:val="26"/>
       <w:szCs w:val="26"/>
+    </w:rPr>
+  </w:style>
+  <w:style w:type="paragraph" w:styleId="Heading3">
+    <w:name w:val="heading 3"/>
+    <w:basedOn w:val="Normal"/>
+    <w:next w:val="Normal"/>
+    <w:link w:val="Heading3Char"/>
+    <w:uiPriority w:val="9"/>
+    <w:semiHidden/>
+    <w:unhideWhenUsed/>
+    <w:qFormat/>
+    <w:rsid w:val="004A34A8"/>
+    <w:pPr>
+      <w:keepNext/>
+      <w:keepLines/>
+      <w:spacing w:before="200" w:after="0"/>
+      <w:outlineLvl w:val="2"/>
+    </w:pPr>
+    <w:rPr>
+      <w:rFonts w:asciiTheme="majorHAnsi" w:eastAsiaTheme="majorEastAsia" w:hAnsiTheme="majorHAnsi" w:cstheme="majorBidi"/>
+      <w:b/>
+      <w:bCs/>
+      <w:color w:val="4F81BD" w:themeColor="accent1"/>
     </w:rPr>
   </w:style>
   <w:style w:type="character" w:default="1" w:styleId="DefaultParagraphFont">
@@ -2989,6 +4827,72 @@
     <w:uiPriority w:val="99"/>
     <w:rsid w:val="0098632D"/>
   </w:style>
+  <w:style w:type="paragraph" w:styleId="Title">
+    <w:name w:val="Title"/>
+    <w:basedOn w:val="Normal"/>
+    <w:next w:val="Normal"/>
+    <w:link w:val="TitleChar"/>
+    <w:uiPriority w:val="10"/>
+    <w:qFormat/>
+    <w:rsid w:val="004A34A8"/>
+    <w:pPr>
+      <w:pBdr>
+        <w:bottom w:val="single" w:sz="8" w:space="4" w:color="4F81BD" w:themeColor="accent1"/>
+      </w:pBdr>
+      <w:spacing w:after="300" w:line="240" w:lineRule="auto"/>
+      <w:contextualSpacing/>
+    </w:pPr>
+    <w:rPr>
+      <w:rFonts w:asciiTheme="majorHAnsi" w:eastAsiaTheme="majorEastAsia" w:hAnsiTheme="majorHAnsi" w:cstheme="majorBidi"/>
+      <w:color w:val="17365D" w:themeColor="text2" w:themeShade="BF"/>
+      <w:spacing w:val="5"/>
+      <w:kern w:val="28"/>
+      <w:sz w:val="52"/>
+      <w:szCs w:val="52"/>
+    </w:rPr>
+  </w:style>
+  <w:style w:type="character" w:customStyle="1" w:styleId="TitleChar">
+    <w:name w:val="Title Char"/>
+    <w:basedOn w:val="DefaultParagraphFont"/>
+    <w:link w:val="Title"/>
+    <w:uiPriority w:val="10"/>
+    <w:rsid w:val="004A34A8"/>
+    <w:rPr>
+      <w:rFonts w:asciiTheme="majorHAnsi" w:eastAsiaTheme="majorEastAsia" w:hAnsiTheme="majorHAnsi" w:cstheme="majorBidi"/>
+      <w:color w:val="17365D" w:themeColor="text2" w:themeShade="BF"/>
+      <w:spacing w:val="5"/>
+      <w:kern w:val="28"/>
+      <w:sz w:val="52"/>
+      <w:szCs w:val="52"/>
+    </w:rPr>
+  </w:style>
+  <w:style w:type="character" w:customStyle="1" w:styleId="Heading3Char">
+    <w:name w:val="Heading 3 Char"/>
+    <w:basedOn w:val="DefaultParagraphFont"/>
+    <w:link w:val="Heading3"/>
+    <w:uiPriority w:val="9"/>
+    <w:semiHidden/>
+    <w:rsid w:val="004A34A8"/>
+    <w:rPr>
+      <w:rFonts w:asciiTheme="majorHAnsi" w:eastAsiaTheme="majorEastAsia" w:hAnsiTheme="majorHAnsi" w:cstheme="majorBidi"/>
+      <w:b/>
+      <w:bCs/>
+      <w:color w:val="4F81BD" w:themeColor="accent1"/>
+    </w:rPr>
+  </w:style>
+  <w:style w:type="paragraph" w:styleId="TOC3">
+    <w:name w:val="toc 3"/>
+    <w:basedOn w:val="Normal"/>
+    <w:next w:val="Normal"/>
+    <w:autoRedefine/>
+    <w:uiPriority w:val="39"/>
+    <w:unhideWhenUsed/>
+    <w:rsid w:val="004A34A8"/>
+    <w:pPr>
+      <w:spacing w:after="100"/>
+      <w:ind w:left="440"/>
+    </w:pPr>
+  </w:style>
 </w:styles>
 </file>
 
@@ -3022,36 +4926,6 @@
               <w:szCs w:val="80"/>
             </w:rPr>
             <w:t>[Type the document title]</w:t>
-          </w:r>
-        </w:p>
-      </w:docPartBody>
-    </w:docPart>
-    <w:docPart>
-      <w:docPartPr>
-        <w:name w:val="27506D6CA85F404ABCD944D051F4C701"/>
-        <w:category>
-          <w:name w:val="General"/>
-          <w:gallery w:val="placeholder"/>
-        </w:category>
-        <w:types>
-          <w:type w:val="bbPlcHdr"/>
-        </w:types>
-        <w:behaviors>
-          <w:behavior w:val="content"/>
-        </w:behaviors>
-        <w:guid w:val="{797BA24C-6CA8-4918-940E-52BAB9528F08}"/>
-      </w:docPartPr>
-      <w:docPartBody>
-        <w:p>
-          <w:pPr>
-            <w:pStyle w:val="27506D6CA85F404ABCD944D051F4C701"/>
-          </w:pPr>
-          <w:r>
-            <w:rPr>
-              <w:b/>
-              <w:bCs/>
-            </w:rPr>
-            <w:t>[Type the author name]</w:t>
           </w:r>
         </w:p>
       </w:docPartBody>
@@ -3125,6 +4999,7 @@
   </w:compat>
   <w:rsids>
     <w:rsidRoot w:val="00A65A1D"/>
+    <w:rsid w:val="004540A8"/>
     <w:rsid w:val="00A65A1D"/>
   </w:rsids>
   <m:mathPr>
@@ -3306,6 +5181,7 @@
   <w:style w:type="paragraph" w:default="1" w:styleId="Normal">
     <w:name w:val="Normal"/>
     <w:qFormat/>
+    <w:rsid w:val="004540A8"/>
   </w:style>
   <w:style w:type="character" w:default="1" w:styleId="DefaultParagraphFont">
     <w:name w:val="Default Paragraph Font"/>
@@ -3656,7 +5532,7 @@
 </file>
 
 <file path=customXml/itemProps1.xml><?xml version="1.0" encoding="utf-8"?>
-<ds:datastoreItem xmlns:ds="http://schemas.openxmlformats.org/officeDocument/2006/customXml" ds:itemID="{099BF57E-CF6E-468F-82BB-66C4EDB00249}">
+<ds:datastoreItem xmlns:ds="http://schemas.openxmlformats.org/officeDocument/2006/customXml" ds:itemID="{59F8C155-45AC-4575-A25B-954698419E43}">
   <ds:schemaRefs>
     <ds:schemaRef ds:uri="http://schemas.openxmlformats.org/officeDocument/2006/bibliography"/>
   </ds:schemaRefs>

</xml_diff>

<commit_message>
Rapport - Les compétitions
</commit_message>
<xml_diff>
--- a/Rapport de technologies du web.docx
+++ b/Rapport de technologies du web.docx
@@ -169,9 +169,6 @@
                 </w:rPr>
                 <w:alias w:val="Author"/>
                 <w:id w:val="15524260"/>
-                <w:placeholder>
-                  <w:docPart w:val="27506D6CA85F404ABCD944D051F4C701"/>
-                </w:placeholder>
                 <w:dataBinding w:prefixMappings="xmlns:ns0='http://schemas.openxmlformats.org/package/2006/metadata/core-properties' xmlns:ns1='http://purl.org/dc/elements/1.1/'" w:xpath="/ns0:coreProperties[1]/ns1:creator[1]" w:storeItemID="{6C3C8BC8-F283-45AE-878A-BAB7291924A1}"/>
                 <w:text/>
               </w:sdtPr>
@@ -344,7 +341,7 @@
           <w:r>
             <w:fldChar w:fldCharType="separate"/>
           </w:r>
-          <w:hyperlink w:anchor="_Toc451184138" w:history="1">
+          <w:hyperlink w:anchor="_Toc451617370" w:history="1">
             <w:r>
               <w:rPr>
                 <w:rStyle w:val="Hyperlink"/>
@@ -371,7 +368,7 @@
                 <w:noProof/>
                 <w:webHidden/>
               </w:rPr>
-              <w:instrText xml:space="preserve"> PAGEREF _Toc451184138 \h </w:instrText>
+              <w:instrText xml:space="preserve"> PAGEREF _Toc451617370 \h </w:instrText>
             </w:r>
             <w:r>
               <w:rPr>
@@ -414,7 +411,7 @@
               <w:lang w:eastAsia="fr-FR"/>
             </w:rPr>
           </w:pPr>
-          <w:hyperlink w:anchor="_Toc451184139" w:history="1">
+          <w:hyperlink w:anchor="_Toc451617371" w:history="1">
             <w:r>
               <w:rPr>
                 <w:rStyle w:val="Hyperlink"/>
@@ -441,7 +438,7 @@
                 <w:noProof/>
                 <w:webHidden/>
               </w:rPr>
-              <w:instrText xml:space="preserve"> PAGEREF _Toc451184139 \h </w:instrText>
+              <w:instrText xml:space="preserve"> PAGEREF _Toc451617371 \h </w:instrText>
             </w:r>
             <w:r>
               <w:rPr>
@@ -484,7 +481,7 @@
               <w:lang w:eastAsia="fr-FR"/>
             </w:rPr>
           </w:pPr>
-          <w:hyperlink w:anchor="_Toc451184140" w:history="1">
+          <w:hyperlink w:anchor="_Toc451617372" w:history="1">
             <w:r>
               <w:rPr>
                 <w:rStyle w:val="Hyperlink"/>
@@ -511,7 +508,7 @@
                 <w:noProof/>
                 <w:webHidden/>
               </w:rPr>
-              <w:instrText xml:space="preserve"> PAGEREF _Toc451184140 \h </w:instrText>
+              <w:instrText xml:space="preserve"> PAGEREF _Toc451617372 \h </w:instrText>
             </w:r>
             <w:r>
               <w:rPr>
@@ -554,7 +551,7 @@
               <w:lang w:eastAsia="fr-FR"/>
             </w:rPr>
           </w:pPr>
-          <w:hyperlink w:anchor="_Toc451184141" w:history="1">
+          <w:hyperlink w:anchor="_Toc451617373" w:history="1">
             <w:r>
               <w:rPr>
                 <w:rStyle w:val="Hyperlink"/>
@@ -581,7 +578,7 @@
                 <w:noProof/>
                 <w:webHidden/>
               </w:rPr>
-              <w:instrText xml:space="preserve"> PAGEREF _Toc451184141 \h </w:instrText>
+              <w:instrText xml:space="preserve"> PAGEREF _Toc451617373 \h </w:instrText>
             </w:r>
             <w:r>
               <w:rPr>
@@ -624,7 +621,7 @@
               <w:lang w:eastAsia="fr-FR"/>
             </w:rPr>
           </w:pPr>
-          <w:hyperlink w:anchor="_Toc451184142" w:history="1">
+          <w:hyperlink w:anchor="_Toc451617374" w:history="1">
             <w:r>
               <w:rPr>
                 <w:rStyle w:val="Hyperlink"/>
@@ -651,7 +648,7 @@
                 <w:noProof/>
                 <w:webHidden/>
               </w:rPr>
-              <w:instrText xml:space="preserve"> PAGEREF _Toc451184142 \h </w:instrText>
+              <w:instrText xml:space="preserve"> PAGEREF _Toc451617374 \h </w:instrText>
             </w:r>
             <w:r>
               <w:rPr>
@@ -694,7 +691,7 @@
               <w:lang w:eastAsia="fr-FR"/>
             </w:rPr>
           </w:pPr>
-          <w:hyperlink w:anchor="_Toc451184143" w:history="1">
+          <w:hyperlink w:anchor="_Toc451617375" w:history="1">
             <w:r>
               <w:rPr>
                 <w:rStyle w:val="Hyperlink"/>
@@ -721,7 +718,7 @@
                 <w:noProof/>
                 <w:webHidden/>
               </w:rPr>
-              <w:instrText xml:space="preserve"> PAGEREF _Toc451184143 \h </w:instrText>
+              <w:instrText xml:space="preserve"> PAGEREF _Toc451617375 \h </w:instrText>
             </w:r>
             <w:r>
               <w:rPr>
@@ -764,7 +761,7 @@
               <w:lang w:eastAsia="fr-FR"/>
             </w:rPr>
           </w:pPr>
-          <w:hyperlink w:anchor="_Toc451184144" w:history="1">
+          <w:hyperlink w:anchor="_Toc451617376" w:history="1">
             <w:r>
               <w:rPr>
                 <w:rStyle w:val="Hyperlink"/>
@@ -791,7 +788,7 @@
                 <w:noProof/>
                 <w:webHidden/>
               </w:rPr>
-              <w:instrText xml:space="preserve"> PAGEREF _Toc451184144 \h </w:instrText>
+              <w:instrText xml:space="preserve"> PAGEREF _Toc451617376 \h </w:instrText>
             </w:r>
             <w:r>
               <w:rPr>
@@ -834,7 +831,7 @@
               <w:lang w:eastAsia="fr-FR"/>
             </w:rPr>
           </w:pPr>
-          <w:hyperlink w:anchor="_Toc451184145" w:history="1">
+          <w:hyperlink w:anchor="_Toc451617377" w:history="1">
             <w:r>
               <w:rPr>
                 <w:rStyle w:val="Hyperlink"/>
@@ -861,7 +858,7 @@
                 <w:noProof/>
                 <w:webHidden/>
               </w:rPr>
-              <w:instrText xml:space="preserve"> PAGEREF _Toc451184145 \h </w:instrText>
+              <w:instrText xml:space="preserve"> PAGEREF _Toc451617377 \h </w:instrText>
             </w:r>
             <w:r>
               <w:rPr>
@@ -904,7 +901,7 @@
               <w:lang w:eastAsia="fr-FR"/>
             </w:rPr>
           </w:pPr>
-          <w:hyperlink w:anchor="_Toc451184146" w:history="1">
+          <w:hyperlink w:anchor="_Toc451617378" w:history="1">
             <w:r>
               <w:rPr>
                 <w:rStyle w:val="Hyperlink"/>
@@ -931,7 +928,7 @@
                 <w:noProof/>
                 <w:webHidden/>
               </w:rPr>
-              <w:instrText xml:space="preserve"> PAGEREF _Toc451184146 \h </w:instrText>
+              <w:instrText xml:space="preserve"> PAGEREF _Toc451617378 \h </w:instrText>
             </w:r>
             <w:r>
               <w:rPr>
@@ -974,7 +971,7 @@
               <w:lang w:eastAsia="fr-FR"/>
             </w:rPr>
           </w:pPr>
-          <w:hyperlink w:anchor="_Toc451184147" w:history="1">
+          <w:hyperlink w:anchor="_Toc451617379" w:history="1">
             <w:r>
               <w:rPr>
                 <w:rStyle w:val="Hyperlink"/>
@@ -1001,7 +998,7 @@
                 <w:noProof/>
                 <w:webHidden/>
               </w:rPr>
-              <w:instrText xml:space="preserve"> PAGEREF _Toc451184147 \h </w:instrText>
+              <w:instrText xml:space="preserve"> PAGEREF _Toc451617379 \h </w:instrText>
             </w:r>
             <w:r>
               <w:rPr>
@@ -1044,7 +1041,7 @@
               <w:lang w:eastAsia="fr-FR"/>
             </w:rPr>
           </w:pPr>
-          <w:hyperlink w:anchor="_Toc451184148" w:history="1">
+          <w:hyperlink w:anchor="_Toc451617380" w:history="1">
             <w:r>
               <w:rPr>
                 <w:rStyle w:val="Hyperlink"/>
@@ -1071,7 +1068,7 @@
                 <w:noProof/>
                 <w:webHidden/>
               </w:rPr>
-              <w:instrText xml:space="preserve"> PAGEREF _Toc451184148 \h </w:instrText>
+              <w:instrText xml:space="preserve"> PAGEREF _Toc451617380 \h </w:instrText>
             </w:r>
             <w:r>
               <w:rPr>
@@ -1114,7 +1111,7 @@
               <w:lang w:eastAsia="fr-FR"/>
             </w:rPr>
           </w:pPr>
-          <w:hyperlink w:anchor="_Toc451184149" w:history="1">
+          <w:hyperlink w:anchor="_Toc451617381" w:history="1">
             <w:r>
               <w:rPr>
                 <w:rStyle w:val="Hyperlink"/>
@@ -1141,7 +1138,7 @@
                 <w:noProof/>
                 <w:webHidden/>
               </w:rPr>
-              <w:instrText xml:space="preserve"> PAGEREF _Toc451184149 \h </w:instrText>
+              <w:instrText xml:space="preserve"> PAGEREF _Toc451617381 \h </w:instrText>
             </w:r>
             <w:r>
               <w:rPr>
@@ -1184,7 +1181,7 @@
               <w:lang w:eastAsia="fr-FR"/>
             </w:rPr>
           </w:pPr>
-          <w:hyperlink w:anchor="_Toc451184150" w:history="1">
+          <w:hyperlink w:anchor="_Toc451617382" w:history="1">
             <w:r>
               <w:rPr>
                 <w:rStyle w:val="Hyperlink"/>
@@ -1211,7 +1208,7 @@
                 <w:noProof/>
                 <w:webHidden/>
               </w:rPr>
-              <w:instrText xml:space="preserve"> PAGEREF _Toc451184150 \h </w:instrText>
+              <w:instrText xml:space="preserve"> PAGEREF _Toc451617382 \h </w:instrText>
             </w:r>
             <w:r>
               <w:rPr>
@@ -1254,7 +1251,7 @@
               <w:lang w:eastAsia="fr-FR"/>
             </w:rPr>
           </w:pPr>
-          <w:hyperlink w:anchor="_Toc451184151" w:history="1">
+          <w:hyperlink w:anchor="_Toc451617383" w:history="1">
             <w:r>
               <w:rPr>
                 <w:rStyle w:val="Hyperlink"/>
@@ -1281,7 +1278,7 @@
                 <w:noProof/>
                 <w:webHidden/>
               </w:rPr>
-              <w:instrText xml:space="preserve"> PAGEREF _Toc451184151 \h </w:instrText>
+              <w:instrText xml:space="preserve"> PAGEREF _Toc451617383 \h </w:instrText>
             </w:r>
             <w:r>
               <w:rPr>
@@ -1324,13 +1321,13 @@
               <w:lang w:eastAsia="fr-FR"/>
             </w:rPr>
           </w:pPr>
-          <w:hyperlink w:anchor="_Toc451184152" w:history="1">
+          <w:hyperlink w:anchor="_Toc451617384" w:history="1">
             <w:r>
               <w:rPr>
                 <w:rStyle w:val="Hyperlink"/>
                 <w:noProof/>
               </w:rPr>
-              <w:t>Annexes</w:t>
+              <w:t>Les compétitions</w:t>
             </w:r>
             <w:r>
               <w:rPr>
@@ -1351,7 +1348,7 @@
                 <w:noProof/>
                 <w:webHidden/>
               </w:rPr>
-              <w:instrText xml:space="preserve"> PAGEREF _Toc451184152 \h </w:instrText>
+              <w:instrText xml:space="preserve"> PAGEREF _Toc451617384 \h </w:instrText>
             </w:r>
             <w:r>
               <w:rPr>
@@ -1371,7 +1368,7 @@
                 <w:noProof/>
                 <w:webHidden/>
               </w:rPr>
-              <w:t>5</w:t>
+              <w:t>4</w:t>
             </w:r>
             <w:r>
               <w:rPr>
@@ -1394,13 +1391,13 @@
               <w:lang w:eastAsia="fr-FR"/>
             </w:rPr>
           </w:pPr>
-          <w:hyperlink w:anchor="_Toc451184153" w:history="1">
+          <w:hyperlink w:anchor="_Toc451617385" w:history="1">
             <w:r>
               <w:rPr>
                 <w:rStyle w:val="Hyperlink"/>
                 <w:noProof/>
               </w:rPr>
-              <w:t>Schéma de la base de données</w:t>
+              <w:t>Ajouter une compétition</w:t>
             </w:r>
             <w:r>
               <w:rPr>
@@ -1421,7 +1418,77 @@
                 <w:noProof/>
                 <w:webHidden/>
               </w:rPr>
-              <w:instrText xml:space="preserve"> PAGEREF _Toc451184153 \h </w:instrText>
+              <w:instrText xml:space="preserve"> PAGEREF _Toc451617385 \h </w:instrText>
+            </w:r>
+            <w:r>
+              <w:rPr>
+                <w:noProof/>
+                <w:webHidden/>
+              </w:rPr>
+            </w:r>
+            <w:r>
+              <w:rPr>
+                <w:noProof/>
+                <w:webHidden/>
+              </w:rPr>
+              <w:fldChar w:fldCharType="separate"/>
+            </w:r>
+            <w:r>
+              <w:rPr>
+                <w:noProof/>
+                <w:webHidden/>
+              </w:rPr>
+              <w:t>4</w:t>
+            </w:r>
+            <w:r>
+              <w:rPr>
+                <w:noProof/>
+                <w:webHidden/>
+              </w:rPr>
+              <w:fldChar w:fldCharType="end"/>
+            </w:r>
+          </w:hyperlink>
+        </w:p>
+        <w:p>
+          <w:pPr>
+            <w:pStyle w:val="TOC2"/>
+            <w:tabs>
+              <w:tab w:val="right" w:leader="dot" w:pos="10457"/>
+            </w:tabs>
+            <w:rPr>
+              <w:rFonts w:eastAsiaTheme="minorEastAsia"/>
+              <w:noProof/>
+              <w:lang w:eastAsia="fr-FR"/>
+            </w:rPr>
+          </w:pPr>
+          <w:hyperlink w:anchor="_Toc451617386" w:history="1">
+            <w:r>
+              <w:rPr>
+                <w:rStyle w:val="Hyperlink"/>
+                <w:noProof/>
+              </w:rPr>
+              <w:t>Annexes</w:t>
+            </w:r>
+            <w:r>
+              <w:rPr>
+                <w:noProof/>
+                <w:webHidden/>
+              </w:rPr>
+              <w:tab/>
+            </w:r>
+            <w:r>
+              <w:rPr>
+                <w:noProof/>
+                <w:webHidden/>
+              </w:rPr>
+              <w:fldChar w:fldCharType="begin"/>
+            </w:r>
+            <w:r>
+              <w:rPr>
+                <w:noProof/>
+                <w:webHidden/>
+              </w:rPr>
+              <w:instrText xml:space="preserve"> PAGEREF _Toc451617386 \h </w:instrText>
             </w:r>
             <w:r>
               <w:rPr>
@@ -1464,13 +1531,13 @@
               <w:lang w:eastAsia="fr-FR"/>
             </w:rPr>
           </w:pPr>
-          <w:hyperlink w:anchor="_Toc451184154" w:history="1">
+          <w:hyperlink w:anchor="_Toc451617387" w:history="1">
             <w:r>
               <w:rPr>
                 <w:rStyle w:val="Hyperlink"/>
                 <w:noProof/>
               </w:rPr>
-              <w:t>Exemple de classe mère abstraite d’un manager</w:t>
+              <w:t>Schéma de la base de données</w:t>
             </w:r>
             <w:r>
               <w:rPr>
@@ -1491,7 +1558,7 @@
                 <w:noProof/>
                 <w:webHidden/>
               </w:rPr>
-              <w:instrText xml:space="preserve"> PAGEREF _Toc451184154 \h </w:instrText>
+              <w:instrText xml:space="preserve"> PAGEREF _Toc451617387 \h </w:instrText>
             </w:r>
             <w:r>
               <w:rPr>
@@ -1534,13 +1601,13 @@
               <w:lang w:eastAsia="fr-FR"/>
             </w:rPr>
           </w:pPr>
-          <w:hyperlink w:anchor="_Toc451184155" w:history="1">
+          <w:hyperlink w:anchor="_Toc451617388" w:history="1">
             <w:r>
               <w:rPr>
                 <w:rStyle w:val="Hyperlink"/>
                 <w:noProof/>
               </w:rPr>
-              <w:t>La  classe Entity</w:t>
+              <w:t>Exemple de classe mère abstraite d’un manager</w:t>
             </w:r>
             <w:r>
               <w:rPr>
@@ -1561,7 +1628,7 @@
                 <w:noProof/>
                 <w:webHidden/>
               </w:rPr>
-              <w:instrText xml:space="preserve"> PAGEREF _Toc451184155 \h </w:instrText>
+              <w:instrText xml:space="preserve"> PAGEREF _Toc451617388 \h </w:instrText>
             </w:r>
             <w:r>
               <w:rPr>
@@ -1581,7 +1648,7 @@
                 <w:noProof/>
                 <w:webHidden/>
               </w:rPr>
-              <w:t>6</w:t>
+              <w:t>5</w:t>
             </w:r>
             <w:r>
               <w:rPr>
@@ -1604,13 +1671,13 @@
               <w:lang w:eastAsia="fr-FR"/>
             </w:rPr>
           </w:pPr>
-          <w:hyperlink w:anchor="_Toc451184156" w:history="1">
+          <w:hyperlink w:anchor="_Toc451617389" w:history="1">
             <w:r>
               <w:rPr>
                 <w:rStyle w:val="Hyperlink"/>
                 <w:noProof/>
               </w:rPr>
-              <w:t>Le trait Hydrator</w:t>
+              <w:t>La  classe Entity</w:t>
             </w:r>
             <w:r>
               <w:rPr>
@@ -1631,7 +1698,7 @@
                 <w:noProof/>
                 <w:webHidden/>
               </w:rPr>
-              <w:instrText xml:space="preserve"> PAGEREF _Toc451184156 \h </w:instrText>
+              <w:instrText xml:space="preserve"> PAGEREF _Toc451617389 \h </w:instrText>
             </w:r>
             <w:r>
               <w:rPr>
@@ -1674,13 +1741,13 @@
               <w:lang w:eastAsia="fr-FR"/>
             </w:rPr>
           </w:pPr>
-          <w:hyperlink w:anchor="_Toc451184157" w:history="1">
+          <w:hyperlink w:anchor="_Toc451617390" w:history="1">
             <w:r>
               <w:rPr>
                 <w:rStyle w:val="Hyperlink"/>
                 <w:noProof/>
               </w:rPr>
-              <w:t>Use case</w:t>
+              <w:t>Le trait Hydrator</w:t>
             </w:r>
             <w:r>
               <w:rPr>
@@ -1701,7 +1768,7 @@
                 <w:noProof/>
                 <w:webHidden/>
               </w:rPr>
-              <w:instrText xml:space="preserve"> PAGEREF _Toc451184157 \h </w:instrText>
+              <w:instrText xml:space="preserve"> PAGEREF _Toc451617390 \h </w:instrText>
             </w:r>
             <w:r>
               <w:rPr>
@@ -1721,7 +1788,7 @@
                 <w:noProof/>
                 <w:webHidden/>
               </w:rPr>
-              <w:t>7</w:t>
+              <w:t>6</w:t>
             </w:r>
             <w:r>
               <w:rPr>
@@ -1744,13 +1811,13 @@
               <w:lang w:eastAsia="fr-FR"/>
             </w:rPr>
           </w:pPr>
-          <w:hyperlink w:anchor="_Toc451184158" w:history="1">
+          <w:hyperlink w:anchor="_Toc451617391" w:history="1">
             <w:r>
               <w:rPr>
                 <w:rStyle w:val="Hyperlink"/>
                 <w:noProof/>
               </w:rPr>
-              <w:t>L’ajout de personne</w:t>
+              <w:t>Use case</w:t>
             </w:r>
             <w:r>
               <w:rPr>
@@ -1771,7 +1838,7 @@
                 <w:noProof/>
                 <w:webHidden/>
               </w:rPr>
-              <w:instrText xml:space="preserve"> PAGEREF _Toc451184158 \h </w:instrText>
+              <w:instrText xml:space="preserve"> PAGEREF _Toc451617391 \h </w:instrText>
             </w:r>
             <w:r>
               <w:rPr>
@@ -1814,13 +1881,13 @@
               <w:lang w:eastAsia="fr-FR"/>
             </w:rPr>
           </w:pPr>
-          <w:hyperlink w:anchor="_Toc451184159" w:history="1">
+          <w:hyperlink w:anchor="_Toc451617392" w:history="1">
             <w:r>
               <w:rPr>
                 <w:rStyle w:val="Hyperlink"/>
                 <w:noProof/>
               </w:rPr>
-              <w:t>L’ajout d’adhérent</w:t>
+              <w:t>L’ajout de personne</w:t>
             </w:r>
             <w:r>
               <w:rPr>
@@ -1841,7 +1908,7 @@
                 <w:noProof/>
                 <w:webHidden/>
               </w:rPr>
-              <w:instrText xml:space="preserve"> PAGEREF _Toc451184159 \h </w:instrText>
+              <w:instrText xml:space="preserve"> PAGEREF _Toc451617392 \h </w:instrText>
             </w:r>
             <w:r>
               <w:rPr>
@@ -1861,7 +1928,7 @@
                 <w:noProof/>
                 <w:webHidden/>
               </w:rPr>
-              <w:t>8</w:t>
+              <w:t>7</w:t>
             </w:r>
             <w:r>
               <w:rPr>
@@ -1884,13 +1951,13 @@
               <w:lang w:eastAsia="fr-FR"/>
             </w:rPr>
           </w:pPr>
-          <w:hyperlink w:anchor="_Toc451184160" w:history="1">
+          <w:hyperlink w:anchor="_Toc451617393" w:history="1">
             <w:r>
               <w:rPr>
                 <w:rStyle w:val="Hyperlink"/>
                 <w:noProof/>
               </w:rPr>
-              <w:t>La gestion des rôles</w:t>
+              <w:t>L’ajout d’adhérent</w:t>
             </w:r>
             <w:r>
               <w:rPr>
@@ -1911,7 +1978,7 @@
                 <w:noProof/>
                 <w:webHidden/>
               </w:rPr>
-              <w:instrText xml:space="preserve"> PAGEREF _Toc451184160 \h </w:instrText>
+              <w:instrText xml:space="preserve"> PAGEREF _Toc451617393 \h </w:instrText>
             </w:r>
             <w:r>
               <w:rPr>
@@ -1954,13 +2021,13 @@
               <w:lang w:eastAsia="fr-FR"/>
             </w:rPr>
           </w:pPr>
-          <w:hyperlink w:anchor="_Toc451184161" w:history="1">
+          <w:hyperlink w:anchor="_Toc451617394" w:history="1">
             <w:r>
               <w:rPr>
                 <w:rStyle w:val="Hyperlink"/>
                 <w:noProof/>
               </w:rPr>
-              <w:t>La gestion des catégories</w:t>
+              <w:t>La gestion des rôles</w:t>
             </w:r>
             <w:r>
               <w:rPr>
@@ -1981,7 +2048,7 @@
                 <w:noProof/>
                 <w:webHidden/>
               </w:rPr>
-              <w:instrText xml:space="preserve"> PAGEREF _Toc451184161 \h </w:instrText>
+              <w:instrText xml:space="preserve"> PAGEREF _Toc451617394 \h </w:instrText>
             </w:r>
             <w:r>
               <w:rPr>
@@ -2024,13 +2091,13 @@
               <w:lang w:eastAsia="fr-FR"/>
             </w:rPr>
           </w:pPr>
-          <w:hyperlink w:anchor="_Toc451184162" w:history="1">
+          <w:hyperlink w:anchor="_Toc451617395" w:history="1">
             <w:r>
               <w:rPr>
                 <w:rStyle w:val="Hyperlink"/>
                 <w:noProof/>
               </w:rPr>
-              <w:t>La gestion des certificats médicaux</w:t>
+              <w:t>La gestion des catégories</w:t>
             </w:r>
             <w:r>
               <w:rPr>
@@ -2051,7 +2118,7 @@
                 <w:noProof/>
                 <w:webHidden/>
               </w:rPr>
-              <w:instrText xml:space="preserve"> PAGEREF _Toc451184162 \h </w:instrText>
+              <w:instrText xml:space="preserve"> PAGEREF _Toc451617395 \h </w:instrText>
             </w:r>
             <w:r>
               <w:rPr>
@@ -2094,12 +2161,82 @@
               <w:lang w:eastAsia="fr-FR"/>
             </w:rPr>
           </w:pPr>
-          <w:hyperlink w:anchor="_Toc451184163" w:history="1">
+          <w:hyperlink w:anchor="_Toc451617396" w:history="1">
             <w:r>
               <w:rPr>
                 <w:rStyle w:val="Hyperlink"/>
                 <w:noProof/>
               </w:rPr>
+              <w:t>La gestion des certificats médicaux</w:t>
+            </w:r>
+            <w:r>
+              <w:rPr>
+                <w:noProof/>
+                <w:webHidden/>
+              </w:rPr>
+              <w:tab/>
+            </w:r>
+            <w:r>
+              <w:rPr>
+                <w:noProof/>
+                <w:webHidden/>
+              </w:rPr>
+              <w:fldChar w:fldCharType="begin"/>
+            </w:r>
+            <w:r>
+              <w:rPr>
+                <w:noProof/>
+                <w:webHidden/>
+              </w:rPr>
+              <w:instrText xml:space="preserve"> PAGEREF _Toc451617396 \h </w:instrText>
+            </w:r>
+            <w:r>
+              <w:rPr>
+                <w:noProof/>
+                <w:webHidden/>
+              </w:rPr>
+            </w:r>
+            <w:r>
+              <w:rPr>
+                <w:noProof/>
+                <w:webHidden/>
+              </w:rPr>
+              <w:fldChar w:fldCharType="separate"/>
+            </w:r>
+            <w:r>
+              <w:rPr>
+                <w:noProof/>
+                <w:webHidden/>
+              </w:rPr>
+              <w:t>8</w:t>
+            </w:r>
+            <w:r>
+              <w:rPr>
+                <w:noProof/>
+                <w:webHidden/>
+              </w:rPr>
+              <w:fldChar w:fldCharType="end"/>
+            </w:r>
+          </w:hyperlink>
+        </w:p>
+        <w:p>
+          <w:pPr>
+            <w:pStyle w:val="TOC3"/>
+            <w:tabs>
+              <w:tab w:val="right" w:leader="dot" w:pos="10457"/>
+            </w:tabs>
+            <w:rPr>
+              <w:rFonts w:eastAsiaTheme="minorEastAsia"/>
+              <w:noProof/>
+              <w:lang w:eastAsia="fr-FR"/>
+            </w:rPr>
+          </w:pPr>
+          <w:hyperlink w:anchor="_Toc451617397" w:history="1">
+            <w:r>
+              <w:rPr>
+                <w:rStyle w:val="Hyperlink"/>
+                <w:noProof/>
+              </w:rPr>
               <w:t>Valider les inscriptions</w:t>
             </w:r>
             <w:r>
@@ -2121,7 +2258,77 @@
                 <w:noProof/>
                 <w:webHidden/>
               </w:rPr>
-              <w:instrText xml:space="preserve"> PAGEREF _Toc451184163 \h </w:instrText>
+              <w:instrText xml:space="preserve"> PAGEREF _Toc451617397 \h </w:instrText>
+            </w:r>
+            <w:r>
+              <w:rPr>
+                <w:noProof/>
+                <w:webHidden/>
+              </w:rPr>
+            </w:r>
+            <w:r>
+              <w:rPr>
+                <w:noProof/>
+                <w:webHidden/>
+              </w:rPr>
+              <w:fldChar w:fldCharType="separate"/>
+            </w:r>
+            <w:r>
+              <w:rPr>
+                <w:noProof/>
+                <w:webHidden/>
+              </w:rPr>
+              <w:t>9</w:t>
+            </w:r>
+            <w:r>
+              <w:rPr>
+                <w:noProof/>
+                <w:webHidden/>
+              </w:rPr>
+              <w:fldChar w:fldCharType="end"/>
+            </w:r>
+          </w:hyperlink>
+        </w:p>
+        <w:p>
+          <w:pPr>
+            <w:pStyle w:val="TOC3"/>
+            <w:tabs>
+              <w:tab w:val="right" w:leader="dot" w:pos="10457"/>
+            </w:tabs>
+            <w:rPr>
+              <w:rFonts w:eastAsiaTheme="minorEastAsia"/>
+              <w:noProof/>
+              <w:lang w:eastAsia="fr-FR"/>
+            </w:rPr>
+          </w:pPr>
+          <w:hyperlink w:anchor="_Toc451617398" w:history="1">
+            <w:r>
+              <w:rPr>
+                <w:rStyle w:val="Hyperlink"/>
+                <w:noProof/>
+              </w:rPr>
+              <w:t>Ajouter une compétition</w:t>
+            </w:r>
+            <w:r>
+              <w:rPr>
+                <w:noProof/>
+                <w:webHidden/>
+              </w:rPr>
+              <w:tab/>
+            </w:r>
+            <w:r>
+              <w:rPr>
+                <w:noProof/>
+                <w:webHidden/>
+              </w:rPr>
+              <w:fldChar w:fldCharType="begin"/>
+            </w:r>
+            <w:r>
+              <w:rPr>
+                <w:noProof/>
+                <w:webHidden/>
+              </w:rPr>
+              <w:instrText xml:space="preserve"> PAGEREF _Toc451617398 \h </w:instrText>
             </w:r>
             <w:r>
               <w:rPr>
@@ -2181,7 +2388,7 @@
       <w:pPr>
         <w:pStyle w:val="Heading1"/>
       </w:pPr>
-      <w:bookmarkStart w:id="0" w:name="_Toc451184138"/>
+      <w:bookmarkStart w:id="0" w:name="_Toc451617370"/>
       <w:r>
         <w:lastRenderedPageBreak/>
         <w:t>Introduction</w:t>
@@ -2199,7 +2406,7 @@
       <w:pPr>
         <w:pStyle w:val="Title"/>
       </w:pPr>
-      <w:bookmarkStart w:id="1" w:name="_Toc451184139"/>
+      <w:bookmarkStart w:id="1" w:name="_Toc451617371"/>
       <w:r>
         <w:t>Fonctionnement de l’application</w:t>
       </w:r>
@@ -2209,7 +2416,7 @@
       <w:pPr>
         <w:pStyle w:val="Heading1"/>
       </w:pPr>
-      <w:bookmarkStart w:id="2" w:name="_Toc451184140"/>
+      <w:bookmarkStart w:id="2" w:name="_Toc451617372"/>
       <w:r>
         <w:t>La base de données</w:t>
       </w:r>
@@ -2219,7 +2426,7 @@
       <w:pPr>
         <w:pStyle w:val="Heading2"/>
       </w:pPr>
-      <w:bookmarkStart w:id="3" w:name="_Toc451184141"/>
+      <w:bookmarkStart w:id="3" w:name="_Toc451617373"/>
       <w:r>
         <w:t>Sa structure</w:t>
       </w:r>
@@ -2540,7 +2747,7 @@
       <w:pPr>
         <w:pStyle w:val="Heading2"/>
       </w:pPr>
-      <w:bookmarkStart w:id="4" w:name="_Toc451184142"/>
+      <w:bookmarkStart w:id="4" w:name="_Toc451617374"/>
       <w:r>
         <w:t>Sa gestion dans l’application web</w:t>
       </w:r>
@@ -2650,7 +2857,7 @@
       <w:pPr>
         <w:pStyle w:val="Heading1"/>
       </w:pPr>
-      <w:bookmarkStart w:id="5" w:name="_Toc451184143"/>
+      <w:bookmarkStart w:id="5" w:name="_Toc451617375"/>
       <w:r>
         <w:t>Les entités</w:t>
       </w:r>
@@ -2779,7 +2986,7 @@
       <w:pPr>
         <w:pStyle w:val="Title"/>
       </w:pPr>
-      <w:bookmarkStart w:id="6" w:name="_Toc451184144"/>
+      <w:bookmarkStart w:id="6" w:name="_Toc451617376"/>
       <w:r>
         <w:t>Fonctionnalités de l’application</w:t>
       </w:r>
@@ -2806,7 +3013,7 @@
       <w:pPr>
         <w:pStyle w:val="Heading1"/>
       </w:pPr>
-      <w:bookmarkStart w:id="7" w:name="_Toc451184145"/>
+      <w:bookmarkStart w:id="7" w:name="_Toc451617377"/>
       <w:r>
         <w:t>L’administration</w:t>
       </w:r>
@@ -2816,7 +3023,7 @@
       <w:pPr>
         <w:pStyle w:val="Heading2"/>
       </w:pPr>
-      <w:bookmarkStart w:id="8" w:name="_Toc451184146"/>
+      <w:bookmarkStart w:id="8" w:name="_Toc451617378"/>
       <w:r>
         <w:t>L’ajout de personne</w:t>
       </w:r>
@@ -2850,7 +3057,7 @@
       <w:pPr>
         <w:pStyle w:val="Heading2"/>
       </w:pPr>
-      <w:bookmarkStart w:id="9" w:name="_Toc451184147"/>
+      <w:bookmarkStart w:id="9" w:name="_Toc451617379"/>
       <w:r>
         <w:t>L’ajout de licence</w:t>
       </w:r>
@@ -2883,7 +3090,7 @@
       <w:pPr>
         <w:pStyle w:val="Heading2"/>
       </w:pPr>
-      <w:bookmarkStart w:id="10" w:name="_Toc451184148"/>
+      <w:bookmarkStart w:id="10" w:name="_Toc451617380"/>
       <w:r>
         <w:lastRenderedPageBreak/>
         <w:t>La gestion des rôles</w:t>
@@ -2916,6 +3123,17 @@
       <w:r>
         <w:t>Là aussi, seul l’administrateur a accès à cette fonctionnalité. Il peut modifier les rôles attribués à chaque utilisateur (sélectionnable dans une liste déroulant). A chaque fois qu’il change d’utilisateur sélectionné, les rôles qu’il possède sont remplis automatiquement.</w:t>
       </w:r>
+      <w:r>
+        <w:t xml:space="preserve"> Ce changement s’effectue grâce à de l’</w:t>
+      </w:r>
+      <w:proofErr w:type="spellStart"/>
+      <w:r>
+        <w:t>ajax</w:t>
+      </w:r>
+      <w:proofErr w:type="spellEnd"/>
+      <w:r>
+        <w:t> : en réponse au clic sur la liste déroulante, on récupère les rôles de l’utilisateur sélectionné et on les retourne sous un format XML. Ensuite, ce résultat est lu afin de cocher les cases correspondantes.</w:t>
+      </w:r>
     </w:p>
     <w:p>
       <w:r>
@@ -2935,7 +3153,7 @@
       <w:pPr>
         <w:pStyle w:val="Heading2"/>
       </w:pPr>
-      <w:bookmarkStart w:id="11" w:name="_Toc451184149"/>
+      <w:bookmarkStart w:id="11" w:name="_Toc451617381"/>
       <w:r>
         <w:t>La gestion des catégories</w:t>
       </w:r>
@@ -2963,17 +3181,37 @@
         <w:t>Si besoin est, le secrétaire peut modifier la catégorie d’un compétiteur. Pour cela, la liste déroulante contient le nom de tous les compétiteurs, et, de la même</w:t>
       </w:r>
       <w:r>
+        <w:t xml:space="preserve"> manière</w:t>
+      </w:r>
+      <w:r>
         <w:t xml:space="preserve"> </w:t>
       </w:r>
       <w:r>
-        <w:t>que pour les rôles, en sélectionner un cochera automatiquement sa catégorie actuelle.</w:t>
+        <w:t>que pour les rôles</w:t>
+      </w:r>
+      <w:r>
+        <w:t xml:space="preserve"> (en utilisant de l’</w:t>
+      </w:r>
+      <w:proofErr w:type="spellStart"/>
+      <w:r>
+        <w:t>ajax</w:t>
+      </w:r>
+      <w:proofErr w:type="spellEnd"/>
+      <w:r>
+        <w:t>)</w:t>
+      </w:r>
+      <w:r>
+        <w:t>, en sélectionner un cochera automatiquement sa catégorie actuelle.</w:t>
+      </w:r>
+      <w:r>
+        <w:t xml:space="preserve"> </w:t>
       </w:r>
     </w:p>
     <w:p>
       <w:pPr>
         <w:pStyle w:val="Heading2"/>
       </w:pPr>
-      <w:bookmarkStart w:id="12" w:name="_Toc451184150"/>
+      <w:bookmarkStart w:id="12" w:name="_Toc451617382"/>
       <w:r>
         <w:t>La gestion des certificats médicaux</w:t>
       </w:r>
@@ -3005,7 +3243,7 @@
       <w:pPr>
         <w:pStyle w:val="Heading2"/>
       </w:pPr>
-      <w:bookmarkStart w:id="13" w:name="_Toc451184151"/>
+      <w:bookmarkStart w:id="13" w:name="_Toc451617383"/>
       <w:r>
         <w:t>Valider les inscriptions</w:t>
       </w:r>
@@ -3037,6 +3275,124 @@
       </w:r>
     </w:p>
     <w:p>
+      <w:pPr>
+        <w:pStyle w:val="Heading1"/>
+      </w:pPr>
+      <w:bookmarkStart w:id="14" w:name="_Toc451617384"/>
+      <w:r>
+        <w:t>Les compétitions</w:t>
+      </w:r>
+      <w:bookmarkEnd w:id="14"/>
+    </w:p>
+    <w:p>
+      <w:pPr>
+        <w:pStyle w:val="Heading2"/>
+      </w:pPr>
+      <w:bookmarkStart w:id="15" w:name="_Toc451617385"/>
+      <w:r>
+        <w:t>Ajouter une compétition</w:t>
+      </w:r>
+      <w:bookmarkEnd w:id="15"/>
+    </w:p>
+    <w:p>
+      <w:r>
+        <w:t xml:space="preserve">Aspect de l’interface : </w:t>
+      </w:r>
+      <w:hyperlink w:anchor="_Ajouter_une_compétition" w:history="1">
+        <w:r>
+          <w:rPr>
+            <w:rStyle w:val="Hyperlink"/>
+          </w:rPr>
+          <w:t>Ajouter une compétition</w:t>
+        </w:r>
+      </w:hyperlink>
+      <w:r>
+        <w:t>.</w:t>
+      </w:r>
+    </w:p>
+    <w:p>
+      <w:r>
+        <w:tab/>
+        <w:t>Pour pouvoir ajouter une compétition, l’utilisateur doit être administrateur, secrétaire ou entraîneur. Ensuite, il doit remplir le formulaire présent (les champs météo et type d’hébergement sont optionnels, la météo car elle peut ne pas être connue et l’hébergement car il peut ne pas exister). Si le formulaire est rempli correctement, un clic sur valider enregistrera la compétition.</w:t>
+      </w:r>
+    </w:p>
+    <w:p/>
+    <w:p/>
+    <w:p/>
+    <w:p>
+      <w:pPr>
+        <w:pStyle w:val="Heading2"/>
+      </w:pPr>
+      <w:r>
+        <w:lastRenderedPageBreak/>
+        <w:t>La liste des compétitions</w:t>
+      </w:r>
+    </w:p>
+    <w:p>
+      <w:r>
+        <w:t xml:space="preserve">Aspect de l’interface : </w:t>
+      </w:r>
+      <w:hyperlink w:anchor="_Liste_des_compétitions" w:history="1">
+        <w:r>
+          <w:rPr>
+            <w:rStyle w:val="Hyperlink"/>
+          </w:rPr>
+          <w:t>Liste des compétitions</w:t>
+        </w:r>
+      </w:hyperlink>
+      <w:r>
+        <w:t>.</w:t>
+      </w:r>
+    </w:p>
+    <w:p>
+      <w:r>
+        <w:tab/>
+      </w:r>
+      <w:r>
+        <w:t>Tous les utilisateurs peuvent accéder à la liste des compétitions, qu’ils peuvent trier par niveau. Les compétitions apparaissent dans l’ordre chronologique inverse. Les boutons de suppression ne sont disponibles que pour les administrateurs et secrétaires. Ils ont également accès au bouton d’ajout, de même que l’entraîneur. En cliquant sur le bouton « Voir cette compétition », les utilisateurs peuvent afficher une vue plus détaillée.</w:t>
+      </w:r>
+    </w:p>
+    <w:p>
+      <w:pPr>
+        <w:pStyle w:val="Heading2"/>
+      </w:pPr>
+      <w:r>
+        <w:t>Vue d’une compétition</w:t>
+      </w:r>
+    </w:p>
+    <w:p>
+      <w:r>
+        <w:t xml:space="preserve">Aspect de l’interface : </w:t>
+      </w:r>
+      <w:hyperlink w:anchor="_Vue_d’une_compétition" w:history="1">
+        <w:r>
+          <w:rPr>
+            <w:rStyle w:val="Hyperlink"/>
+          </w:rPr>
+          <w:t>Vue d’une compétition</w:t>
+        </w:r>
+      </w:hyperlink>
+      <w:r>
+        <w:t>.</w:t>
+      </w:r>
+    </w:p>
+    <w:p>
+      <w:r>
+        <w:tab/>
+        <w:t>Sur cette page, les fonctionnalités sont différentes en fonction du rôle de l’utilisateur. Tout le monde peut voir les informations de la compétition, les liens cartes et itinéraires redirigent respectivement vers une carte du lieu de la compétition et vers un itinéraire Dijon-lieu de la compétition. Tout le monde a également accès aux boutons « S’inscrire comme bénévole » et « Voir les bénévoles », qui redirigent l’utilisateur vers les pages correspondantes (voir la section « Les bénévoles »). Si l’utilisateur est administrateur ou secrétaire, il pourra également ajouter un bénévole.</w:t>
+      </w:r>
+    </w:p>
+    <w:p>
+      <w:r>
+        <w:tab/>
+        <w:t xml:space="preserve">Les compétiteurs ont d’autres possibilités sur cette page. </w:t>
+      </w:r>
+      <w:r>
+        <w:t>S’ils ne sont pas inscrits à la compétition, ils peuvent créer un équipage si leur certificat médical est valide (ils ont un bouton « Inscrire un équipage », s’ils n’ont pas de certificat, cela leur est notifié). S’ils sont déjà inscrits, ce bouton devient « Voir l’équipage », qui redirige alors sur l’équipage du compétiteur pour cette compétition, et s’il reste des places disponibles pour le transport, ils peuvent s’y inscrire en cliquant sur le bouton « S’inscrire au transport ». Si le compétiteur s’inscrit au transport, le nombre de places disponibles est mis à jour, et le bouton devient « Annuler l’inscription au transport ». Il peut alors se désinscrire s’il le souhaite. S’il n’y a plus de place disponible, l’inscription au transport est impossible et cela est indiqué clairement.</w:t>
+      </w:r>
+    </w:p>
+    <w:p/>
+    <w:p>
       <w:r>
         <w:br w:type="page"/>
       </w:r>
@@ -3045,27 +3401,27 @@
       <w:pPr>
         <w:pStyle w:val="Heading1"/>
       </w:pPr>
-      <w:bookmarkStart w:id="14" w:name="_Toc451184152"/>
+      <w:bookmarkStart w:id="16" w:name="_Toc451617386"/>
       <w:r>
         <w:lastRenderedPageBreak/>
         <w:t>Annexes</w:t>
       </w:r>
-      <w:bookmarkEnd w:id="14"/>
+      <w:bookmarkEnd w:id="16"/>
     </w:p>
     <w:p>
       <w:pPr>
         <w:pStyle w:val="Heading2"/>
       </w:pPr>
-      <w:bookmarkStart w:id="15" w:name="_Annexe_1_:"/>
-      <w:bookmarkStart w:id="16" w:name="_Toc451184153"/>
-      <w:bookmarkEnd w:id="15"/>
+      <w:bookmarkStart w:id="17" w:name="_Annexe_1_:"/>
+      <w:bookmarkStart w:id="18" w:name="_Toc451617387"/>
+      <w:bookmarkEnd w:id="17"/>
       <w:r>
         <w:t>Sché</w:t>
       </w:r>
       <w:r>
         <w:t>ma de la base de données</w:t>
       </w:r>
-      <w:bookmarkEnd w:id="16"/>
+      <w:bookmarkEnd w:id="18"/>
     </w:p>
     <w:p>
       <w:r>
@@ -3124,16 +3480,16 @@
       <w:pPr>
         <w:pStyle w:val="Heading2"/>
       </w:pPr>
-      <w:bookmarkStart w:id="17" w:name="_Annexe_2_:"/>
-      <w:bookmarkStart w:id="18" w:name="_Toc451184154"/>
-      <w:bookmarkEnd w:id="17"/>
+      <w:bookmarkStart w:id="19" w:name="_Annexe_2_:"/>
+      <w:bookmarkStart w:id="20" w:name="_Toc451617388"/>
+      <w:bookmarkEnd w:id="19"/>
       <w:r>
         <w:t>Exemple</w:t>
       </w:r>
       <w:r>
         <w:t xml:space="preserve"> de classe mère abstraite d’un manager</w:t>
       </w:r>
-      <w:bookmarkEnd w:id="18"/>
+      <w:bookmarkEnd w:id="20"/>
     </w:p>
     <w:p>
       <w:r>
@@ -3192,9 +3548,9 @@
       <w:pPr>
         <w:pStyle w:val="Heading2"/>
       </w:pPr>
-      <w:bookmarkStart w:id="19" w:name="_Annexe_3_:"/>
-      <w:bookmarkStart w:id="20" w:name="_Toc451184155"/>
-      <w:bookmarkEnd w:id="19"/>
+      <w:bookmarkStart w:id="21" w:name="_Annexe_3_:"/>
+      <w:bookmarkStart w:id="22" w:name="_Toc451617389"/>
+      <w:bookmarkEnd w:id="21"/>
       <w:r>
         <w:lastRenderedPageBreak/>
         <w:t xml:space="preserve">La </w:t>
@@ -3206,7 +3562,7 @@
       <w:r>
         <w:t>Entity</w:t>
       </w:r>
-      <w:bookmarkEnd w:id="20"/>
+      <w:bookmarkEnd w:id="22"/>
       <w:proofErr w:type="spellEnd"/>
     </w:p>
     <w:p>
@@ -3266,9 +3622,9 @@
       <w:pPr>
         <w:pStyle w:val="Heading2"/>
       </w:pPr>
-      <w:bookmarkStart w:id="21" w:name="_Annexe_4_:"/>
-      <w:bookmarkStart w:id="22" w:name="_Toc451184156"/>
-      <w:bookmarkEnd w:id="21"/>
+      <w:bookmarkStart w:id="23" w:name="_Annexe_4_:"/>
+      <w:bookmarkStart w:id="24" w:name="_Toc451617390"/>
+      <w:bookmarkEnd w:id="23"/>
       <w:r>
         <w:t>Le</w:t>
       </w:r>
@@ -3279,7 +3635,7 @@
       <w:r>
         <w:t>Hydrator</w:t>
       </w:r>
-      <w:bookmarkEnd w:id="22"/>
+      <w:bookmarkEnd w:id="24"/>
       <w:proofErr w:type="spellEnd"/>
     </w:p>
     <w:p>
@@ -3339,14 +3695,14 @@
       <w:pPr>
         <w:pStyle w:val="Heading2"/>
       </w:pPr>
-      <w:bookmarkStart w:id="23" w:name="_Use_case"/>
-      <w:bookmarkStart w:id="24" w:name="_Toc451184157"/>
-      <w:bookmarkEnd w:id="23"/>
+      <w:bookmarkStart w:id="25" w:name="_Use_case"/>
+      <w:bookmarkStart w:id="26" w:name="_Toc451617391"/>
+      <w:bookmarkEnd w:id="25"/>
       <w:r>
         <w:lastRenderedPageBreak/>
         <w:t>Use case</w:t>
       </w:r>
-      <w:bookmarkEnd w:id="24"/>
+      <w:bookmarkEnd w:id="26"/>
     </w:p>
     <w:p>
       <w:r>
@@ -3405,13 +3761,13 @@
       <w:pPr>
         <w:pStyle w:val="Heading2"/>
       </w:pPr>
-      <w:bookmarkStart w:id="25" w:name="_L’ajout_de_personne"/>
-      <w:bookmarkStart w:id="26" w:name="_Toc451184158"/>
-      <w:bookmarkEnd w:id="25"/>
+      <w:bookmarkStart w:id="27" w:name="_L’ajout_de_personne"/>
+      <w:bookmarkStart w:id="28" w:name="_Toc451617392"/>
+      <w:bookmarkEnd w:id="27"/>
       <w:r>
         <w:t>L’ajout de personne</w:t>
       </w:r>
-      <w:bookmarkEnd w:id="26"/>
+      <w:bookmarkEnd w:id="28"/>
     </w:p>
     <w:p>
       <w:r>
@@ -3470,14 +3826,14 @@
       <w:pPr>
         <w:pStyle w:val="Heading2"/>
       </w:pPr>
-      <w:bookmarkStart w:id="27" w:name="_L’ajout_d’adhérent"/>
-      <w:bookmarkStart w:id="28" w:name="_Toc451184159"/>
-      <w:bookmarkEnd w:id="27"/>
+      <w:bookmarkStart w:id="29" w:name="_L’ajout_d’adhérent"/>
+      <w:bookmarkStart w:id="30" w:name="_Toc451617393"/>
+      <w:bookmarkEnd w:id="29"/>
       <w:r>
         <w:lastRenderedPageBreak/>
         <w:t>L’ajout d’adhérent</w:t>
       </w:r>
-      <w:bookmarkEnd w:id="28"/>
+      <w:bookmarkEnd w:id="30"/>
     </w:p>
     <w:p>
       <w:r>
@@ -3536,13 +3892,13 @@
       <w:pPr>
         <w:pStyle w:val="Heading2"/>
       </w:pPr>
-      <w:bookmarkStart w:id="29" w:name="_La_gestion_des"/>
-      <w:bookmarkStart w:id="30" w:name="_Toc451184160"/>
-      <w:bookmarkEnd w:id="29"/>
+      <w:bookmarkStart w:id="31" w:name="_La_gestion_des"/>
+      <w:bookmarkStart w:id="32" w:name="_Toc451617394"/>
+      <w:bookmarkEnd w:id="31"/>
       <w:r>
         <w:t>La gestion des rôles</w:t>
       </w:r>
-      <w:bookmarkEnd w:id="30"/>
+      <w:bookmarkEnd w:id="32"/>
     </w:p>
     <w:p>
       <w:r>
@@ -3601,13 +3957,13 @@
       <w:pPr>
         <w:pStyle w:val="Heading2"/>
       </w:pPr>
-      <w:bookmarkStart w:id="31" w:name="_La_gestion_des_1"/>
-      <w:bookmarkStart w:id="32" w:name="_Toc451184161"/>
-      <w:bookmarkEnd w:id="31"/>
+      <w:bookmarkStart w:id="33" w:name="_La_gestion_des_1"/>
+      <w:bookmarkStart w:id="34" w:name="_Toc451617395"/>
+      <w:bookmarkEnd w:id="33"/>
       <w:r>
         <w:t>La gestion des catégories</w:t>
       </w:r>
-      <w:bookmarkEnd w:id="32"/>
+      <w:bookmarkEnd w:id="34"/>
     </w:p>
     <w:p>
       <w:r>
@@ -3666,13 +4022,13 @@
       <w:pPr>
         <w:pStyle w:val="Heading2"/>
       </w:pPr>
-      <w:bookmarkStart w:id="33" w:name="_La_gestion_des_2"/>
-      <w:bookmarkStart w:id="34" w:name="_Toc451184162"/>
-      <w:bookmarkEnd w:id="33"/>
+      <w:bookmarkStart w:id="35" w:name="_La_gestion_des_2"/>
+      <w:bookmarkStart w:id="36" w:name="_Toc451617396"/>
+      <w:bookmarkEnd w:id="35"/>
       <w:r>
         <w:t>La gestion des certificats médicaux</w:t>
       </w:r>
-      <w:bookmarkEnd w:id="34"/>
+      <w:bookmarkEnd w:id="36"/>
     </w:p>
     <w:p>
       <w:r>
@@ -3731,14 +4087,14 @@
       <w:pPr>
         <w:pStyle w:val="Heading2"/>
       </w:pPr>
-      <w:bookmarkStart w:id="35" w:name="_Toc451184163"/>
-      <w:bookmarkStart w:id="36" w:name="_Valider_les_inscriptions"/>
-      <w:bookmarkEnd w:id="36"/>
+      <w:bookmarkStart w:id="37" w:name="_Valider_les_inscriptions"/>
+      <w:bookmarkStart w:id="38" w:name="_Toc451617397"/>
+      <w:bookmarkEnd w:id="37"/>
       <w:r>
         <w:lastRenderedPageBreak/>
         <w:t>Valider les inscriptions</w:t>
       </w:r>
-      <w:bookmarkEnd w:id="35"/>
+      <w:bookmarkEnd w:id="38"/>
     </w:p>
     <w:p>
       <w:r>
@@ -3793,8 +4149,200 @@
         </w:drawing>
       </w:r>
     </w:p>
+    <w:p>
+      <w:pPr>
+        <w:pStyle w:val="Heading2"/>
+      </w:pPr>
+      <w:bookmarkStart w:id="39" w:name="_Ajouter_une_compétition"/>
+      <w:bookmarkStart w:id="40" w:name="_Toc451617398"/>
+      <w:bookmarkEnd w:id="39"/>
+      <w:r>
+        <w:t>Ajouter une compétition</w:t>
+      </w:r>
+      <w:bookmarkEnd w:id="40"/>
+    </w:p>
+    <w:p>
+      <w:r>
+        <w:rPr>
+          <w:noProof/>
+          <w:lang w:eastAsia="fr-FR"/>
+        </w:rPr>
+        <w:drawing>
+          <wp:inline distT="0" distB="0" distL="0" distR="0">
+            <wp:extent cx="6646545" cy="4410516"/>
+            <wp:effectExtent l="19050" t="0" r="1905" b="0"/>
+            <wp:docPr id="5" name="Picture 1"/>
+            <wp:cNvGraphicFramePr>
+              <a:graphicFrameLocks xmlns:a="http://schemas.openxmlformats.org/drawingml/2006/main" noChangeAspect="1"/>
+            </wp:cNvGraphicFramePr>
+            <a:graphic xmlns:a="http://schemas.openxmlformats.org/drawingml/2006/main">
+              <a:graphicData uri="http://schemas.openxmlformats.org/drawingml/2006/picture">
+                <pic:pic xmlns:pic="http://schemas.openxmlformats.org/drawingml/2006/picture">
+                  <pic:nvPicPr>
+                    <pic:cNvPr id="0" name="Picture 1"/>
+                    <pic:cNvPicPr>
+                      <a:picLocks noChangeAspect="1" noChangeArrowheads="1"/>
+                    </pic:cNvPicPr>
+                  </pic:nvPicPr>
+                  <pic:blipFill>
+                    <a:blip r:embed="rId19" cstate="print"/>
+                    <a:srcRect/>
+                    <a:stretch>
+                      <a:fillRect/>
+                    </a:stretch>
+                  </pic:blipFill>
+                  <pic:spPr bwMode="auto">
+                    <a:xfrm>
+                      <a:off x="0" y="0"/>
+                      <a:ext cx="6646545" cy="4410516"/>
+                    </a:xfrm>
+                    <a:prstGeom prst="rect">
+                      <a:avLst/>
+                    </a:prstGeom>
+                    <a:noFill/>
+                    <a:ln w="9525">
+                      <a:noFill/>
+                      <a:miter lim="800000"/>
+                      <a:headEnd/>
+                      <a:tailEnd/>
+                    </a:ln>
+                  </pic:spPr>
+                </pic:pic>
+              </a:graphicData>
+            </a:graphic>
+          </wp:inline>
+        </w:drawing>
+      </w:r>
+    </w:p>
+    <w:p>
+      <w:pPr>
+        <w:pStyle w:val="Heading2"/>
+      </w:pPr>
+      <w:bookmarkStart w:id="41" w:name="_Liste_des_compétitions"/>
+      <w:bookmarkEnd w:id="41"/>
+      <w:r>
+        <w:lastRenderedPageBreak/>
+        <w:t>Liste des compétitions</w:t>
+      </w:r>
+    </w:p>
+    <w:p>
+      <w:r>
+        <w:rPr>
+          <w:noProof/>
+          <w:lang w:eastAsia="fr-FR"/>
+        </w:rPr>
+        <w:drawing>
+          <wp:inline distT="0" distB="0" distL="0" distR="0">
+            <wp:extent cx="6646545" cy="4396755"/>
+            <wp:effectExtent l="19050" t="0" r="1905" b="0"/>
+            <wp:docPr id="8" name="Picture 4"/>
+            <wp:cNvGraphicFramePr>
+              <a:graphicFrameLocks xmlns:a="http://schemas.openxmlformats.org/drawingml/2006/main" noChangeAspect="1"/>
+            </wp:cNvGraphicFramePr>
+            <a:graphic xmlns:a="http://schemas.openxmlformats.org/drawingml/2006/main">
+              <a:graphicData uri="http://schemas.openxmlformats.org/drawingml/2006/picture">
+                <pic:pic xmlns:pic="http://schemas.openxmlformats.org/drawingml/2006/picture">
+                  <pic:nvPicPr>
+                    <pic:cNvPr id="0" name="Picture 4"/>
+                    <pic:cNvPicPr>
+                      <a:picLocks noChangeAspect="1" noChangeArrowheads="1"/>
+                    </pic:cNvPicPr>
+                  </pic:nvPicPr>
+                  <pic:blipFill>
+                    <a:blip r:embed="rId20" cstate="print"/>
+                    <a:srcRect/>
+                    <a:stretch>
+                      <a:fillRect/>
+                    </a:stretch>
+                  </pic:blipFill>
+                  <pic:spPr bwMode="auto">
+                    <a:xfrm>
+                      <a:off x="0" y="0"/>
+                      <a:ext cx="6646545" cy="4396755"/>
+                    </a:xfrm>
+                    <a:prstGeom prst="rect">
+                      <a:avLst/>
+                    </a:prstGeom>
+                    <a:noFill/>
+                    <a:ln w="9525">
+                      <a:noFill/>
+                      <a:miter lim="800000"/>
+                      <a:headEnd/>
+                      <a:tailEnd/>
+                    </a:ln>
+                  </pic:spPr>
+                </pic:pic>
+              </a:graphicData>
+            </a:graphic>
+          </wp:inline>
+        </w:drawing>
+      </w:r>
+    </w:p>
+    <w:p>
+      <w:pPr>
+        <w:pStyle w:val="Heading2"/>
+      </w:pPr>
+      <w:bookmarkStart w:id="42" w:name="_Vue_d’une_compétition"/>
+      <w:bookmarkEnd w:id="42"/>
+      <w:r>
+        <w:t>Vue d’une compétition</w:t>
+      </w:r>
+    </w:p>
+    <w:p>
+      <w:r>
+        <w:rPr>
+          <w:noProof/>
+          <w:lang w:eastAsia="fr-FR"/>
+        </w:rPr>
+        <w:drawing>
+          <wp:inline distT="0" distB="0" distL="0" distR="0">
+            <wp:extent cx="6646545" cy="4321707"/>
+            <wp:effectExtent l="19050" t="0" r="1905" b="0"/>
+            <wp:docPr id="9" name="Picture 7"/>
+            <wp:cNvGraphicFramePr>
+              <a:graphicFrameLocks xmlns:a="http://schemas.openxmlformats.org/drawingml/2006/main" noChangeAspect="1"/>
+            </wp:cNvGraphicFramePr>
+            <a:graphic xmlns:a="http://schemas.openxmlformats.org/drawingml/2006/main">
+              <a:graphicData uri="http://schemas.openxmlformats.org/drawingml/2006/picture">
+                <pic:pic xmlns:pic="http://schemas.openxmlformats.org/drawingml/2006/picture">
+                  <pic:nvPicPr>
+                    <pic:cNvPr id="0" name="Picture 7"/>
+                    <pic:cNvPicPr>
+                      <a:picLocks noChangeAspect="1" noChangeArrowheads="1"/>
+                    </pic:cNvPicPr>
+                  </pic:nvPicPr>
+                  <pic:blipFill>
+                    <a:blip r:embed="rId21" cstate="print"/>
+                    <a:srcRect/>
+                    <a:stretch>
+                      <a:fillRect/>
+                    </a:stretch>
+                  </pic:blipFill>
+                  <pic:spPr bwMode="auto">
+                    <a:xfrm>
+                      <a:off x="0" y="0"/>
+                      <a:ext cx="6646545" cy="4321707"/>
+                    </a:xfrm>
+                    <a:prstGeom prst="rect">
+                      <a:avLst/>
+                    </a:prstGeom>
+                    <a:noFill/>
+                    <a:ln w="9525">
+                      <a:noFill/>
+                      <a:miter lim="800000"/>
+                      <a:headEnd/>
+                      <a:tailEnd/>
+                    </a:ln>
+                  </pic:spPr>
+                </pic:pic>
+              </a:graphicData>
+            </a:graphic>
+          </wp:inline>
+        </w:drawing>
+      </w:r>
+    </w:p>
     <w:sectPr>
-      <w:footerReference w:type="default" r:id="rId19"/>
+      <w:footerReference w:type="default" r:id="rId22"/>
       <w:pgSz w:w="11907" w:h="16839" w:code="9"/>
       <w:pgMar w:top="720" w:right="720" w:bottom="720" w:left="720" w:header="708" w:footer="708" w:gutter="0"/>
       <w:pgNumType w:start="0"/>
@@ -3852,7 +4400,7 @@
             <w:rPr>
               <w:noProof/>
             </w:rPr>
-            <w:t>4</w:t>
+            <w:t>5</w:t>
           </w:r>
         </w:fldSimple>
       </w:p>
@@ -4597,6 +5145,7 @@
   <w:style w:type="character" w:default="1" w:styleId="DefaultParagraphFont">
     <w:name w:val="Default Paragraph Font"/>
     <w:uiPriority w:val="1"/>
+    <w:semiHidden/>
     <w:unhideWhenUsed/>
   </w:style>
   <w:style w:type="table" w:default="1" w:styleId="TableNormal">
@@ -4898,39 +5447,7 @@
 
 <file path=word/glossary/document.xml><?xml version="1.0" encoding="utf-8"?>
 <w:glossaryDocument xmlns:ve="http://schemas.openxmlformats.org/markup-compatibility/2006" xmlns:o="urn:schemas-microsoft-com:office:office" xmlns:r="http://schemas.openxmlformats.org/officeDocument/2006/relationships" xmlns:m="http://schemas.openxmlformats.org/officeDocument/2006/math" xmlns:v="urn:schemas-microsoft-com:vml" xmlns:wp="http://schemas.openxmlformats.org/drawingml/2006/wordprocessingDrawing" xmlns:w10="urn:schemas-microsoft-com:office:word" xmlns:w="http://schemas.openxmlformats.org/wordprocessingml/2006/main" xmlns:wne="http://schemas.microsoft.com/office/word/2006/wordml">
-  <w:docParts>
-    <w:docPart>
-      <w:docPartPr>
-        <w:name w:val="5BAE7554FF1A425285775B60525606DE"/>
-        <w:category>
-          <w:name w:val="General"/>
-          <w:gallery w:val="placeholder"/>
-        </w:category>
-        <w:types>
-          <w:type w:val="bbPlcHdr"/>
-        </w:types>
-        <w:behaviors>
-          <w:behavior w:val="content"/>
-        </w:behaviors>
-        <w:guid w:val="{AD6D7C2A-A349-4539-8E60-CAE593172ED5}"/>
-      </w:docPartPr>
-      <w:docPartBody>
-        <w:p>
-          <w:pPr>
-            <w:pStyle w:val="5BAE7554FF1A425285775B60525606DE"/>
-          </w:pPr>
-          <w:r>
-            <w:rPr>
-              <w:rFonts w:asciiTheme="majorHAnsi" w:eastAsiaTheme="majorEastAsia" w:hAnsiTheme="majorHAnsi" w:cstheme="majorBidi"/>
-              <w:sz w:val="80"/>
-              <w:szCs w:val="80"/>
-            </w:rPr>
-            <w:t>[Type the document title]</w:t>
-          </w:r>
-        </w:p>
-      </w:docPartBody>
-    </w:docPart>
-  </w:docParts>
+  <w:docParts/>
 </w:glossaryDocument>
 </file>
 
@@ -5000,6 +5517,7 @@
   <w:rsids>
     <w:rsidRoot w:val="00A65A1D"/>
     <w:rsid w:val="004540A8"/>
+    <w:rsid w:val="007B07ED"/>
     <w:rsid w:val="00A65A1D"/>
   </w:rsids>
   <m:mathPr>
@@ -5532,7 +6050,7 @@
 </file>
 
 <file path=customXml/itemProps1.xml><?xml version="1.0" encoding="utf-8"?>
-<ds:datastoreItem xmlns:ds="http://schemas.openxmlformats.org/officeDocument/2006/customXml" ds:itemID="{59F8C155-45AC-4575-A25B-954698419E43}">
+<ds:datastoreItem xmlns:ds="http://schemas.openxmlformats.org/officeDocument/2006/customXml" ds:itemID="{1DA09F42-1BA7-49E8-9FEA-687BF16D069D}">
   <ds:schemaRefs>
     <ds:schemaRef ds:uri="http://schemas.openxmlformats.org/officeDocument/2006/bibliography"/>
   </ds:schemaRefs>

</xml_diff>

<commit_message>
BD - exemples plus "parlant" + Rapport - Connexion/inscription
</commit_message>
<xml_diff>
--- a/Rapport de technologies du web.docx
+++ b/Rapport de technologies du web.docx
@@ -67,9 +67,6 @@
                 </w:rPr>
                 <w:alias w:val="Title"/>
                 <w:id w:val="15524250"/>
-                <w:placeholder>
-                  <w:docPart w:val="5BAE7554FF1A425285775B60525606DE"/>
-                </w:placeholder>
                 <w:dataBinding w:prefixMappings="xmlns:ns0='http://schemas.openxmlformats.org/package/2006/metadata/core-properties' xmlns:ns1='http://purl.org/dc/elements/1.1/'" w:xpath="/ns0:coreProperties[1]/ns1:title[1]" w:storeItemID="{6C3C8BC8-F283-45AE-878A-BAB7291924A1}"/>
                 <w:text/>
               </w:sdtPr>
@@ -3278,6 +3275,100 @@
       <w:pPr>
         <w:pStyle w:val="Heading1"/>
       </w:pPr>
+      <w:r>
+        <w:t>La connexion et l’inscription</w:t>
+      </w:r>
+    </w:p>
+    <w:p>
+      <w:pPr>
+        <w:pStyle w:val="Heading2"/>
+      </w:pPr>
+      <w:r>
+        <w:t>L’inscription</w:t>
+      </w:r>
+    </w:p>
+    <w:p>
+      <w:r>
+        <w:t xml:space="preserve">Aspect de l’interface : </w:t>
+      </w:r>
+      <w:hyperlink w:anchor="_Les_étapes_de" w:history="1">
+        <w:r>
+          <w:rPr>
+            <w:rStyle w:val="Hyperlink"/>
+          </w:rPr>
+          <w:t>Les étapes de l’inscription</w:t>
+        </w:r>
+      </w:hyperlink>
+      <w:r>
+        <w:t>.</w:t>
+      </w:r>
+    </w:p>
+    <w:p>
+      <w:r>
+        <w:tab/>
+        <w:t>Pour pouvoir s’inscrire, l’utilisateur doit avoir sa licence préalablement enregistrée dans l’application par l’administrateur. Une fois cela fait, l’utilisateur peut créer son compte.</w:t>
+      </w:r>
+    </w:p>
+    <w:p>
+      <w:r>
+        <w:tab/>
+        <w:t>Tout d’abord, il devra entrer son numéro de licence ainsi que sa date de naissance. Si les deux correspondent à la même personne et que la licence n’a pas encore été activée, il passe à la deuxième étape, c'est-à-dire choisir un nom d’utilisateur ainsi qu’un mot de passe. Il y a également un champ pour entrer une seconde fois le mot de passe et ainsi pouvoir limiter le risque de faute de frappe. Si les deux mots de passe correspondent, un compte est créé pour cet utilisateur, avec le rôle que l’administrateur lui a attribué au moment de la création de la licence. Le mot de passe est crypté dans la base de données.</w:t>
+      </w:r>
+    </w:p>
+    <w:p>
+      <w:pPr>
+        <w:pStyle w:val="Heading2"/>
+      </w:pPr>
+      <w:r>
+        <w:lastRenderedPageBreak/>
+        <w:t>Connexion</w:t>
+      </w:r>
+    </w:p>
+    <w:p>
+      <w:r>
+        <w:t xml:space="preserve">Aspect de l’interface : </w:t>
+      </w:r>
+      <w:hyperlink w:anchor="_La_connexion" w:history="1">
+        <w:r>
+          <w:rPr>
+            <w:rStyle w:val="Hyperlink"/>
+          </w:rPr>
+          <w:t>La connexion</w:t>
+        </w:r>
+      </w:hyperlink>
+      <w:r>
+        <w:t>.</w:t>
+      </w:r>
+    </w:p>
+    <w:p>
+      <w:r>
+        <w:tab/>
+      </w:r>
+      <w:r>
+        <w:t xml:space="preserve">C’est sur cette interface que l’utilisateur peut se connecter s’il possède déjà un compte. </w:t>
+      </w:r>
+      <w:r>
+        <w:t xml:space="preserve">Il lui suffit d’entrer son identifiant et son mot de passe, et s’il y a une correspondance dans la base de données (le mot de passe est crypté avant d’être comparé à celui de la base de données), l’utilisateur sera connecté avec le compte correspondant et pourra accéder aux fonctionnalités de l’application disponibles en fonction de </w:t>
+      </w:r>
+      <w:proofErr w:type="gramStart"/>
+      <w:r>
+        <w:t>son(</w:t>
+      </w:r>
+      <w:proofErr w:type="gramEnd"/>
+      <w:r>
+        <w:t>ses) rôle(s).</w:t>
+      </w:r>
+    </w:p>
+    <w:p>
+      <w:r>
+        <w:tab/>
+        <w:t xml:space="preserve">La connexion est également via une fenêtre modale qui apparaît en cliquant sur « Connexion » disponible dans la barre de menu. </w:t>
+      </w:r>
+    </w:p>
+    <w:p>
+      <w:pPr>
+        <w:pStyle w:val="Heading1"/>
+      </w:pPr>
       <w:bookmarkStart w:id="14" w:name="_Toc451617384"/>
       <w:r>
         <w:t>Les compétitions</w:t>
@@ -3316,15 +3407,11 @@
         <w:t>Pour pouvoir ajouter une compétition, l’utilisateur doit être administrateur, secrétaire ou entraîneur. Ensuite, il doit remplir le formulaire présent (les champs météo et type d’hébergement sont optionnels, la météo car elle peut ne pas être connue et l’hébergement car il peut ne pas exister). Si le formulaire est rempli correctement, un clic sur valider enregistrera la compétition.</w:t>
       </w:r>
     </w:p>
-    <w:p/>
-    <w:p/>
-    <w:p/>
     <w:p>
       <w:pPr>
         <w:pStyle w:val="Heading2"/>
       </w:pPr>
       <w:r>
-        <w:lastRenderedPageBreak/>
         <w:t>La liste des compétitions</w:t>
       </w:r>
     </w:p>
@@ -3394,6 +3481,7 @@
     <w:p/>
     <w:p>
       <w:r>
+        <w:lastRenderedPageBreak/>
         <w:br w:type="page"/>
       </w:r>
     </w:p>
@@ -4153,13 +4241,191 @@
       <w:pPr>
         <w:pStyle w:val="Heading2"/>
       </w:pPr>
-      <w:bookmarkStart w:id="39" w:name="_Ajouter_une_compétition"/>
-      <w:bookmarkStart w:id="40" w:name="_Toc451617398"/>
+      <w:bookmarkStart w:id="39" w:name="_Les_étapes_de"/>
       <w:bookmarkEnd w:id="39"/>
       <w:r>
+        <w:t>Les étapes de l’inscription</w:t>
+      </w:r>
+    </w:p>
+    <w:p>
+      <w:r>
+        <w:rPr>
+          <w:noProof/>
+          <w:lang w:eastAsia="fr-FR"/>
+        </w:rPr>
+        <w:drawing>
+          <wp:inline distT="0" distB="0" distL="0" distR="0">
+            <wp:extent cx="6646545" cy="1486083"/>
+            <wp:effectExtent l="19050" t="0" r="1905" b="0"/>
+            <wp:docPr id="12" name="Picture 4"/>
+            <wp:cNvGraphicFramePr>
+              <a:graphicFrameLocks xmlns:a="http://schemas.openxmlformats.org/drawingml/2006/main" noChangeAspect="1"/>
+            </wp:cNvGraphicFramePr>
+            <a:graphic xmlns:a="http://schemas.openxmlformats.org/drawingml/2006/main">
+              <a:graphicData uri="http://schemas.openxmlformats.org/drawingml/2006/picture">
+                <pic:pic xmlns:pic="http://schemas.openxmlformats.org/drawingml/2006/picture">
+                  <pic:nvPicPr>
+                    <pic:cNvPr id="0" name="Picture 4"/>
+                    <pic:cNvPicPr>
+                      <a:picLocks noChangeAspect="1" noChangeArrowheads="1"/>
+                    </pic:cNvPicPr>
+                  </pic:nvPicPr>
+                  <pic:blipFill>
+                    <a:blip r:embed="rId19" cstate="print"/>
+                    <a:srcRect/>
+                    <a:stretch>
+                      <a:fillRect/>
+                    </a:stretch>
+                  </pic:blipFill>
+                  <pic:spPr bwMode="auto">
+                    <a:xfrm>
+                      <a:off x="0" y="0"/>
+                      <a:ext cx="6646545" cy="1486083"/>
+                    </a:xfrm>
+                    <a:prstGeom prst="rect">
+                      <a:avLst/>
+                    </a:prstGeom>
+                    <a:noFill/>
+                    <a:ln w="9525">
+                      <a:noFill/>
+                      <a:miter lim="800000"/>
+                      <a:headEnd/>
+                      <a:tailEnd/>
+                    </a:ln>
+                  </pic:spPr>
+                </pic:pic>
+              </a:graphicData>
+            </a:graphic>
+          </wp:inline>
+        </w:drawing>
+      </w:r>
+      <w:r>
+        <w:rPr>
+          <w:noProof/>
+          <w:lang w:eastAsia="fr-FR"/>
+        </w:rPr>
+        <w:drawing>
+          <wp:inline distT="0" distB="0" distL="0" distR="0">
+            <wp:extent cx="6646545" cy="2392756"/>
+            <wp:effectExtent l="19050" t="0" r="1905" b="0"/>
+            <wp:docPr id="14" name="Picture 7"/>
+            <wp:cNvGraphicFramePr>
+              <a:graphicFrameLocks xmlns:a="http://schemas.openxmlformats.org/drawingml/2006/main" noChangeAspect="1"/>
+            </wp:cNvGraphicFramePr>
+            <a:graphic xmlns:a="http://schemas.openxmlformats.org/drawingml/2006/main">
+              <a:graphicData uri="http://schemas.openxmlformats.org/drawingml/2006/picture">
+                <pic:pic xmlns:pic="http://schemas.openxmlformats.org/drawingml/2006/picture">
+                  <pic:nvPicPr>
+                    <pic:cNvPr id="0" name="Picture 7"/>
+                    <pic:cNvPicPr>
+                      <a:picLocks noChangeAspect="1" noChangeArrowheads="1"/>
+                    </pic:cNvPicPr>
+                  </pic:nvPicPr>
+                  <pic:blipFill>
+                    <a:blip r:embed="rId20" cstate="print"/>
+                    <a:srcRect/>
+                    <a:stretch>
+                      <a:fillRect/>
+                    </a:stretch>
+                  </pic:blipFill>
+                  <pic:spPr bwMode="auto">
+                    <a:xfrm>
+                      <a:off x="0" y="0"/>
+                      <a:ext cx="6646545" cy="2392756"/>
+                    </a:xfrm>
+                    <a:prstGeom prst="rect">
+                      <a:avLst/>
+                    </a:prstGeom>
+                    <a:noFill/>
+                    <a:ln w="9525">
+                      <a:noFill/>
+                      <a:miter lim="800000"/>
+                      <a:headEnd/>
+                      <a:tailEnd/>
+                    </a:ln>
+                  </pic:spPr>
+                </pic:pic>
+              </a:graphicData>
+            </a:graphic>
+          </wp:inline>
+        </w:drawing>
+      </w:r>
+    </w:p>
+    <w:p>
+      <w:pPr>
+        <w:pStyle w:val="Heading2"/>
+      </w:pPr>
+      <w:bookmarkStart w:id="40" w:name="_La_connexion"/>
+      <w:bookmarkEnd w:id="40"/>
+      <w:r>
+        <w:t>La connexion</w:t>
+      </w:r>
+    </w:p>
+    <w:p>
+      <w:r>
+        <w:rPr>
+          <w:noProof/>
+          <w:lang w:eastAsia="fr-FR"/>
+        </w:rPr>
+        <w:drawing>
+          <wp:inline distT="0" distB="0" distL="0" distR="0">
+            <wp:extent cx="6646545" cy="1539200"/>
+            <wp:effectExtent l="19050" t="0" r="1905" b="0"/>
+            <wp:docPr id="11" name="Picture 1"/>
+            <wp:cNvGraphicFramePr>
+              <a:graphicFrameLocks xmlns:a="http://schemas.openxmlformats.org/drawingml/2006/main" noChangeAspect="1"/>
+            </wp:cNvGraphicFramePr>
+            <a:graphic xmlns:a="http://schemas.openxmlformats.org/drawingml/2006/main">
+              <a:graphicData uri="http://schemas.openxmlformats.org/drawingml/2006/picture">
+                <pic:pic xmlns:pic="http://schemas.openxmlformats.org/drawingml/2006/picture">
+                  <pic:nvPicPr>
+                    <pic:cNvPr id="0" name="Picture 1"/>
+                    <pic:cNvPicPr>
+                      <a:picLocks noChangeAspect="1" noChangeArrowheads="1"/>
+                    </pic:cNvPicPr>
+                  </pic:nvPicPr>
+                  <pic:blipFill>
+                    <a:blip r:embed="rId21" cstate="print"/>
+                    <a:srcRect/>
+                    <a:stretch>
+                      <a:fillRect/>
+                    </a:stretch>
+                  </pic:blipFill>
+                  <pic:spPr bwMode="auto">
+                    <a:xfrm>
+                      <a:off x="0" y="0"/>
+                      <a:ext cx="6646545" cy="1539200"/>
+                    </a:xfrm>
+                    <a:prstGeom prst="rect">
+                      <a:avLst/>
+                    </a:prstGeom>
+                    <a:noFill/>
+                    <a:ln w="9525">
+                      <a:noFill/>
+                      <a:miter lim="800000"/>
+                      <a:headEnd/>
+                      <a:tailEnd/>
+                    </a:ln>
+                  </pic:spPr>
+                </pic:pic>
+              </a:graphicData>
+            </a:graphic>
+          </wp:inline>
+        </w:drawing>
+      </w:r>
+    </w:p>
+    <w:p>
+      <w:pPr>
+        <w:pStyle w:val="Heading2"/>
+      </w:pPr>
+      <w:bookmarkStart w:id="41" w:name="_Ajouter_une_compétition"/>
+      <w:bookmarkStart w:id="42" w:name="_Toc451617398"/>
+      <w:bookmarkEnd w:id="41"/>
+      <w:r>
+        <w:lastRenderedPageBreak/>
         <w:t>Ajouter une compétition</w:t>
       </w:r>
-      <w:bookmarkEnd w:id="40"/>
+      <w:bookmarkEnd w:id="42"/>
     </w:p>
     <w:p>
       <w:r>
@@ -4185,7 +4451,7 @@
                     </pic:cNvPicPr>
                   </pic:nvPicPr>
                   <pic:blipFill>
-                    <a:blip r:embed="rId19" cstate="print"/>
+                    <a:blip r:embed="rId22" cstate="print"/>
                     <a:srcRect/>
                     <a:stretch>
                       <a:fillRect/>
@@ -4218,10 +4484,9 @@
       <w:pPr>
         <w:pStyle w:val="Heading2"/>
       </w:pPr>
-      <w:bookmarkStart w:id="41" w:name="_Liste_des_compétitions"/>
-      <w:bookmarkEnd w:id="41"/>
-      <w:r>
-        <w:lastRenderedPageBreak/>
+      <w:bookmarkStart w:id="43" w:name="_Liste_des_compétitions"/>
+      <w:bookmarkEnd w:id="43"/>
+      <w:r>
         <w:t>Liste des compétitions</w:t>
       </w:r>
     </w:p>
@@ -4249,7 +4514,7 @@
                     </pic:cNvPicPr>
                   </pic:nvPicPr>
                   <pic:blipFill>
-                    <a:blip r:embed="rId20" cstate="print"/>
+                    <a:blip r:embed="rId23" cstate="print"/>
                     <a:srcRect/>
                     <a:stretch>
                       <a:fillRect/>
@@ -4282,9 +4547,10 @@
       <w:pPr>
         <w:pStyle w:val="Heading2"/>
       </w:pPr>
-      <w:bookmarkStart w:id="42" w:name="_Vue_d’une_compétition"/>
-      <w:bookmarkEnd w:id="42"/>
-      <w:r>
+      <w:bookmarkStart w:id="44" w:name="_Vue_d’une_compétition"/>
+      <w:bookmarkEnd w:id="44"/>
+      <w:r>
+        <w:lastRenderedPageBreak/>
         <w:t>Vue d’une compétition</w:t>
       </w:r>
     </w:p>
@@ -4312,7 +4578,7 @@
                     </pic:cNvPicPr>
                   </pic:nvPicPr>
                   <pic:blipFill>
-                    <a:blip r:embed="rId21" cstate="print"/>
+                    <a:blip r:embed="rId24" cstate="print"/>
                     <a:srcRect/>
                     <a:stretch>
                       <a:fillRect/>
@@ -4342,7 +4608,7 @@
       </w:r>
     </w:p>
     <w:sectPr>
-      <w:footerReference w:type="default" r:id="rId22"/>
+      <w:footerReference w:type="default" r:id="rId25"/>
       <w:pgSz w:w="11907" w:h="16839" w:code="9"/>
       <w:pgMar w:top="720" w:right="720" w:bottom="720" w:left="720" w:header="708" w:footer="708" w:gutter="0"/>
       <w:pgNumType w:start="0"/>
@@ -5445,323 +5711,6 @@
 </w:styles>
 </file>
 
-<file path=word/glossary/document.xml><?xml version="1.0" encoding="utf-8"?>
-<w:glossaryDocument xmlns:ve="http://schemas.openxmlformats.org/markup-compatibility/2006" xmlns:o="urn:schemas-microsoft-com:office:office" xmlns:r="http://schemas.openxmlformats.org/officeDocument/2006/relationships" xmlns:m="http://schemas.openxmlformats.org/officeDocument/2006/math" xmlns:v="urn:schemas-microsoft-com:vml" xmlns:wp="http://schemas.openxmlformats.org/drawingml/2006/wordprocessingDrawing" xmlns:w10="urn:schemas-microsoft-com:office:word" xmlns:w="http://schemas.openxmlformats.org/wordprocessingml/2006/main" xmlns:wne="http://schemas.microsoft.com/office/word/2006/wordml">
-  <w:docParts/>
-</w:glossaryDocument>
-</file>
-
-<file path=word/glossary/fontTable.xml><?xml version="1.0" encoding="utf-8"?>
-<w:fonts xmlns:r="http://schemas.openxmlformats.org/officeDocument/2006/relationships" xmlns:w="http://schemas.openxmlformats.org/wordprocessingml/2006/main">
-  <w:font w:name="Symbol">
-    <w:panose1 w:val="05050102010706020507"/>
-    <w:charset w:val="02"/>
-    <w:family w:val="roman"/>
-    <w:pitch w:val="variable"/>
-    <w:sig w:usb0="00000000" w:usb1="10000000" w:usb2="00000000" w:usb3="00000000" w:csb0="80000000" w:csb1="00000000"/>
-  </w:font>
-  <w:font w:name="Times New Roman">
-    <w:panose1 w:val="02020603050405020304"/>
-    <w:charset w:val="00"/>
-    <w:family w:val="roman"/>
-    <w:pitch w:val="variable"/>
-    <w:sig w:usb0="E0002EFF" w:usb1="C0007843" w:usb2="00000009" w:usb3="00000000" w:csb0="000001FF" w:csb1="00000000"/>
-  </w:font>
-  <w:font w:name="Courier New">
-    <w:panose1 w:val="02070309020205020404"/>
-    <w:charset w:val="00"/>
-    <w:family w:val="modern"/>
-    <w:pitch w:val="fixed"/>
-    <w:sig w:usb0="E0002EFF" w:usb1="C0007843" w:usb2="00000009" w:usb3="00000000" w:csb0="000001FF" w:csb1="00000000"/>
-  </w:font>
-  <w:font w:name="Wingdings">
-    <w:panose1 w:val="05000000000000000000"/>
-    <w:charset w:val="02"/>
-    <w:family w:val="auto"/>
-    <w:pitch w:val="variable"/>
-    <w:sig w:usb0="00000000" w:usb1="10000000" w:usb2="00000000" w:usb3="00000000" w:csb0="80000000" w:csb1="00000000"/>
-  </w:font>
-  <w:font w:name="Calibri">
-    <w:panose1 w:val="020F0502020204030204"/>
-    <w:charset w:val="00"/>
-    <w:family w:val="swiss"/>
-    <w:pitch w:val="variable"/>
-    <w:sig w:usb0="E00002FF" w:usb1="4000ACFF" w:usb2="00000001" w:usb3="00000000" w:csb0="0000019F" w:csb1="00000000"/>
-  </w:font>
-  <w:font w:name="Cambria">
-    <w:panose1 w:val="02040503050406030204"/>
-    <w:charset w:val="00"/>
-    <w:family w:val="roman"/>
-    <w:pitch w:val="variable"/>
-    <w:sig w:usb0="E00002FF" w:usb1="400004FF" w:usb2="00000000" w:usb3="00000000" w:csb0="0000019F" w:csb1="00000000"/>
-  </w:font>
-  <w:font w:name="Tahoma">
-    <w:panose1 w:val="020B0604030504040204"/>
-    <w:charset w:val="00"/>
-    <w:family w:val="swiss"/>
-    <w:pitch w:val="variable"/>
-    <w:sig w:usb0="E1002EFF" w:usb1="C000605B" w:usb2="00000029" w:usb3="00000000" w:csb0="000101FF" w:csb1="00000000"/>
-  </w:font>
-</w:fonts>
-</file>
-
-<file path=word/glossary/settings.xml><?xml version="1.0" encoding="utf-8"?>
-<w:settings xmlns:o="urn:schemas-microsoft-com:office:office" xmlns:r="http://schemas.openxmlformats.org/officeDocument/2006/relationships" xmlns:m="http://schemas.openxmlformats.org/officeDocument/2006/math" xmlns:v="urn:schemas-microsoft-com:vml" xmlns:w10="urn:schemas-microsoft-com:office:word" xmlns:w="http://schemas.openxmlformats.org/wordprocessingml/2006/main" xmlns:sl="http://schemas.openxmlformats.org/schemaLibrary/2006/main">
-  <w:view w:val="normal"/>
-  <w:defaultTabStop w:val="708"/>
-  <w:hyphenationZone w:val="425"/>
-  <w:characterSpacingControl w:val="doNotCompress"/>
-  <w:compat>
-    <w:useFELayout/>
-  </w:compat>
-  <w:rsids>
-    <w:rsidRoot w:val="00A65A1D"/>
-    <w:rsid w:val="004540A8"/>
-    <w:rsid w:val="007B07ED"/>
-    <w:rsid w:val="00A65A1D"/>
-  </w:rsids>
-  <m:mathPr>
-    <m:mathFont m:val="Cambria Math"/>
-    <m:brkBin m:val="before"/>
-    <m:brkBinSub m:val="--"/>
-    <m:smallFrac m:val="off"/>
-    <m:dispDef/>
-    <m:lMargin m:val="0"/>
-    <m:rMargin m:val="0"/>
-    <m:defJc m:val="centerGroup"/>
-    <m:wrapIndent m:val="1440"/>
-    <m:intLim m:val="subSup"/>
-    <m:naryLim m:val="undOvr"/>
-  </m:mathPr>
-  <w:themeFontLang w:val="fr-FR"/>
-  <w:clrSchemeMapping w:bg1="light1" w:t1="dark1" w:bg2="light2" w:t2="dark2" w:accent1="accent1" w:accent2="accent2" w:accent3="accent3" w:accent4="accent4" w:accent5="accent5" w:accent6="accent6" w:hyperlink="hyperlink" w:followedHyperlink="followedHyperlink"/>
-  <w:decimalSymbol w:val=","/>
-  <w:listSeparator w:val=";"/>
-</w:settings>
-</file>
-
-<file path=word/glossary/styles.xml><?xml version="1.0" encoding="utf-8"?>
-<w:styles xmlns:r="http://schemas.openxmlformats.org/officeDocument/2006/relationships" xmlns:w="http://schemas.openxmlformats.org/wordprocessingml/2006/main">
-  <w:docDefaults>
-    <w:rPrDefault>
-      <w:rPr>
-        <w:rFonts w:asciiTheme="minorHAnsi" w:eastAsiaTheme="minorEastAsia" w:hAnsiTheme="minorHAnsi" w:cstheme="minorBidi"/>
-        <w:sz w:val="22"/>
-        <w:szCs w:val="22"/>
-        <w:lang w:val="fr-FR" w:eastAsia="fr-FR" w:bidi="ar-SA"/>
-      </w:rPr>
-    </w:rPrDefault>
-    <w:pPrDefault>
-      <w:pPr>
-        <w:spacing w:after="200" w:line="276" w:lineRule="auto"/>
-      </w:pPr>
-    </w:pPrDefault>
-  </w:docDefaults>
-  <w:latentStyles w:defLockedState="0" w:defUIPriority="99" w:defSemiHidden="1" w:defUnhideWhenUsed="1" w:defQFormat="0" w:count="267">
-    <w:lsdException w:name="Normal" w:semiHidden="0" w:uiPriority="0" w:unhideWhenUsed="0" w:qFormat="1"/>
-    <w:lsdException w:name="heading 1" w:semiHidden="0" w:uiPriority="9" w:unhideWhenUsed="0" w:qFormat="1"/>
-    <w:lsdException w:name="heading 2" w:uiPriority="9" w:qFormat="1"/>
-    <w:lsdException w:name="heading 3" w:uiPriority="9" w:qFormat="1"/>
-    <w:lsdException w:name="heading 4" w:uiPriority="9" w:qFormat="1"/>
-    <w:lsdException w:name="heading 5" w:uiPriority="9" w:qFormat="1"/>
-    <w:lsdException w:name="heading 6" w:uiPriority="9" w:qFormat="1"/>
-    <w:lsdException w:name="heading 7" w:uiPriority="9" w:qFormat="1"/>
-    <w:lsdException w:name="heading 8" w:uiPriority="9" w:qFormat="1"/>
-    <w:lsdException w:name="heading 9" w:uiPriority="9" w:qFormat="1"/>
-    <w:lsdException w:name="toc 1" w:uiPriority="39"/>
-    <w:lsdException w:name="toc 2" w:uiPriority="39"/>
-    <w:lsdException w:name="toc 3" w:uiPriority="39"/>
-    <w:lsdException w:name="toc 4" w:uiPriority="39"/>
-    <w:lsdException w:name="toc 5" w:uiPriority="39"/>
-    <w:lsdException w:name="toc 6" w:uiPriority="39"/>
-    <w:lsdException w:name="toc 7" w:uiPriority="39"/>
-    <w:lsdException w:name="toc 8" w:uiPriority="39"/>
-    <w:lsdException w:name="toc 9" w:uiPriority="39"/>
-    <w:lsdException w:name="caption" w:uiPriority="35" w:qFormat="1"/>
-    <w:lsdException w:name="Title" w:semiHidden="0" w:uiPriority="10" w:unhideWhenUsed="0" w:qFormat="1"/>
-    <w:lsdException w:name="Default Paragraph Font" w:uiPriority="1"/>
-    <w:lsdException w:name="Subtitle" w:semiHidden="0" w:uiPriority="11" w:unhideWhenUsed="0" w:qFormat="1"/>
-    <w:lsdException w:name="Strong" w:semiHidden="0" w:uiPriority="22" w:unhideWhenUsed="0" w:qFormat="1"/>
-    <w:lsdException w:name="Emphasis" w:semiHidden="0" w:uiPriority="20" w:unhideWhenUsed="0" w:qFormat="1"/>
-    <w:lsdException w:name="Table Grid" w:semiHidden="0" w:uiPriority="59" w:unhideWhenUsed="0"/>
-    <w:lsdException w:name="Placeholder Text" w:unhideWhenUsed="0"/>
-    <w:lsdException w:name="No Spacing" w:semiHidden="0" w:uiPriority="1" w:unhideWhenUsed="0" w:qFormat="1"/>
-    <w:lsdException w:name="Light Shading" w:semiHidden="0" w:uiPriority="60" w:unhideWhenUsed="0"/>
-    <w:lsdException w:name="Light List" w:semiHidden="0" w:uiPriority="61" w:unhideWhenUsed="0"/>
-    <w:lsdException w:name="Light Grid" w:semiHidden="0" w:uiPriority="62" w:unhideWhenUsed="0"/>
-    <w:lsdException w:name="Medium Shading 1" w:semiHidden="0" w:uiPriority="63" w:unhideWhenUsed="0"/>
-    <w:lsdException w:name="Medium Shading 2" w:semiHidden="0" w:uiPriority="64" w:unhideWhenUsed="0"/>
-    <w:lsdException w:name="Medium List 1" w:semiHidden="0" w:uiPriority="65" w:unhideWhenUsed="0"/>
-    <w:lsdException w:name="Medium List 2" w:semiHidden="0" w:uiPriority="66" w:unhideWhenUsed="0"/>
-    <w:lsdException w:name="Medium Grid 1" w:semiHidden="0" w:uiPriority="67" w:unhideWhenUsed="0"/>
-    <w:lsdException w:name="Medium Grid 2" w:semiHidden="0" w:uiPriority="68" w:unhideWhenUsed="0"/>
-    <w:lsdException w:name="Medium Grid 3" w:semiHidden="0" w:uiPriority="69" w:unhideWhenUsed="0"/>
-    <w:lsdException w:name="Dark List" w:semiHidden="0" w:uiPriority="70" w:unhideWhenUsed="0"/>
-    <w:lsdException w:name="Colorful Shading" w:semiHidden="0" w:uiPriority="71" w:unhideWhenUsed="0"/>
-    <w:lsdException w:name="Colorful List" w:semiHidden="0" w:uiPriority="72" w:unhideWhenUsed="0"/>
-    <w:lsdException w:name="Colorful Grid" w:semiHidden="0" w:uiPriority="73" w:unhideWhenUsed="0"/>
-    <w:lsdException w:name="Light Shading Accent 1" w:semiHidden="0" w:uiPriority="60" w:unhideWhenUsed="0"/>
-    <w:lsdException w:name="Light List Accent 1" w:semiHidden="0" w:uiPriority="61" w:unhideWhenUsed="0"/>
-    <w:lsdException w:name="Light Grid Accent 1" w:semiHidden="0" w:uiPriority="62" w:unhideWhenUsed="0"/>
-    <w:lsdException w:name="Medium Shading 1 Accent 1" w:semiHidden="0" w:uiPriority="63" w:unhideWhenUsed="0"/>
-    <w:lsdException w:name="Medium Shading 2 Accent 1" w:semiHidden="0" w:uiPriority="64" w:unhideWhenUsed="0"/>
-    <w:lsdException w:name="Medium List 1 Accent 1" w:semiHidden="0" w:uiPriority="65" w:unhideWhenUsed="0"/>
-    <w:lsdException w:name="Revision" w:unhideWhenUsed="0"/>
-    <w:lsdException w:name="List Paragraph" w:semiHidden="0" w:uiPriority="34" w:unhideWhenUsed="0" w:qFormat="1"/>
-    <w:lsdException w:name="Quote" w:semiHidden="0" w:uiPriority="29" w:unhideWhenUsed="0" w:qFormat="1"/>
-    <w:lsdException w:name="Intense Quote" w:semiHidden="0" w:uiPriority="30" w:unhideWhenUsed="0" w:qFormat="1"/>
-    <w:lsdException w:name="Medium List 2 Accent 1" w:semiHidden="0" w:uiPriority="66" w:unhideWhenUsed="0"/>
-    <w:lsdException w:name="Medium Grid 1 Accent 1" w:semiHidden="0" w:uiPriority="67" w:unhideWhenUsed="0"/>
-    <w:lsdException w:name="Medium Grid 2 Accent 1" w:semiHidden="0" w:uiPriority="68" w:unhideWhenUsed="0"/>
-    <w:lsdException w:name="Medium Grid 3 Accent 1" w:semiHidden="0" w:uiPriority="69" w:unhideWhenUsed="0"/>
-    <w:lsdException w:name="Dark List Accent 1" w:semiHidden="0" w:uiPriority="70" w:unhideWhenUsed="0"/>
-    <w:lsdException w:name="Colorful Shading Accent 1" w:semiHidden="0" w:uiPriority="71" w:unhideWhenUsed="0"/>
-    <w:lsdException w:name="Colorful List Accent 1" w:semiHidden="0" w:uiPriority="72" w:unhideWhenUsed="0"/>
-    <w:lsdException w:name="Colorful Grid Accent 1" w:semiHidden="0" w:uiPriority="73" w:unhideWhenUsed="0"/>
-    <w:lsdException w:name="Light Shading Accent 2" w:semiHidden="0" w:uiPriority="60" w:unhideWhenUsed="0"/>
-    <w:lsdException w:name="Light List Accent 2" w:semiHidden="0" w:uiPriority="61" w:unhideWhenUsed="0"/>
-    <w:lsdException w:name="Light Grid Accent 2" w:semiHidden="0" w:uiPriority="62" w:unhideWhenUsed="0"/>
-    <w:lsdException w:name="Medium Shading 1 Accent 2" w:semiHidden="0" w:uiPriority="63" w:unhideWhenUsed="0"/>
-    <w:lsdException w:name="Medium Shading 2 Accent 2" w:semiHidden="0" w:uiPriority="64" w:unhideWhenUsed="0"/>
-    <w:lsdException w:name="Medium List 1 Accent 2" w:semiHidden="0" w:uiPriority="65" w:unhideWhenUsed="0"/>
-    <w:lsdException w:name="Medium List 2 Accent 2" w:semiHidden="0" w:uiPriority="66" w:unhideWhenUsed="0"/>
-    <w:lsdException w:name="Medium Grid 1 Accent 2" w:semiHidden="0" w:uiPriority="67" w:unhideWhenUsed="0"/>
-    <w:lsdException w:name="Medium Grid 2 Accent 2" w:semiHidden="0" w:uiPriority="68" w:unhideWhenUsed="0"/>
-    <w:lsdException w:name="Medium Grid 3 Accent 2" w:semiHidden="0" w:uiPriority="69" w:unhideWhenUsed="0"/>
-    <w:lsdException w:name="Dark List Accent 2" w:semiHidden="0" w:uiPriority="70" w:unhideWhenUsed="0"/>
-    <w:lsdException w:name="Colorful Shading Accent 2" w:semiHidden="0" w:uiPriority="71" w:unhideWhenUsed="0"/>
-    <w:lsdException w:name="Colorful List Accent 2" w:semiHidden="0" w:uiPriority="72" w:unhideWhenUsed="0"/>
-    <w:lsdException w:name="Colorful Grid Accent 2" w:semiHidden="0" w:uiPriority="73" w:unhideWhenUsed="0"/>
-    <w:lsdException w:name="Light Shading Accent 3" w:semiHidden="0" w:uiPriority="60" w:unhideWhenUsed="0"/>
-    <w:lsdException w:name="Light List Accent 3" w:semiHidden="0" w:uiPriority="61" w:unhideWhenUsed="0"/>
-    <w:lsdException w:name="Light Grid Accent 3" w:semiHidden="0" w:uiPriority="62" w:unhideWhenUsed="0"/>
-    <w:lsdException w:name="Medium Shading 1 Accent 3" w:semiHidden="0" w:uiPriority="63" w:unhideWhenUsed="0"/>
-    <w:lsdException w:name="Medium Shading 2 Accent 3" w:semiHidden="0" w:uiPriority="64" w:unhideWhenUsed="0"/>
-    <w:lsdException w:name="Medium List 1 Accent 3" w:semiHidden="0" w:uiPriority="65" w:unhideWhenUsed="0"/>
-    <w:lsdException w:name="Medium List 2 Accent 3" w:semiHidden="0" w:uiPriority="66" w:unhideWhenUsed="0"/>
-    <w:lsdException w:name="Medium Grid 1 Accent 3" w:semiHidden="0" w:uiPriority="67" w:unhideWhenUsed="0"/>
-    <w:lsdException w:name="Medium Grid 2 Accent 3" w:semiHidden="0" w:uiPriority="68" w:unhideWhenUsed="0"/>
-    <w:lsdException w:name="Medium Grid 3 Accent 3" w:semiHidden="0" w:uiPriority="69" w:unhideWhenUsed="0"/>
-    <w:lsdException w:name="Dark List Accent 3" w:semiHidden="0" w:uiPriority="70" w:unhideWhenUsed="0"/>
-    <w:lsdException w:name="Colorful Shading Accent 3" w:semiHidden="0" w:uiPriority="71" w:unhideWhenUsed="0"/>
-    <w:lsdException w:name="Colorful List Accent 3" w:semiHidden="0" w:uiPriority="72" w:unhideWhenUsed="0"/>
-    <w:lsdException w:name="Colorful Grid Accent 3" w:semiHidden="0" w:uiPriority="73" w:unhideWhenUsed="0"/>
-    <w:lsdException w:name="Light Shading Accent 4" w:semiHidden="0" w:uiPriority="60" w:unhideWhenUsed="0"/>
-    <w:lsdException w:name="Light List Accent 4" w:semiHidden="0" w:uiPriority="61" w:unhideWhenUsed="0"/>
-    <w:lsdException w:name="Light Grid Accent 4" w:semiHidden="0" w:uiPriority="62" w:unhideWhenUsed="0"/>
-    <w:lsdException w:name="Medium Shading 1 Accent 4" w:semiHidden="0" w:uiPriority="63" w:unhideWhenUsed="0"/>
-    <w:lsdException w:name="Medium Shading 2 Accent 4" w:semiHidden="0" w:uiPriority="64" w:unhideWhenUsed="0"/>
-    <w:lsdException w:name="Medium List 1 Accent 4" w:semiHidden="0" w:uiPriority="65" w:unhideWhenUsed="0"/>
-    <w:lsdException w:name="Medium List 2 Accent 4" w:semiHidden="0" w:uiPriority="66" w:unhideWhenUsed="0"/>
-    <w:lsdException w:name="Medium Grid 1 Accent 4" w:semiHidden="0" w:uiPriority="67" w:unhideWhenUsed="0"/>
-    <w:lsdException w:name="Medium Grid 2 Accent 4" w:semiHidden="0" w:uiPriority="68" w:unhideWhenUsed="0"/>
-    <w:lsdException w:name="Medium Grid 3 Accent 4" w:semiHidden="0" w:uiPriority="69" w:unhideWhenUsed="0"/>
-    <w:lsdException w:name="Dark List Accent 4" w:semiHidden="0" w:uiPriority="70" w:unhideWhenUsed="0"/>
-    <w:lsdException w:name="Colorful Shading Accent 4" w:semiHidden="0" w:uiPriority="71" w:unhideWhenUsed="0"/>
-    <w:lsdException w:name="Colorful List Accent 4" w:semiHidden="0" w:uiPriority="72" w:unhideWhenUsed="0"/>
-    <w:lsdException w:name="Colorful Grid Accent 4" w:semiHidden="0" w:uiPriority="73" w:unhideWhenUsed="0"/>
-    <w:lsdException w:name="Light Shading Accent 5" w:semiHidden="0" w:uiPriority="60" w:unhideWhenUsed="0"/>
-    <w:lsdException w:name="Light List Accent 5" w:semiHidden="0" w:uiPriority="61" w:unhideWhenUsed="0"/>
-    <w:lsdException w:name="Light Grid Accent 5" w:semiHidden="0" w:uiPriority="62" w:unhideWhenUsed="0"/>
-    <w:lsdException w:name="Medium Shading 1 Accent 5" w:semiHidden="0" w:uiPriority="63" w:unhideWhenUsed="0"/>
-    <w:lsdException w:name="Medium Shading 2 Accent 5" w:semiHidden="0" w:uiPriority="64" w:unhideWhenUsed="0"/>
-    <w:lsdException w:name="Medium List 1 Accent 5" w:semiHidden="0" w:uiPriority="65" w:unhideWhenUsed="0"/>
-    <w:lsdException w:name="Medium List 2 Accent 5" w:semiHidden="0" w:uiPriority="66" w:unhideWhenUsed="0"/>
-    <w:lsdException w:name="Medium Grid 1 Accent 5" w:semiHidden="0" w:uiPriority="67" w:unhideWhenUsed="0"/>
-    <w:lsdException w:name="Medium Grid 2 Accent 5" w:semiHidden="0" w:uiPriority="68" w:unhideWhenUsed="0"/>
-    <w:lsdException w:name="Medium Grid 3 Accent 5" w:semiHidden="0" w:uiPriority="69" w:unhideWhenUsed="0"/>
-    <w:lsdException w:name="Dark List Accent 5" w:semiHidden="0" w:uiPriority="70" w:unhideWhenUsed="0"/>
-    <w:lsdException w:name="Colorful Shading Accent 5" w:semiHidden="0" w:uiPriority="71" w:unhideWhenUsed="0"/>
-    <w:lsdException w:name="Colorful List Accent 5" w:semiHidden="0" w:uiPriority="72" w:unhideWhenUsed="0"/>
-    <w:lsdException w:name="Colorful Grid Accent 5" w:semiHidden="0" w:uiPriority="73" w:unhideWhenUsed="0"/>
-    <w:lsdException w:name="Light Shading Accent 6" w:semiHidden="0" w:uiPriority="60" w:unhideWhenUsed="0"/>
-    <w:lsdException w:name="Light List Accent 6" w:semiHidden="0" w:uiPriority="61" w:unhideWhenUsed="0"/>
-    <w:lsdException w:name="Light Grid Accent 6" w:semiHidden="0" w:uiPriority="62" w:unhideWhenUsed="0"/>
-    <w:lsdException w:name="Medium Shading 1 Accent 6" w:semiHidden="0" w:uiPriority="63" w:unhideWhenUsed="0"/>
-    <w:lsdException w:name="Medium Shading 2 Accent 6" w:semiHidden="0" w:uiPriority="64" w:unhideWhenUsed="0"/>
-    <w:lsdException w:name="Medium List 1 Accent 6" w:semiHidden="0" w:uiPriority="65" w:unhideWhenUsed="0"/>
-    <w:lsdException w:name="Medium List 2 Accent 6" w:semiHidden="0" w:uiPriority="66" w:unhideWhenUsed="0"/>
-    <w:lsdException w:name="Medium Grid 1 Accent 6" w:semiHidden="0" w:uiPriority="67" w:unhideWhenUsed="0"/>
-    <w:lsdException w:name="Medium Grid 2 Accent 6" w:semiHidden="0" w:uiPriority="68" w:unhideWhenUsed="0"/>
-    <w:lsdException w:name="Medium Grid 3 Accent 6" w:semiHidden="0" w:uiPriority="69" w:unhideWhenUsed="0"/>
-    <w:lsdException w:name="Dark List Accent 6" w:semiHidden="0" w:uiPriority="70" w:unhideWhenUsed="0"/>
-    <w:lsdException w:name="Colorful Shading Accent 6" w:semiHidden="0" w:uiPriority="71" w:unhideWhenUsed="0"/>
-    <w:lsdException w:name="Colorful List Accent 6" w:semiHidden="0" w:uiPriority="72" w:unhideWhenUsed="0"/>
-    <w:lsdException w:name="Colorful Grid Accent 6" w:semiHidden="0" w:uiPriority="73" w:unhideWhenUsed="0"/>
-    <w:lsdException w:name="Subtle Emphasis" w:semiHidden="0" w:uiPriority="19" w:unhideWhenUsed="0" w:qFormat="1"/>
-    <w:lsdException w:name="Intense Emphasis" w:semiHidden="0" w:uiPriority="21" w:unhideWhenUsed="0" w:qFormat="1"/>
-    <w:lsdException w:name="Subtle Reference" w:semiHidden="0" w:uiPriority="31" w:unhideWhenUsed="0" w:qFormat="1"/>
-    <w:lsdException w:name="Intense Reference" w:semiHidden="0" w:uiPriority="32" w:unhideWhenUsed="0" w:qFormat="1"/>
-    <w:lsdException w:name="Book Title" w:semiHidden="0" w:uiPriority="33" w:unhideWhenUsed="0" w:qFormat="1"/>
-    <w:lsdException w:name="Bibliography" w:uiPriority="37"/>
-    <w:lsdException w:name="TOC Heading" w:uiPriority="39" w:qFormat="1"/>
-  </w:latentStyles>
-  <w:style w:type="paragraph" w:default="1" w:styleId="Normal">
-    <w:name w:val="Normal"/>
-    <w:qFormat/>
-    <w:rsid w:val="004540A8"/>
-  </w:style>
-  <w:style w:type="character" w:default="1" w:styleId="DefaultParagraphFont">
-    <w:name w:val="Default Paragraph Font"/>
-    <w:uiPriority w:val="1"/>
-    <w:semiHidden/>
-    <w:unhideWhenUsed/>
-  </w:style>
-  <w:style w:type="table" w:default="1" w:styleId="TableNormal">
-    <w:name w:val="Normal Table"/>
-    <w:uiPriority w:val="99"/>
-    <w:semiHidden/>
-    <w:unhideWhenUsed/>
-    <w:qFormat/>
-    <w:tblPr>
-      <w:tblInd w:w="0" w:type="dxa"/>
-      <w:tblCellMar>
-        <w:top w:w="0" w:type="dxa"/>
-        <w:left w:w="108" w:type="dxa"/>
-        <w:bottom w:w="0" w:type="dxa"/>
-        <w:right w:w="108" w:type="dxa"/>
-      </w:tblCellMar>
-    </w:tblPr>
-  </w:style>
-  <w:style w:type="numbering" w:default="1" w:styleId="NoList">
-    <w:name w:val="No List"/>
-    <w:uiPriority w:val="99"/>
-    <w:semiHidden/>
-    <w:unhideWhenUsed/>
-  </w:style>
-  <w:style w:type="paragraph" w:customStyle="1" w:styleId="0B8D69F9FD0144D28A426BF476DB4B86">
-    <w:name w:val="0B8D69F9FD0144D28A426BF476DB4B86"/>
-    <w:rsid w:val="00A65A1D"/>
-  </w:style>
-  <w:style w:type="paragraph" w:customStyle="1" w:styleId="5BAE7554FF1A425285775B60525606DE">
-    <w:name w:val="5BAE7554FF1A425285775B60525606DE"/>
-    <w:rsid w:val="00A65A1D"/>
-  </w:style>
-  <w:style w:type="paragraph" w:customStyle="1" w:styleId="1D6F498687174A72A69677379D3E0DD8">
-    <w:name w:val="1D6F498687174A72A69677379D3E0DD8"/>
-    <w:rsid w:val="00A65A1D"/>
-  </w:style>
-  <w:style w:type="paragraph" w:customStyle="1" w:styleId="27506D6CA85F404ABCD944D051F4C701">
-    <w:name w:val="27506D6CA85F404ABCD944D051F4C701"/>
-    <w:rsid w:val="00A65A1D"/>
-  </w:style>
-  <w:style w:type="paragraph" w:customStyle="1" w:styleId="174832A2BEEE46DD8CA4CD323BC27316">
-    <w:name w:val="174832A2BEEE46DD8CA4CD323BC27316"/>
-    <w:rsid w:val="00A65A1D"/>
-  </w:style>
-  <w:style w:type="paragraph" w:customStyle="1" w:styleId="42C07FC913104DE08ED2CC3A565FD1B4">
-    <w:name w:val="42C07FC913104DE08ED2CC3A565FD1B4"/>
-    <w:rsid w:val="00A65A1D"/>
-  </w:style>
-</w:styles>
-</file>
-
-<file path=word/glossary/webSettings.xml><?xml version="1.0" encoding="utf-8"?>
-<w:webSettings xmlns:r="http://schemas.openxmlformats.org/officeDocument/2006/relationships" xmlns:w="http://schemas.openxmlformats.org/wordprocessingml/2006/main">
-  <w:optimizeForBrowser/>
-</w:webSettings>
-</file>
-
 <file path=word/theme/theme1.xml><?xml version="1.0" encoding="utf-8"?>
 <a:theme xmlns:a="http://schemas.openxmlformats.org/drawingml/2006/main" name="Office Theme">
   <a:themeElements>
@@ -6050,7 +5999,7 @@
 </file>
 
 <file path=customXml/itemProps1.xml><?xml version="1.0" encoding="utf-8"?>
-<ds:datastoreItem xmlns:ds="http://schemas.openxmlformats.org/officeDocument/2006/customXml" ds:itemID="{1DA09F42-1BA7-49E8-9FEA-687BF16D069D}">
+<ds:datastoreItem xmlns:ds="http://schemas.openxmlformats.org/officeDocument/2006/customXml" ds:itemID="{DA5182D5-1539-46C9-AB41-6721893298D0}">
   <ds:schemaRefs>
     <ds:schemaRef ds:uri="http://schemas.openxmlformats.org/officeDocument/2006/bibliography"/>
   </ds:schemaRefs>

</xml_diff>

<commit_message>
Rapport - fin des fonctionnalités
</commit_message>
<xml_diff>
--- a/Rapport de technologies du web.docx
+++ b/Rapport de technologies du web.docx
@@ -338,7 +338,7 @@
           <w:r>
             <w:fldChar w:fldCharType="separate"/>
           </w:r>
-          <w:hyperlink w:anchor="_Toc451874191" w:history="1">
+          <w:hyperlink w:anchor="_Toc451938850" w:history="1">
             <w:r>
               <w:rPr>
                 <w:rStyle w:val="Hyperlink"/>
@@ -365,7 +365,7 @@
                 <w:noProof/>
                 <w:webHidden/>
               </w:rPr>
-              <w:instrText xml:space="preserve"> PAGEREF _Toc451874191 \h </w:instrText>
+              <w:instrText xml:space="preserve"> PAGEREF _Toc451938850 \h </w:instrText>
             </w:r>
             <w:r>
               <w:rPr>
@@ -408,7 +408,7 @@
               <w:lang w:eastAsia="fr-FR"/>
             </w:rPr>
           </w:pPr>
-          <w:hyperlink w:anchor="_Toc451874192" w:history="1">
+          <w:hyperlink w:anchor="_Toc451938851" w:history="1">
             <w:r>
               <w:rPr>
                 <w:rStyle w:val="Hyperlink"/>
@@ -435,7 +435,7 @@
                 <w:noProof/>
                 <w:webHidden/>
               </w:rPr>
-              <w:instrText xml:space="preserve"> PAGEREF _Toc451874192 \h </w:instrText>
+              <w:instrText xml:space="preserve"> PAGEREF _Toc451938851 \h </w:instrText>
             </w:r>
             <w:r>
               <w:rPr>
@@ -478,7 +478,7 @@
               <w:lang w:eastAsia="fr-FR"/>
             </w:rPr>
           </w:pPr>
-          <w:hyperlink w:anchor="_Toc451874193" w:history="1">
+          <w:hyperlink w:anchor="_Toc451938852" w:history="1">
             <w:r>
               <w:rPr>
                 <w:rStyle w:val="Hyperlink"/>
@@ -505,7 +505,7 @@
                 <w:noProof/>
                 <w:webHidden/>
               </w:rPr>
-              <w:instrText xml:space="preserve"> PAGEREF _Toc451874193 \h </w:instrText>
+              <w:instrText xml:space="preserve"> PAGEREF _Toc451938852 \h </w:instrText>
             </w:r>
             <w:r>
               <w:rPr>
@@ -548,7 +548,7 @@
               <w:lang w:eastAsia="fr-FR"/>
             </w:rPr>
           </w:pPr>
-          <w:hyperlink w:anchor="_Toc451874194" w:history="1">
+          <w:hyperlink w:anchor="_Toc451938853" w:history="1">
             <w:r>
               <w:rPr>
                 <w:rStyle w:val="Hyperlink"/>
@@ -575,7 +575,7 @@
                 <w:noProof/>
                 <w:webHidden/>
               </w:rPr>
-              <w:instrText xml:space="preserve"> PAGEREF _Toc451874194 \h </w:instrText>
+              <w:instrText xml:space="preserve"> PAGEREF _Toc451938853 \h </w:instrText>
             </w:r>
             <w:r>
               <w:rPr>
@@ -618,7 +618,7 @@
               <w:lang w:eastAsia="fr-FR"/>
             </w:rPr>
           </w:pPr>
-          <w:hyperlink w:anchor="_Toc451874195" w:history="1">
+          <w:hyperlink w:anchor="_Toc451938854" w:history="1">
             <w:r>
               <w:rPr>
                 <w:rStyle w:val="Hyperlink"/>
@@ -645,7 +645,7 @@
                 <w:noProof/>
                 <w:webHidden/>
               </w:rPr>
-              <w:instrText xml:space="preserve"> PAGEREF _Toc451874195 \h </w:instrText>
+              <w:instrText xml:space="preserve"> PAGEREF _Toc451938854 \h </w:instrText>
             </w:r>
             <w:r>
               <w:rPr>
@@ -688,7 +688,7 @@
               <w:lang w:eastAsia="fr-FR"/>
             </w:rPr>
           </w:pPr>
-          <w:hyperlink w:anchor="_Toc451874196" w:history="1">
+          <w:hyperlink w:anchor="_Toc451938855" w:history="1">
             <w:r>
               <w:rPr>
                 <w:rStyle w:val="Hyperlink"/>
@@ -715,7 +715,7 @@
                 <w:noProof/>
                 <w:webHidden/>
               </w:rPr>
-              <w:instrText xml:space="preserve"> PAGEREF _Toc451874196 \h </w:instrText>
+              <w:instrText xml:space="preserve"> PAGEREF _Toc451938855 \h </w:instrText>
             </w:r>
             <w:r>
               <w:rPr>
@@ -758,7 +758,7 @@
               <w:lang w:eastAsia="fr-FR"/>
             </w:rPr>
           </w:pPr>
-          <w:hyperlink w:anchor="_Toc451874197" w:history="1">
+          <w:hyperlink w:anchor="_Toc451938856" w:history="1">
             <w:r>
               <w:rPr>
                 <w:rStyle w:val="Hyperlink"/>
@@ -785,7 +785,7 @@
                 <w:noProof/>
                 <w:webHidden/>
               </w:rPr>
-              <w:instrText xml:space="preserve"> PAGEREF _Toc451874197 \h </w:instrText>
+              <w:instrText xml:space="preserve"> PAGEREF _Toc451938856 \h </w:instrText>
             </w:r>
             <w:r>
               <w:rPr>
@@ -828,7 +828,7 @@
               <w:lang w:eastAsia="fr-FR"/>
             </w:rPr>
           </w:pPr>
-          <w:hyperlink w:anchor="_Toc451874198" w:history="1">
+          <w:hyperlink w:anchor="_Toc451938857" w:history="1">
             <w:r>
               <w:rPr>
                 <w:rStyle w:val="Hyperlink"/>
@@ -855,7 +855,7 @@
                 <w:noProof/>
                 <w:webHidden/>
               </w:rPr>
-              <w:instrText xml:space="preserve"> PAGEREF _Toc451874198 \h </w:instrText>
+              <w:instrText xml:space="preserve"> PAGEREF _Toc451938857 \h </w:instrText>
             </w:r>
             <w:r>
               <w:rPr>
@@ -898,7 +898,7 @@
               <w:lang w:eastAsia="fr-FR"/>
             </w:rPr>
           </w:pPr>
-          <w:hyperlink w:anchor="_Toc451874199" w:history="1">
+          <w:hyperlink w:anchor="_Toc451938858" w:history="1">
             <w:r>
               <w:rPr>
                 <w:rStyle w:val="Hyperlink"/>
@@ -925,7 +925,7 @@
                 <w:noProof/>
                 <w:webHidden/>
               </w:rPr>
-              <w:instrText xml:space="preserve"> PAGEREF _Toc451874199 \h </w:instrText>
+              <w:instrText xml:space="preserve"> PAGEREF _Toc451938858 \h </w:instrText>
             </w:r>
             <w:r>
               <w:rPr>
@@ -968,7 +968,7 @@
               <w:lang w:eastAsia="fr-FR"/>
             </w:rPr>
           </w:pPr>
-          <w:hyperlink w:anchor="_Toc451874200" w:history="1">
+          <w:hyperlink w:anchor="_Toc451938859" w:history="1">
             <w:r>
               <w:rPr>
                 <w:rStyle w:val="Hyperlink"/>
@@ -995,7 +995,7 @@
                 <w:noProof/>
                 <w:webHidden/>
               </w:rPr>
-              <w:instrText xml:space="preserve"> PAGEREF _Toc451874200 \h </w:instrText>
+              <w:instrText xml:space="preserve"> PAGEREF _Toc451938859 \h </w:instrText>
             </w:r>
             <w:r>
               <w:rPr>
@@ -1038,7 +1038,7 @@
               <w:lang w:eastAsia="fr-FR"/>
             </w:rPr>
           </w:pPr>
-          <w:hyperlink w:anchor="_Toc451874201" w:history="1">
+          <w:hyperlink w:anchor="_Toc451938860" w:history="1">
             <w:r>
               <w:rPr>
                 <w:rStyle w:val="Hyperlink"/>
@@ -1065,7 +1065,7 @@
                 <w:noProof/>
                 <w:webHidden/>
               </w:rPr>
-              <w:instrText xml:space="preserve"> PAGEREF _Toc451874201 \h </w:instrText>
+              <w:instrText xml:space="preserve"> PAGEREF _Toc451938860 \h </w:instrText>
             </w:r>
             <w:r>
               <w:rPr>
@@ -1108,7 +1108,7 @@
               <w:lang w:eastAsia="fr-FR"/>
             </w:rPr>
           </w:pPr>
-          <w:hyperlink w:anchor="_Toc451874202" w:history="1">
+          <w:hyperlink w:anchor="_Toc451938861" w:history="1">
             <w:r>
               <w:rPr>
                 <w:rStyle w:val="Hyperlink"/>
@@ -1135,7 +1135,7 @@
                 <w:noProof/>
                 <w:webHidden/>
               </w:rPr>
-              <w:instrText xml:space="preserve"> PAGEREF _Toc451874202 \h </w:instrText>
+              <w:instrText xml:space="preserve"> PAGEREF _Toc451938861 \h </w:instrText>
             </w:r>
             <w:r>
               <w:rPr>
@@ -1178,7 +1178,7 @@
               <w:lang w:eastAsia="fr-FR"/>
             </w:rPr>
           </w:pPr>
-          <w:hyperlink w:anchor="_Toc451874203" w:history="1">
+          <w:hyperlink w:anchor="_Toc451938862" w:history="1">
             <w:r>
               <w:rPr>
                 <w:rStyle w:val="Hyperlink"/>
@@ -1205,7 +1205,7 @@
                 <w:noProof/>
                 <w:webHidden/>
               </w:rPr>
-              <w:instrText xml:space="preserve"> PAGEREF _Toc451874203 \h </w:instrText>
+              <w:instrText xml:space="preserve"> PAGEREF _Toc451938862 \h </w:instrText>
             </w:r>
             <w:r>
               <w:rPr>
@@ -1248,7 +1248,7 @@
               <w:lang w:eastAsia="fr-FR"/>
             </w:rPr>
           </w:pPr>
-          <w:hyperlink w:anchor="_Toc451874204" w:history="1">
+          <w:hyperlink w:anchor="_Toc451938863" w:history="1">
             <w:r>
               <w:rPr>
                 <w:rStyle w:val="Hyperlink"/>
@@ -1275,7 +1275,7 @@
                 <w:noProof/>
                 <w:webHidden/>
               </w:rPr>
-              <w:instrText xml:space="preserve"> PAGEREF _Toc451874204 \h </w:instrText>
+              <w:instrText xml:space="preserve"> PAGEREF _Toc451938863 \h </w:instrText>
             </w:r>
             <w:r>
               <w:rPr>
@@ -1318,7 +1318,7 @@
               <w:lang w:eastAsia="fr-FR"/>
             </w:rPr>
           </w:pPr>
-          <w:hyperlink w:anchor="_Toc451874205" w:history="1">
+          <w:hyperlink w:anchor="_Toc451938864" w:history="1">
             <w:r>
               <w:rPr>
                 <w:rStyle w:val="Hyperlink"/>
@@ -1345,7 +1345,7 @@
                 <w:noProof/>
                 <w:webHidden/>
               </w:rPr>
-              <w:instrText xml:space="preserve"> PAGEREF _Toc451874205 \h </w:instrText>
+              <w:instrText xml:space="preserve"> PAGEREF _Toc451938864 \h </w:instrText>
             </w:r>
             <w:r>
               <w:rPr>
@@ -1388,7 +1388,7 @@
               <w:lang w:eastAsia="fr-FR"/>
             </w:rPr>
           </w:pPr>
-          <w:hyperlink w:anchor="_Toc451874206" w:history="1">
+          <w:hyperlink w:anchor="_Toc451938865" w:history="1">
             <w:r>
               <w:rPr>
                 <w:rStyle w:val="Hyperlink"/>
@@ -1415,7 +1415,7 @@
                 <w:noProof/>
                 <w:webHidden/>
               </w:rPr>
-              <w:instrText xml:space="preserve"> PAGEREF _Toc451874206 \h </w:instrText>
+              <w:instrText xml:space="preserve"> PAGEREF _Toc451938865 \h </w:instrText>
             </w:r>
             <w:r>
               <w:rPr>
@@ -1458,7 +1458,7 @@
               <w:lang w:eastAsia="fr-FR"/>
             </w:rPr>
           </w:pPr>
-          <w:hyperlink w:anchor="_Toc451874207" w:history="1">
+          <w:hyperlink w:anchor="_Toc451938866" w:history="1">
             <w:r>
               <w:rPr>
                 <w:rStyle w:val="Hyperlink"/>
@@ -1485,7 +1485,7 @@
                 <w:noProof/>
                 <w:webHidden/>
               </w:rPr>
-              <w:instrText xml:space="preserve"> PAGEREF _Toc451874207 \h </w:instrText>
+              <w:instrText xml:space="preserve"> PAGEREF _Toc451938866 \h </w:instrText>
             </w:r>
             <w:r>
               <w:rPr>
@@ -1528,7 +1528,7 @@
               <w:lang w:eastAsia="fr-FR"/>
             </w:rPr>
           </w:pPr>
-          <w:hyperlink w:anchor="_Toc451874208" w:history="1">
+          <w:hyperlink w:anchor="_Toc451938867" w:history="1">
             <w:r>
               <w:rPr>
                 <w:rStyle w:val="Hyperlink"/>
@@ -1555,7 +1555,7 @@
                 <w:noProof/>
                 <w:webHidden/>
               </w:rPr>
-              <w:instrText xml:space="preserve"> PAGEREF _Toc451874208 \h </w:instrText>
+              <w:instrText xml:space="preserve"> PAGEREF _Toc451938867 \h </w:instrText>
             </w:r>
             <w:r>
               <w:rPr>
@@ -1598,7 +1598,7 @@
               <w:lang w:eastAsia="fr-FR"/>
             </w:rPr>
           </w:pPr>
-          <w:hyperlink w:anchor="_Toc451874209" w:history="1">
+          <w:hyperlink w:anchor="_Toc451938868" w:history="1">
             <w:r>
               <w:rPr>
                 <w:rStyle w:val="Hyperlink"/>
@@ -1625,7 +1625,7 @@
                 <w:noProof/>
                 <w:webHidden/>
               </w:rPr>
-              <w:instrText xml:space="preserve"> PAGEREF _Toc451874209 \h </w:instrText>
+              <w:instrText xml:space="preserve"> PAGEREF _Toc451938868 \h </w:instrText>
             </w:r>
             <w:r>
               <w:rPr>
@@ -1668,7 +1668,7 @@
               <w:lang w:eastAsia="fr-FR"/>
             </w:rPr>
           </w:pPr>
-          <w:hyperlink w:anchor="_Toc451874210" w:history="1">
+          <w:hyperlink w:anchor="_Toc451938869" w:history="1">
             <w:r>
               <w:rPr>
                 <w:rStyle w:val="Hyperlink"/>
@@ -1695,7 +1695,7 @@
                 <w:noProof/>
                 <w:webHidden/>
               </w:rPr>
-              <w:instrText xml:space="preserve"> PAGEREF _Toc451874210 \h </w:instrText>
+              <w:instrText xml:space="preserve"> PAGEREF _Toc451938869 \h </w:instrText>
             </w:r>
             <w:r>
               <w:rPr>
@@ -1738,7 +1738,7 @@
               <w:lang w:eastAsia="fr-FR"/>
             </w:rPr>
           </w:pPr>
-          <w:hyperlink w:anchor="_Toc451874211" w:history="1">
+          <w:hyperlink w:anchor="_Toc451938870" w:history="1">
             <w:r>
               <w:rPr>
                 <w:rStyle w:val="Hyperlink"/>
@@ -1765,7 +1765,7 @@
                 <w:noProof/>
                 <w:webHidden/>
               </w:rPr>
-              <w:instrText xml:space="preserve"> PAGEREF _Toc451874211 \h </w:instrText>
+              <w:instrText xml:space="preserve"> PAGEREF _Toc451938870 \h </w:instrText>
             </w:r>
             <w:r>
               <w:rPr>
@@ -1808,7 +1808,7 @@
               <w:lang w:eastAsia="fr-FR"/>
             </w:rPr>
           </w:pPr>
-          <w:hyperlink w:anchor="_Toc451874212" w:history="1">
+          <w:hyperlink w:anchor="_Toc451938871" w:history="1">
             <w:r>
               <w:rPr>
                 <w:rStyle w:val="Hyperlink"/>
@@ -1835,7 +1835,7 @@
                 <w:noProof/>
                 <w:webHidden/>
               </w:rPr>
-              <w:instrText xml:space="preserve"> PAGEREF _Toc451874212 \h </w:instrText>
+              <w:instrText xml:space="preserve"> PAGEREF _Toc451938871 \h </w:instrText>
             </w:r>
             <w:r>
               <w:rPr>
@@ -1878,7 +1878,7 @@
               <w:lang w:eastAsia="fr-FR"/>
             </w:rPr>
           </w:pPr>
-          <w:hyperlink w:anchor="_Toc451874213" w:history="1">
+          <w:hyperlink w:anchor="_Toc451938872" w:history="1">
             <w:r>
               <w:rPr>
                 <w:rStyle w:val="Hyperlink"/>
@@ -1905,7 +1905,7 @@
                 <w:noProof/>
                 <w:webHidden/>
               </w:rPr>
-              <w:instrText xml:space="preserve"> PAGEREF _Toc451874213 \h </w:instrText>
+              <w:instrText xml:space="preserve"> PAGEREF _Toc451938872 \h </w:instrText>
             </w:r>
             <w:r>
               <w:rPr>
@@ -1948,7 +1948,7 @@
               <w:lang w:eastAsia="fr-FR"/>
             </w:rPr>
           </w:pPr>
-          <w:hyperlink w:anchor="_Toc451874214" w:history="1">
+          <w:hyperlink w:anchor="_Toc451938873" w:history="1">
             <w:r>
               <w:rPr>
                 <w:rStyle w:val="Hyperlink"/>
@@ -1975,7 +1975,7 @@
                 <w:noProof/>
                 <w:webHidden/>
               </w:rPr>
-              <w:instrText xml:space="preserve"> PAGEREF _Toc451874214 \h </w:instrText>
+              <w:instrText xml:space="preserve"> PAGEREF _Toc451938873 \h </w:instrText>
             </w:r>
             <w:r>
               <w:rPr>
@@ -2018,7 +2018,7 @@
               <w:lang w:eastAsia="fr-FR"/>
             </w:rPr>
           </w:pPr>
-          <w:hyperlink w:anchor="_Toc451874215" w:history="1">
+          <w:hyperlink w:anchor="_Toc451938874" w:history="1">
             <w:r>
               <w:rPr>
                 <w:rStyle w:val="Hyperlink"/>
@@ -2045,7 +2045,7 @@
                 <w:noProof/>
                 <w:webHidden/>
               </w:rPr>
-              <w:instrText xml:space="preserve"> PAGEREF _Toc451874215 \h </w:instrText>
+              <w:instrText xml:space="preserve"> PAGEREF _Toc451938874 \h </w:instrText>
             </w:r>
             <w:r>
               <w:rPr>
@@ -2088,7 +2088,7 @@
               <w:lang w:eastAsia="fr-FR"/>
             </w:rPr>
           </w:pPr>
-          <w:hyperlink w:anchor="_Toc451874216" w:history="1">
+          <w:hyperlink w:anchor="_Toc451938875" w:history="1">
             <w:r>
               <w:rPr>
                 <w:rStyle w:val="Hyperlink"/>
@@ -2115,7 +2115,7 @@
                 <w:noProof/>
                 <w:webHidden/>
               </w:rPr>
-              <w:instrText xml:space="preserve"> PAGEREF _Toc451874216 \h </w:instrText>
+              <w:instrText xml:space="preserve"> PAGEREF _Toc451938875 \h </w:instrText>
             </w:r>
             <w:r>
               <w:rPr>
@@ -2158,7 +2158,7 @@
               <w:lang w:eastAsia="fr-FR"/>
             </w:rPr>
           </w:pPr>
-          <w:hyperlink w:anchor="_Toc451874217" w:history="1">
+          <w:hyperlink w:anchor="_Toc451938876" w:history="1">
             <w:r>
               <w:rPr>
                 <w:rStyle w:val="Hyperlink"/>
@@ -2185,7 +2185,7 @@
                 <w:noProof/>
                 <w:webHidden/>
               </w:rPr>
-              <w:instrText xml:space="preserve"> PAGEREF _Toc451874217 \h </w:instrText>
+              <w:instrText xml:space="preserve"> PAGEREF _Toc451938876 \h </w:instrText>
             </w:r>
             <w:r>
               <w:rPr>
@@ -2205,7 +2205,7 @@
                 <w:noProof/>
                 <w:webHidden/>
               </w:rPr>
-              <w:t>7</w:t>
+              <w:t>8</w:t>
             </w:r>
             <w:r>
               <w:rPr>
@@ -2228,7 +2228,7 @@
               <w:lang w:eastAsia="fr-FR"/>
             </w:rPr>
           </w:pPr>
-          <w:hyperlink w:anchor="_Toc451874218" w:history="1">
+          <w:hyperlink w:anchor="_Toc451938877" w:history="1">
             <w:r>
               <w:rPr>
                 <w:rStyle w:val="Hyperlink"/>
@@ -2255,7 +2255,7 @@
                 <w:noProof/>
                 <w:webHidden/>
               </w:rPr>
-              <w:instrText xml:space="preserve"> PAGEREF _Toc451874218 \h </w:instrText>
+              <w:instrText xml:space="preserve"> PAGEREF _Toc451938877 \h </w:instrText>
             </w:r>
             <w:r>
               <w:rPr>
@@ -2275,7 +2275,7 @@
                 <w:noProof/>
                 <w:webHidden/>
               </w:rPr>
-              <w:t>7</w:t>
+              <w:t>8</w:t>
             </w:r>
             <w:r>
               <w:rPr>
@@ -2298,7 +2298,7 @@
               <w:lang w:eastAsia="fr-FR"/>
             </w:rPr>
           </w:pPr>
-          <w:hyperlink w:anchor="_Toc451874219" w:history="1">
+          <w:hyperlink w:anchor="_Toc451938878" w:history="1">
             <w:r>
               <w:rPr>
                 <w:rStyle w:val="Hyperlink"/>
@@ -2325,7 +2325,7 @@
                 <w:noProof/>
                 <w:webHidden/>
               </w:rPr>
-              <w:instrText xml:space="preserve"> PAGEREF _Toc451874219 \h </w:instrText>
+              <w:instrText xml:space="preserve"> PAGEREF _Toc451938878 \h </w:instrText>
             </w:r>
             <w:r>
               <w:rPr>
@@ -2345,7 +2345,7 @@
                 <w:noProof/>
                 <w:webHidden/>
               </w:rPr>
-              <w:t>7</w:t>
+              <w:t>8</w:t>
             </w:r>
             <w:r>
               <w:rPr>
@@ -2368,7 +2368,7 @@
               <w:lang w:eastAsia="fr-FR"/>
             </w:rPr>
           </w:pPr>
-          <w:hyperlink w:anchor="_Toc451874220" w:history="1">
+          <w:hyperlink w:anchor="_Toc451938879" w:history="1">
             <w:r>
               <w:rPr>
                 <w:rStyle w:val="Hyperlink"/>
@@ -2395,7 +2395,7 @@
                 <w:noProof/>
                 <w:webHidden/>
               </w:rPr>
-              <w:instrText xml:space="preserve"> PAGEREF _Toc451874220 \h </w:instrText>
+              <w:instrText xml:space="preserve"> PAGEREF _Toc451938879 \h </w:instrText>
             </w:r>
             <w:r>
               <w:rPr>
@@ -2415,7 +2415,7 @@
                 <w:noProof/>
                 <w:webHidden/>
               </w:rPr>
-              <w:t>7</w:t>
+              <w:t>8</w:t>
             </w:r>
             <w:r>
               <w:rPr>
@@ -2438,7 +2438,7 @@
               <w:lang w:eastAsia="fr-FR"/>
             </w:rPr>
           </w:pPr>
-          <w:hyperlink w:anchor="_Toc451874221" w:history="1">
+          <w:hyperlink w:anchor="_Toc451938880" w:history="1">
             <w:r>
               <w:rPr>
                 <w:rStyle w:val="Hyperlink"/>
@@ -2465,7 +2465,7 @@
                 <w:noProof/>
                 <w:webHidden/>
               </w:rPr>
-              <w:instrText xml:space="preserve"> PAGEREF _Toc451874221 \h </w:instrText>
+              <w:instrText xml:space="preserve"> PAGEREF _Toc451938880 \h </w:instrText>
             </w:r>
             <w:r>
               <w:rPr>
@@ -2485,7 +2485,7 @@
                 <w:noProof/>
                 <w:webHidden/>
               </w:rPr>
-              <w:t>7</w:t>
+              <w:t>8</w:t>
             </w:r>
             <w:r>
               <w:rPr>
@@ -2508,7 +2508,7 @@
               <w:lang w:eastAsia="fr-FR"/>
             </w:rPr>
           </w:pPr>
-          <w:hyperlink w:anchor="_Toc451874222" w:history="1">
+          <w:hyperlink w:anchor="_Toc451938881" w:history="1">
             <w:r>
               <w:rPr>
                 <w:rStyle w:val="Hyperlink"/>
@@ -2535,7 +2535,7 @@
                 <w:noProof/>
                 <w:webHidden/>
               </w:rPr>
-              <w:instrText xml:space="preserve"> PAGEREF _Toc451874222 \h </w:instrText>
+              <w:instrText xml:space="preserve"> PAGEREF _Toc451938881 \h </w:instrText>
             </w:r>
             <w:r>
               <w:rPr>
@@ -2555,7 +2555,7 @@
                 <w:noProof/>
                 <w:webHidden/>
               </w:rPr>
-              <w:t>7</w:t>
+              <w:t>8</w:t>
             </w:r>
             <w:r>
               <w:rPr>
@@ -2578,7 +2578,7 @@
               <w:lang w:eastAsia="fr-FR"/>
             </w:rPr>
           </w:pPr>
-          <w:hyperlink w:anchor="_Toc451874223" w:history="1">
+          <w:hyperlink w:anchor="_Toc451938882" w:history="1">
             <w:r>
               <w:rPr>
                 <w:rStyle w:val="Hyperlink"/>
@@ -2605,7 +2605,7 @@
                 <w:noProof/>
                 <w:webHidden/>
               </w:rPr>
-              <w:instrText xml:space="preserve"> PAGEREF _Toc451874223 \h </w:instrText>
+              <w:instrText xml:space="preserve"> PAGEREF _Toc451938882 \h </w:instrText>
             </w:r>
             <w:r>
               <w:rPr>
@@ -2625,7 +2625,7 @@
                 <w:noProof/>
                 <w:webHidden/>
               </w:rPr>
-              <w:t>7</w:t>
+              <w:t>8</w:t>
             </w:r>
             <w:r>
               <w:rPr>
@@ -2648,7 +2648,7 @@
               <w:lang w:eastAsia="fr-FR"/>
             </w:rPr>
           </w:pPr>
-          <w:hyperlink w:anchor="_Toc451874224" w:history="1">
+          <w:hyperlink w:anchor="_Toc451938883" w:history="1">
             <w:r>
               <w:rPr>
                 <w:rStyle w:val="Hyperlink"/>
@@ -2675,7 +2675,7 @@
                 <w:noProof/>
                 <w:webHidden/>
               </w:rPr>
-              <w:instrText xml:space="preserve"> PAGEREF _Toc451874224 \h </w:instrText>
+              <w:instrText xml:space="preserve"> PAGEREF _Toc451938883 \h </w:instrText>
             </w:r>
             <w:r>
               <w:rPr>
@@ -2695,7 +2695,7 @@
                 <w:noProof/>
                 <w:webHidden/>
               </w:rPr>
-              <w:t>7</w:t>
+              <w:t>8</w:t>
             </w:r>
             <w:r>
               <w:rPr>
@@ -2718,7 +2718,7 @@
               <w:lang w:eastAsia="fr-FR"/>
             </w:rPr>
           </w:pPr>
-          <w:hyperlink w:anchor="_Toc451874225" w:history="1">
+          <w:hyperlink w:anchor="_Toc451938884" w:history="1">
             <w:r>
               <w:rPr>
                 <w:rStyle w:val="Hyperlink"/>
@@ -2745,7 +2745,7 @@
                 <w:noProof/>
                 <w:webHidden/>
               </w:rPr>
-              <w:instrText xml:space="preserve"> PAGEREF _Toc451874225 \h </w:instrText>
+              <w:instrText xml:space="preserve"> PAGEREF _Toc451938884 \h </w:instrText>
             </w:r>
             <w:r>
               <w:rPr>
@@ -2765,7 +2765,7 @@
                 <w:noProof/>
                 <w:webHidden/>
               </w:rPr>
-              <w:t>7</w:t>
+              <w:t>9</w:t>
             </w:r>
             <w:r>
               <w:rPr>
@@ -2788,7 +2788,7 @@
               <w:lang w:eastAsia="fr-FR"/>
             </w:rPr>
           </w:pPr>
-          <w:hyperlink w:anchor="_Toc451874226" w:history="1">
+          <w:hyperlink w:anchor="_Toc451938885" w:history="1">
             <w:r>
               <w:rPr>
                 <w:rStyle w:val="Hyperlink"/>
@@ -2815,7 +2815,7 @@
                 <w:noProof/>
                 <w:webHidden/>
               </w:rPr>
-              <w:instrText xml:space="preserve"> PAGEREF _Toc451874226 \h </w:instrText>
+              <w:instrText xml:space="preserve"> PAGEREF _Toc451938885 \h </w:instrText>
             </w:r>
             <w:r>
               <w:rPr>
@@ -2835,7 +2835,7 @@
                 <w:noProof/>
                 <w:webHidden/>
               </w:rPr>
-              <w:t>8</w:t>
+              <w:t>10</w:t>
             </w:r>
             <w:r>
               <w:rPr>
@@ -2858,7 +2858,7 @@
               <w:lang w:eastAsia="fr-FR"/>
             </w:rPr>
           </w:pPr>
-          <w:hyperlink w:anchor="_Toc451874227" w:history="1">
+          <w:hyperlink w:anchor="_Toc451938886" w:history="1">
             <w:r>
               <w:rPr>
                 <w:rStyle w:val="Hyperlink"/>
@@ -2885,7 +2885,7 @@
                 <w:noProof/>
                 <w:webHidden/>
               </w:rPr>
-              <w:instrText xml:space="preserve"> PAGEREF _Toc451874227 \h </w:instrText>
+              <w:instrText xml:space="preserve"> PAGEREF _Toc451938886 \h </w:instrText>
             </w:r>
             <w:r>
               <w:rPr>
@@ -2905,7 +2905,7 @@
                 <w:noProof/>
                 <w:webHidden/>
               </w:rPr>
-              <w:t>8</w:t>
+              <w:t>10</w:t>
             </w:r>
             <w:r>
               <w:rPr>
@@ -2928,7 +2928,7 @@
               <w:lang w:eastAsia="fr-FR"/>
             </w:rPr>
           </w:pPr>
-          <w:hyperlink w:anchor="_Toc451874228" w:history="1">
+          <w:hyperlink w:anchor="_Toc451938887" w:history="1">
             <w:r>
               <w:rPr>
                 <w:rStyle w:val="Hyperlink"/>
@@ -2955,7 +2955,7 @@
                 <w:noProof/>
                 <w:webHidden/>
               </w:rPr>
-              <w:instrText xml:space="preserve"> PAGEREF _Toc451874228 \h </w:instrText>
+              <w:instrText xml:space="preserve"> PAGEREF _Toc451938887 \h </w:instrText>
             </w:r>
             <w:r>
               <w:rPr>
@@ -2975,7 +2975,7 @@
                 <w:noProof/>
                 <w:webHidden/>
               </w:rPr>
-              <w:t>8</w:t>
+              <w:t>10</w:t>
             </w:r>
             <w:r>
               <w:rPr>
@@ -2998,7 +2998,7 @@
               <w:lang w:eastAsia="fr-FR"/>
             </w:rPr>
           </w:pPr>
-          <w:hyperlink w:anchor="_Toc451874229" w:history="1">
+          <w:hyperlink w:anchor="_Toc451938888" w:history="1">
             <w:r>
               <w:rPr>
                 <w:rStyle w:val="Hyperlink"/>
@@ -3025,7 +3025,7 @@
                 <w:noProof/>
                 <w:webHidden/>
               </w:rPr>
-              <w:instrText xml:space="preserve"> PAGEREF _Toc451874229 \h </w:instrText>
+              <w:instrText xml:space="preserve"> PAGEREF _Toc451938888 \h </w:instrText>
             </w:r>
             <w:r>
               <w:rPr>
@@ -3045,7 +3045,7 @@
                 <w:noProof/>
                 <w:webHidden/>
               </w:rPr>
-              <w:t>9</w:t>
+              <w:t>11</w:t>
             </w:r>
             <w:r>
               <w:rPr>
@@ -3068,7 +3068,7 @@
               <w:lang w:eastAsia="fr-FR"/>
             </w:rPr>
           </w:pPr>
-          <w:hyperlink w:anchor="_Toc451874230" w:history="1">
+          <w:hyperlink w:anchor="_Toc451938889" w:history="1">
             <w:r>
               <w:rPr>
                 <w:rStyle w:val="Hyperlink"/>
@@ -3095,7 +3095,7 @@
                 <w:noProof/>
                 <w:webHidden/>
               </w:rPr>
-              <w:instrText xml:space="preserve"> PAGEREF _Toc451874230 \h </w:instrText>
+              <w:instrText xml:space="preserve"> PAGEREF _Toc451938889 \h </w:instrText>
             </w:r>
             <w:r>
               <w:rPr>
@@ -3115,7 +3115,7 @@
                 <w:noProof/>
                 <w:webHidden/>
               </w:rPr>
-              <w:t>9</w:t>
+              <w:t>11</w:t>
             </w:r>
             <w:r>
               <w:rPr>
@@ -3138,7 +3138,7 @@
               <w:lang w:eastAsia="fr-FR"/>
             </w:rPr>
           </w:pPr>
-          <w:hyperlink w:anchor="_Toc451874231" w:history="1">
+          <w:hyperlink w:anchor="_Toc451938890" w:history="1">
             <w:r>
               <w:rPr>
                 <w:rStyle w:val="Hyperlink"/>
@@ -3165,7 +3165,7 @@
                 <w:noProof/>
                 <w:webHidden/>
               </w:rPr>
-              <w:instrText xml:space="preserve"> PAGEREF _Toc451874231 \h </w:instrText>
+              <w:instrText xml:space="preserve"> PAGEREF _Toc451938890 \h </w:instrText>
             </w:r>
             <w:r>
               <w:rPr>
@@ -3185,7 +3185,7 @@
                 <w:noProof/>
                 <w:webHidden/>
               </w:rPr>
-              <w:t>10</w:t>
+              <w:t>12</w:t>
             </w:r>
             <w:r>
               <w:rPr>
@@ -3208,7 +3208,7 @@
               <w:lang w:eastAsia="fr-FR"/>
             </w:rPr>
           </w:pPr>
-          <w:hyperlink w:anchor="_Toc451874232" w:history="1">
+          <w:hyperlink w:anchor="_Toc451938891" w:history="1">
             <w:r>
               <w:rPr>
                 <w:rStyle w:val="Hyperlink"/>
@@ -3235,7 +3235,7 @@
                 <w:noProof/>
                 <w:webHidden/>
               </w:rPr>
-              <w:instrText xml:space="preserve"> PAGEREF _Toc451874232 \h </w:instrText>
+              <w:instrText xml:space="preserve"> PAGEREF _Toc451938891 \h </w:instrText>
             </w:r>
             <w:r>
               <w:rPr>
@@ -3255,7 +3255,7 @@
                 <w:noProof/>
                 <w:webHidden/>
               </w:rPr>
-              <w:t>10</w:t>
+              <w:t>12</w:t>
             </w:r>
             <w:r>
               <w:rPr>
@@ -3278,7 +3278,7 @@
               <w:lang w:eastAsia="fr-FR"/>
             </w:rPr>
           </w:pPr>
-          <w:hyperlink w:anchor="_Toc451874233" w:history="1">
+          <w:hyperlink w:anchor="_Toc451938892" w:history="1">
             <w:r>
               <w:rPr>
                 <w:rStyle w:val="Hyperlink"/>
@@ -3305,7 +3305,7 @@
                 <w:noProof/>
                 <w:webHidden/>
               </w:rPr>
-              <w:instrText xml:space="preserve"> PAGEREF _Toc451874233 \h </w:instrText>
+              <w:instrText xml:space="preserve"> PAGEREF _Toc451938892 \h </w:instrText>
             </w:r>
             <w:r>
               <w:rPr>
@@ -3325,7 +3325,7 @@
                 <w:noProof/>
                 <w:webHidden/>
               </w:rPr>
-              <w:t>11</w:t>
+              <w:t>13</w:t>
             </w:r>
             <w:r>
               <w:rPr>
@@ -3348,7 +3348,7 @@
               <w:lang w:eastAsia="fr-FR"/>
             </w:rPr>
           </w:pPr>
-          <w:hyperlink w:anchor="_Toc451874234" w:history="1">
+          <w:hyperlink w:anchor="_Toc451938893" w:history="1">
             <w:r>
               <w:rPr>
                 <w:rStyle w:val="Hyperlink"/>
@@ -3375,7 +3375,7 @@
                 <w:noProof/>
                 <w:webHidden/>
               </w:rPr>
-              <w:instrText xml:space="preserve"> PAGEREF _Toc451874234 \h </w:instrText>
+              <w:instrText xml:space="preserve"> PAGEREF _Toc451938893 \h </w:instrText>
             </w:r>
             <w:r>
               <w:rPr>
@@ -3395,7 +3395,7 @@
                 <w:noProof/>
                 <w:webHidden/>
               </w:rPr>
-              <w:t>11</w:t>
+              <w:t>13</w:t>
             </w:r>
             <w:r>
               <w:rPr>
@@ -3418,7 +3418,7 @@
               <w:lang w:eastAsia="fr-FR"/>
             </w:rPr>
           </w:pPr>
-          <w:hyperlink w:anchor="_Toc451874235" w:history="1">
+          <w:hyperlink w:anchor="_Toc451938894" w:history="1">
             <w:r>
               <w:rPr>
                 <w:rStyle w:val="Hyperlink"/>
@@ -3445,7 +3445,7 @@
                 <w:noProof/>
                 <w:webHidden/>
               </w:rPr>
-              <w:instrText xml:space="preserve"> PAGEREF _Toc451874235 \h </w:instrText>
+              <w:instrText xml:space="preserve"> PAGEREF _Toc451938894 \h </w:instrText>
             </w:r>
             <w:r>
               <w:rPr>
@@ -3465,7 +3465,7 @@
                 <w:noProof/>
                 <w:webHidden/>
               </w:rPr>
-              <w:t>11</w:t>
+              <w:t>13</w:t>
             </w:r>
             <w:r>
               <w:rPr>
@@ -3488,7 +3488,7 @@
               <w:lang w:eastAsia="fr-FR"/>
             </w:rPr>
           </w:pPr>
-          <w:hyperlink w:anchor="_Toc451874236" w:history="1">
+          <w:hyperlink w:anchor="_Toc451938895" w:history="1">
             <w:r>
               <w:rPr>
                 <w:rStyle w:val="Hyperlink"/>
@@ -3515,7 +3515,7 @@
                 <w:noProof/>
                 <w:webHidden/>
               </w:rPr>
-              <w:instrText xml:space="preserve"> PAGEREF _Toc451874236 \h </w:instrText>
+              <w:instrText xml:space="preserve"> PAGEREF _Toc451938895 \h </w:instrText>
             </w:r>
             <w:r>
               <w:rPr>
@@ -3535,7 +3535,7 @@
                 <w:noProof/>
                 <w:webHidden/>
               </w:rPr>
-              <w:t>11</w:t>
+              <w:t>13</w:t>
             </w:r>
             <w:r>
               <w:rPr>
@@ -3558,7 +3558,7 @@
               <w:lang w:eastAsia="fr-FR"/>
             </w:rPr>
           </w:pPr>
-          <w:hyperlink w:anchor="_Toc451874237" w:history="1">
+          <w:hyperlink w:anchor="_Toc451938896" w:history="1">
             <w:r>
               <w:rPr>
                 <w:rStyle w:val="Hyperlink"/>
@@ -3585,7 +3585,7 @@
                 <w:noProof/>
                 <w:webHidden/>
               </w:rPr>
-              <w:instrText xml:space="preserve"> PAGEREF _Toc451874237 \h </w:instrText>
+              <w:instrText xml:space="preserve"> PAGEREF _Toc451938896 \h </w:instrText>
             </w:r>
             <w:r>
               <w:rPr>
@@ -3605,7 +3605,7 @@
                 <w:noProof/>
                 <w:webHidden/>
               </w:rPr>
-              <w:t>12</w:t>
+              <w:t>14</w:t>
             </w:r>
             <w:r>
               <w:rPr>
@@ -3628,7 +3628,7 @@
               <w:lang w:eastAsia="fr-FR"/>
             </w:rPr>
           </w:pPr>
-          <w:hyperlink w:anchor="_Toc451874238" w:history="1">
+          <w:hyperlink w:anchor="_Toc451938897" w:history="1">
             <w:r>
               <w:rPr>
                 <w:rStyle w:val="Hyperlink"/>
@@ -3655,7 +3655,7 @@
                 <w:noProof/>
                 <w:webHidden/>
               </w:rPr>
-              <w:instrText xml:space="preserve"> PAGEREF _Toc451874238 \h </w:instrText>
+              <w:instrText xml:space="preserve"> PAGEREF _Toc451938897 \h </w:instrText>
             </w:r>
             <w:r>
               <w:rPr>
@@ -3675,7 +3675,7 @@
                 <w:noProof/>
                 <w:webHidden/>
               </w:rPr>
-              <w:t>12</w:t>
+              <w:t>14</w:t>
             </w:r>
             <w:r>
               <w:rPr>
@@ -3698,7 +3698,7 @@
               <w:lang w:eastAsia="fr-FR"/>
             </w:rPr>
           </w:pPr>
-          <w:hyperlink w:anchor="_Toc451874239" w:history="1">
+          <w:hyperlink w:anchor="_Toc451938898" w:history="1">
             <w:r>
               <w:rPr>
                 <w:rStyle w:val="Hyperlink"/>
@@ -3725,7 +3725,7 @@
                 <w:noProof/>
                 <w:webHidden/>
               </w:rPr>
-              <w:instrText xml:space="preserve"> PAGEREF _Toc451874239 \h </w:instrText>
+              <w:instrText xml:space="preserve"> PAGEREF _Toc451938898 \h </w:instrText>
             </w:r>
             <w:r>
               <w:rPr>
@@ -3745,7 +3745,7 @@
                 <w:noProof/>
                 <w:webHidden/>
               </w:rPr>
-              <w:t>12</w:t>
+              <w:t>14</w:t>
             </w:r>
             <w:r>
               <w:rPr>
@@ -3768,7 +3768,7 @@
               <w:lang w:eastAsia="fr-FR"/>
             </w:rPr>
           </w:pPr>
-          <w:hyperlink w:anchor="_Toc451874240" w:history="1">
+          <w:hyperlink w:anchor="_Toc451938899" w:history="1">
             <w:r>
               <w:rPr>
                 <w:rStyle w:val="Hyperlink"/>
@@ -3795,7 +3795,7 @@
                 <w:noProof/>
                 <w:webHidden/>
               </w:rPr>
-              <w:instrText xml:space="preserve"> PAGEREF _Toc451874240 \h </w:instrText>
+              <w:instrText xml:space="preserve"> PAGEREF _Toc451938899 \h </w:instrText>
             </w:r>
             <w:r>
               <w:rPr>
@@ -3815,7 +3815,7 @@
                 <w:noProof/>
                 <w:webHidden/>
               </w:rPr>
-              <w:t>13</w:t>
+              <w:t>15</w:t>
             </w:r>
             <w:r>
               <w:rPr>
@@ -3838,7 +3838,7 @@
               <w:lang w:eastAsia="fr-FR"/>
             </w:rPr>
           </w:pPr>
-          <w:hyperlink w:anchor="_Toc451874241" w:history="1">
+          <w:hyperlink w:anchor="_Toc451938900" w:history="1">
             <w:r>
               <w:rPr>
                 <w:rStyle w:val="Hyperlink"/>
@@ -3865,7 +3865,7 @@
                 <w:noProof/>
                 <w:webHidden/>
               </w:rPr>
-              <w:instrText xml:space="preserve"> PAGEREF _Toc451874241 \h </w:instrText>
+              <w:instrText xml:space="preserve"> PAGEREF _Toc451938900 \h </w:instrText>
             </w:r>
             <w:r>
               <w:rPr>
@@ -3885,7 +3885,7 @@
                 <w:noProof/>
                 <w:webHidden/>
               </w:rPr>
-              <w:t>13</w:t>
+              <w:t>15</w:t>
             </w:r>
             <w:r>
               <w:rPr>
@@ -3908,7 +3908,7 @@
               <w:lang w:eastAsia="fr-FR"/>
             </w:rPr>
           </w:pPr>
-          <w:hyperlink w:anchor="_Toc451874242" w:history="1">
+          <w:hyperlink w:anchor="_Toc451938901" w:history="1">
             <w:r>
               <w:rPr>
                 <w:rStyle w:val="Hyperlink"/>
@@ -3935,7 +3935,7 @@
                 <w:noProof/>
                 <w:webHidden/>
               </w:rPr>
-              <w:instrText xml:space="preserve"> PAGEREF _Toc451874242 \h </w:instrText>
+              <w:instrText xml:space="preserve"> PAGEREF _Toc451938901 \h </w:instrText>
             </w:r>
             <w:r>
               <w:rPr>
@@ -3955,7 +3955,7 @@
                 <w:noProof/>
                 <w:webHidden/>
               </w:rPr>
-              <w:t>14</w:t>
+              <w:t>16</w:t>
             </w:r>
             <w:r>
               <w:rPr>
@@ -3978,7 +3978,7 @@
               <w:lang w:eastAsia="fr-FR"/>
             </w:rPr>
           </w:pPr>
-          <w:hyperlink w:anchor="_Toc451874243" w:history="1">
+          <w:hyperlink w:anchor="_Toc451938902" w:history="1">
             <w:r>
               <w:rPr>
                 <w:rStyle w:val="Hyperlink"/>
@@ -4005,7 +4005,7 @@
                 <w:noProof/>
                 <w:webHidden/>
               </w:rPr>
-              <w:instrText xml:space="preserve"> PAGEREF _Toc451874243 \h </w:instrText>
+              <w:instrText xml:space="preserve"> PAGEREF _Toc451938902 \h </w:instrText>
             </w:r>
             <w:r>
               <w:rPr>
@@ -4025,7 +4025,7 @@
                 <w:noProof/>
                 <w:webHidden/>
               </w:rPr>
-              <w:t>14</w:t>
+              <w:t>16</w:t>
             </w:r>
             <w:r>
               <w:rPr>
@@ -4048,7 +4048,7 @@
               <w:lang w:eastAsia="fr-FR"/>
             </w:rPr>
           </w:pPr>
-          <w:hyperlink w:anchor="_Toc451874244" w:history="1">
+          <w:hyperlink w:anchor="_Toc451938903" w:history="1">
             <w:r>
               <w:rPr>
                 <w:rStyle w:val="Hyperlink"/>
@@ -4075,7 +4075,7 @@
                 <w:noProof/>
                 <w:webHidden/>
               </w:rPr>
-              <w:instrText xml:space="preserve"> PAGEREF _Toc451874244 \h </w:instrText>
+              <w:instrText xml:space="preserve"> PAGEREF _Toc451938903 \h </w:instrText>
             </w:r>
             <w:r>
               <w:rPr>
@@ -4095,7 +4095,7 @@
                 <w:noProof/>
                 <w:webHidden/>
               </w:rPr>
-              <w:t>15</w:t>
+              <w:t>17</w:t>
             </w:r>
             <w:r>
               <w:rPr>
@@ -4118,7 +4118,7 @@
               <w:lang w:eastAsia="fr-FR"/>
             </w:rPr>
           </w:pPr>
-          <w:hyperlink w:anchor="_Toc451874245" w:history="1">
+          <w:hyperlink w:anchor="_Toc451938904" w:history="1">
             <w:r>
               <w:rPr>
                 <w:rStyle w:val="Hyperlink"/>
@@ -4145,7 +4145,7 @@
                 <w:noProof/>
                 <w:webHidden/>
               </w:rPr>
-              <w:instrText xml:space="preserve"> PAGEREF _Toc451874245 \h </w:instrText>
+              <w:instrText xml:space="preserve"> PAGEREF _Toc451938904 \h </w:instrText>
             </w:r>
             <w:r>
               <w:rPr>
@@ -4165,7 +4165,7 @@
                 <w:noProof/>
                 <w:webHidden/>
               </w:rPr>
-              <w:t>15</w:t>
+              <w:t>17</w:t>
             </w:r>
             <w:r>
               <w:rPr>
@@ -4188,7 +4188,7 @@
               <w:lang w:eastAsia="fr-FR"/>
             </w:rPr>
           </w:pPr>
-          <w:hyperlink w:anchor="_Toc451874246" w:history="1">
+          <w:hyperlink w:anchor="_Toc451938905" w:history="1">
             <w:r>
               <w:rPr>
                 <w:rStyle w:val="Hyperlink"/>
@@ -4215,7 +4215,7 @@
                 <w:noProof/>
                 <w:webHidden/>
               </w:rPr>
-              <w:instrText xml:space="preserve"> PAGEREF _Toc451874246 \h </w:instrText>
+              <w:instrText xml:space="preserve"> PAGEREF _Toc451938905 \h </w:instrText>
             </w:r>
             <w:r>
               <w:rPr>
@@ -4235,7 +4235,7 @@
                 <w:noProof/>
                 <w:webHidden/>
               </w:rPr>
-              <w:t>16</w:t>
+              <w:t>18</w:t>
             </w:r>
             <w:r>
               <w:rPr>
@@ -4258,7 +4258,7 @@
               <w:lang w:eastAsia="fr-FR"/>
             </w:rPr>
           </w:pPr>
-          <w:hyperlink w:anchor="_Toc451874247" w:history="1">
+          <w:hyperlink w:anchor="_Toc451938906" w:history="1">
             <w:r>
               <w:rPr>
                 <w:rStyle w:val="Hyperlink"/>
@@ -4285,7 +4285,7 @@
                 <w:noProof/>
                 <w:webHidden/>
               </w:rPr>
-              <w:instrText xml:space="preserve"> PAGEREF _Toc451874247 \h </w:instrText>
+              <w:instrText xml:space="preserve"> PAGEREF _Toc451938906 \h </w:instrText>
             </w:r>
             <w:r>
               <w:rPr>
@@ -4305,7 +4305,7 @@
                 <w:noProof/>
                 <w:webHidden/>
               </w:rPr>
-              <w:t>16</w:t>
+              <w:t>18</w:t>
             </w:r>
             <w:r>
               <w:rPr>
@@ -4328,7 +4328,7 @@
               <w:lang w:eastAsia="fr-FR"/>
             </w:rPr>
           </w:pPr>
-          <w:hyperlink w:anchor="_Toc451874248" w:history="1">
+          <w:hyperlink w:anchor="_Toc451938907" w:history="1">
             <w:r>
               <w:rPr>
                 <w:rStyle w:val="Hyperlink"/>
@@ -4355,7 +4355,7 @@
                 <w:noProof/>
                 <w:webHidden/>
               </w:rPr>
-              <w:instrText xml:space="preserve"> PAGEREF _Toc451874248 \h </w:instrText>
+              <w:instrText xml:space="preserve"> PAGEREF _Toc451938907 \h </w:instrText>
             </w:r>
             <w:r>
               <w:rPr>
@@ -4375,7 +4375,7 @@
                 <w:noProof/>
                 <w:webHidden/>
               </w:rPr>
-              <w:t>17</w:t>
+              <w:t>19</w:t>
             </w:r>
             <w:r>
               <w:rPr>
@@ -4398,7 +4398,7 @@
               <w:lang w:eastAsia="fr-FR"/>
             </w:rPr>
           </w:pPr>
-          <w:hyperlink w:anchor="_Toc451874249" w:history="1">
+          <w:hyperlink w:anchor="_Toc451938908" w:history="1">
             <w:r>
               <w:rPr>
                 <w:rStyle w:val="Hyperlink"/>
@@ -4425,7 +4425,7 @@
                 <w:noProof/>
                 <w:webHidden/>
               </w:rPr>
-              <w:instrText xml:space="preserve"> PAGEREF _Toc451874249 \h </w:instrText>
+              <w:instrText xml:space="preserve"> PAGEREF _Toc451938908 \h </w:instrText>
             </w:r>
             <w:r>
               <w:rPr>
@@ -4445,7 +4445,7 @@
                 <w:noProof/>
                 <w:webHidden/>
               </w:rPr>
-              <w:t>17</w:t>
+              <w:t>19</w:t>
             </w:r>
             <w:r>
               <w:rPr>
@@ -4468,7 +4468,7 @@
               <w:lang w:eastAsia="fr-FR"/>
             </w:rPr>
           </w:pPr>
-          <w:hyperlink w:anchor="_Toc451874250" w:history="1">
+          <w:hyperlink w:anchor="_Toc451938909" w:history="1">
             <w:r>
               <w:rPr>
                 <w:rStyle w:val="Hyperlink"/>
@@ -4495,7 +4495,7 @@
                 <w:noProof/>
                 <w:webHidden/>
               </w:rPr>
-              <w:instrText xml:space="preserve"> PAGEREF _Toc451874250 \h </w:instrText>
+              <w:instrText xml:space="preserve"> PAGEREF _Toc451938909 \h </w:instrText>
             </w:r>
             <w:r>
               <w:rPr>
@@ -4515,7 +4515,7 @@
                 <w:noProof/>
                 <w:webHidden/>
               </w:rPr>
-              <w:t>17</w:t>
+              <w:t>19</w:t>
             </w:r>
             <w:r>
               <w:rPr>
@@ -4538,7 +4538,7 @@
               <w:lang w:eastAsia="fr-FR"/>
             </w:rPr>
           </w:pPr>
-          <w:hyperlink w:anchor="_Toc451874251" w:history="1">
+          <w:hyperlink w:anchor="_Toc451938910" w:history="1">
             <w:r>
               <w:rPr>
                 <w:rStyle w:val="Hyperlink"/>
@@ -4565,7 +4565,7 @@
                 <w:noProof/>
                 <w:webHidden/>
               </w:rPr>
-              <w:instrText xml:space="preserve"> PAGEREF _Toc451874251 \h </w:instrText>
+              <w:instrText xml:space="preserve"> PAGEREF _Toc451938910 \h </w:instrText>
             </w:r>
             <w:r>
               <w:rPr>
@@ -4585,7 +4585,7 @@
                 <w:noProof/>
                 <w:webHidden/>
               </w:rPr>
-              <w:t>18</w:t>
+              <w:t>20</w:t>
             </w:r>
             <w:r>
               <w:rPr>
@@ -4608,7 +4608,7 @@
               <w:lang w:eastAsia="fr-FR"/>
             </w:rPr>
           </w:pPr>
-          <w:hyperlink w:anchor="_Toc451874252" w:history="1">
+          <w:hyperlink w:anchor="_Toc451938911" w:history="1">
             <w:r>
               <w:rPr>
                 <w:rStyle w:val="Hyperlink"/>
@@ -4635,7 +4635,7 @@
                 <w:noProof/>
                 <w:webHidden/>
               </w:rPr>
-              <w:instrText xml:space="preserve"> PAGEREF _Toc451874252 \h </w:instrText>
+              <w:instrText xml:space="preserve"> PAGEREF _Toc451938911 \h </w:instrText>
             </w:r>
             <w:r>
               <w:rPr>
@@ -4655,7 +4655,7 @@
                 <w:noProof/>
                 <w:webHidden/>
               </w:rPr>
-              <w:t>18</w:t>
+              <w:t>20</w:t>
             </w:r>
             <w:r>
               <w:rPr>
@@ -4678,7 +4678,7 @@
               <w:lang w:eastAsia="fr-FR"/>
             </w:rPr>
           </w:pPr>
-          <w:hyperlink w:anchor="_Toc451874253" w:history="1">
+          <w:hyperlink w:anchor="_Toc451938912" w:history="1">
             <w:r>
               <w:rPr>
                 <w:rStyle w:val="Hyperlink"/>
@@ -4705,7 +4705,7 @@
                 <w:noProof/>
                 <w:webHidden/>
               </w:rPr>
-              <w:instrText xml:space="preserve"> PAGEREF _Toc451874253 \h </w:instrText>
+              <w:instrText xml:space="preserve"> PAGEREF _Toc451938912 \h </w:instrText>
             </w:r>
             <w:r>
               <w:rPr>
@@ -4725,7 +4725,7 @@
                 <w:noProof/>
                 <w:webHidden/>
               </w:rPr>
-              <w:t>18</w:t>
+              <w:t>20</w:t>
             </w:r>
             <w:r>
               <w:rPr>
@@ -4765,7 +4765,7 @@
       <w:pPr>
         <w:pStyle w:val="Heading1"/>
       </w:pPr>
-      <w:bookmarkStart w:id="0" w:name="_Toc451874191"/>
+      <w:bookmarkStart w:id="0" w:name="_Toc451938850"/>
       <w:r>
         <w:lastRenderedPageBreak/>
         <w:t>Introduction</w:t>
@@ -4814,7 +4814,7 @@
       <w:pPr>
         <w:pStyle w:val="Title"/>
       </w:pPr>
-      <w:bookmarkStart w:id="1" w:name="_Toc451874192"/>
+      <w:bookmarkStart w:id="1" w:name="_Toc451938851"/>
       <w:r>
         <w:t>Fonctionnement de l’application</w:t>
       </w:r>
@@ -4824,7 +4824,7 @@
       <w:pPr>
         <w:pStyle w:val="Heading1"/>
       </w:pPr>
-      <w:bookmarkStart w:id="2" w:name="_Toc451874193"/>
+      <w:bookmarkStart w:id="2" w:name="_Toc451938852"/>
       <w:r>
         <w:t>La base de données</w:t>
       </w:r>
@@ -4834,7 +4834,7 @@
       <w:pPr>
         <w:pStyle w:val="Heading2"/>
       </w:pPr>
-      <w:bookmarkStart w:id="3" w:name="_Toc451874194"/>
+      <w:bookmarkStart w:id="3" w:name="_Toc451938853"/>
       <w:r>
         <w:t>Sa structure</w:t>
       </w:r>
@@ -5155,7 +5155,7 @@
       <w:pPr>
         <w:pStyle w:val="Heading2"/>
       </w:pPr>
-      <w:bookmarkStart w:id="4" w:name="_Toc451874195"/>
+      <w:bookmarkStart w:id="4" w:name="_Toc451938854"/>
       <w:r>
         <w:lastRenderedPageBreak/>
         <w:t>Sa gestion dans l’application web</w:t>
@@ -5262,7 +5262,7 @@
       <w:pPr>
         <w:pStyle w:val="Heading1"/>
       </w:pPr>
-      <w:bookmarkStart w:id="5" w:name="_Toc451874196"/>
+      <w:bookmarkStart w:id="5" w:name="_Toc451938855"/>
       <w:r>
         <w:t>Les entités</w:t>
       </w:r>
@@ -5391,7 +5391,7 @@
       <w:pPr>
         <w:pStyle w:val="Title"/>
       </w:pPr>
-      <w:bookmarkStart w:id="6" w:name="_Toc451874197"/>
+      <w:bookmarkStart w:id="6" w:name="_Toc451938856"/>
       <w:r>
         <w:t>Fonctionnalités de l’application</w:t>
       </w:r>
@@ -5418,7 +5418,7 @@
       <w:pPr>
         <w:pStyle w:val="Heading1"/>
       </w:pPr>
-      <w:bookmarkStart w:id="7" w:name="_Toc451874198"/>
+      <w:bookmarkStart w:id="7" w:name="_Toc451938857"/>
       <w:r>
         <w:t>L’administration</w:t>
       </w:r>
@@ -5428,7 +5428,7 @@
       <w:pPr>
         <w:pStyle w:val="Heading2"/>
       </w:pPr>
-      <w:bookmarkStart w:id="8" w:name="_Toc451874199"/>
+      <w:bookmarkStart w:id="8" w:name="_Toc451938858"/>
       <w:r>
         <w:t>L’ajout de personne</w:t>
       </w:r>
@@ -5462,7 +5462,7 @@
       <w:pPr>
         <w:pStyle w:val="Heading2"/>
       </w:pPr>
-      <w:bookmarkStart w:id="9" w:name="_Toc451874200"/>
+      <w:bookmarkStart w:id="9" w:name="_Toc451938859"/>
       <w:r>
         <w:t>L’ajout de licence</w:t>
       </w:r>
@@ -5491,12 +5491,11 @@
         <w:t>Une fois que la personne a été enregistrée, l’administrateur peut alors la sélectionner dans une liste déroulante, lui attribuer un type de licence (compétiteur, entraineur, secrétaire ou loisir) qui permettra de lui attribuer un rôle sur le site lors de son inscription, ainsi que son numéro de licence. Une fois que cet ajout est fait, la personne peut alors s’inscrire sur le site.</w:t>
       </w:r>
     </w:p>
-    <w:p/>
     <w:p>
       <w:pPr>
         <w:pStyle w:val="Heading2"/>
       </w:pPr>
-      <w:bookmarkStart w:id="10" w:name="_Toc451874201"/>
+      <w:bookmarkStart w:id="10" w:name="_Toc451938860"/>
       <w:r>
         <w:t>La gestion des rôles</w:t>
       </w:r>
@@ -5558,7 +5557,7 @@
       <w:pPr>
         <w:pStyle w:val="Heading2"/>
       </w:pPr>
-      <w:bookmarkStart w:id="11" w:name="_Toc451874202"/>
+      <w:bookmarkStart w:id="11" w:name="_Toc451938861"/>
       <w:r>
         <w:t>La gestion des catégories</w:t>
       </w:r>
@@ -5616,7 +5615,7 @@
       <w:pPr>
         <w:pStyle w:val="Heading2"/>
       </w:pPr>
-      <w:bookmarkStart w:id="12" w:name="_Toc451874203"/>
+      <w:bookmarkStart w:id="12" w:name="_Toc451938862"/>
       <w:r>
         <w:t>La gestion des certificats médicaux</w:t>
       </w:r>
@@ -5648,7 +5647,7 @@
       <w:pPr>
         <w:pStyle w:val="Heading2"/>
       </w:pPr>
-      <w:bookmarkStart w:id="13" w:name="_Toc451874204"/>
+      <w:bookmarkStart w:id="13" w:name="_Toc451938863"/>
       <w:r>
         <w:t>Valider les inscriptions</w:t>
       </w:r>
@@ -5689,7 +5688,7 @@
       <w:pPr>
         <w:pStyle w:val="Heading1"/>
       </w:pPr>
-      <w:bookmarkStart w:id="14" w:name="_Toc451874205"/>
+      <w:bookmarkStart w:id="14" w:name="_Toc451938864"/>
       <w:r>
         <w:t>La connexion et l’inscription</w:t>
       </w:r>
@@ -5699,7 +5698,7 @@
       <w:pPr>
         <w:pStyle w:val="Heading2"/>
       </w:pPr>
-      <w:bookmarkStart w:id="15" w:name="_Toc451874206"/>
+      <w:bookmarkStart w:id="15" w:name="_Toc451938865"/>
       <w:r>
         <w:t>L’inscription</w:t>
       </w:r>
@@ -5723,14 +5722,14 @@
     </w:p>
     <w:p>
       <w:r>
+        <w:tab/>
+        <w:t>Pour pouvoir s’inscrire, l’utilisateur doit avoir sa licence préalablement enregistrée dans l’application par l’administrateur. Une fois cela fait, l’utilisateur peut créer son compte.</w:t>
+      </w:r>
+    </w:p>
+    <w:p>
+      <w:r>
         <w:lastRenderedPageBreak/>
         <w:tab/>
-        <w:t>Pour pouvoir s’inscrire, l’utilisateur doit avoir sa licence préalablement enregistrée dans l’application par l’administrateur. Une fois cela fait, l’utilisateur peut créer son compte.</w:t>
-      </w:r>
-    </w:p>
-    <w:p>
-      <w:r>
-        <w:tab/>
         <w:t>Tout d’abord, il devra entrer son numéro de licence ainsi que sa date de naissance. Si les deux correspondent à la même personne et que la licence n’a pas encore été activée, il passe à la deuxième étape, c'est-à-dire choisir un nom d’utilisateur ainsi qu’un mot de passe. Il y a également un champ pour entrer une seconde fois le mot de passe et ainsi pouvoir limiter le risque de faute de frappe. Si les deux mots de passe correspondent, un compte est créé pour cet utilisateur, avec le rôle que l’administrateur lui a attribué au moment de la création de la licence. Le mot de passe est crypté dans la base de données.</w:t>
       </w:r>
     </w:p>
@@ -5738,7 +5737,7 @@
       <w:pPr>
         <w:pStyle w:val="Heading2"/>
       </w:pPr>
-      <w:bookmarkStart w:id="16" w:name="_Toc451874207"/>
+      <w:bookmarkStart w:id="16" w:name="_Toc451938866"/>
       <w:r>
         <w:t>Connexion</w:t>
       </w:r>
@@ -5768,15 +5767,16 @@
         <w:t xml:space="preserve">C’est sur cette interface que l’utilisateur peut se connecter s’il possède déjà un compte. </w:t>
       </w:r>
       <w:r>
-        <w:t xml:space="preserve">Il lui suffit d’entrer son identifiant et son mot de passe, et s’il y a une correspondance dans la base de données (le mot de passe est crypté avant d’être comparé à celui de la base de données), l’utilisateur sera connecté avec le compte correspondant et pourra accéder aux fonctionnalités de l’application disponibles en fonction de </w:t>
-      </w:r>
-      <w:proofErr w:type="gramStart"/>
-      <w:r>
-        <w:t>son(</w:t>
-      </w:r>
-      <w:proofErr w:type="gramEnd"/>
-      <w:r>
-        <w:t>ses) rôle(s).</w:t>
+        <w:t>Il lui suffit d’entrer son identifiant et son mot de passe, et s’il y a une correspondance dans la base de données (le mot de passe est crypté avant d’être comparé à celui de la base de données), l’utilisateur sera connecté avec le compte correspondant et pourra accéder aux fonctionnalités de l’application disponibles en fonction de son</w:t>
+      </w:r>
+      <w:r>
+        <w:t xml:space="preserve"> </w:t>
+      </w:r>
+      <w:r>
+        <w:t>(ses) rôle(s).</w:t>
+      </w:r>
+      <w:r>
+        <w:t xml:space="preserve"> Une fois connecté, l’utilisateur est redirigé vers la page des compétitions.</w:t>
       </w:r>
     </w:p>
     <w:p>
@@ -5789,7 +5789,7 @@
       <w:pPr>
         <w:pStyle w:val="Heading1"/>
       </w:pPr>
-      <w:bookmarkStart w:id="17" w:name="_Toc451874208"/>
+      <w:bookmarkStart w:id="17" w:name="_Toc451938867"/>
       <w:r>
         <w:t>Les compétitions</w:t>
       </w:r>
@@ -5799,7 +5799,7 @@
       <w:pPr>
         <w:pStyle w:val="Heading2"/>
       </w:pPr>
-      <w:bookmarkStart w:id="18" w:name="_Toc451874209"/>
+      <w:bookmarkStart w:id="18" w:name="_Toc451938868"/>
       <w:r>
         <w:t>Ajouter une compétition</w:t>
       </w:r>
@@ -5831,7 +5831,7 @@
       <w:pPr>
         <w:pStyle w:val="Heading2"/>
       </w:pPr>
-      <w:bookmarkStart w:id="19" w:name="_Toc451874210"/>
+      <w:bookmarkStart w:id="19" w:name="_Toc451938869"/>
       <w:r>
         <w:t>La liste des compétitions</w:t>
       </w:r>
@@ -5865,7 +5865,7 @@
       <w:pPr>
         <w:pStyle w:val="Heading2"/>
       </w:pPr>
-      <w:bookmarkStart w:id="20" w:name="_Toc451874211"/>
+      <w:bookmarkStart w:id="20" w:name="_Toc451938870"/>
       <w:r>
         <w:t>Vue d’une compétition</w:t>
       </w:r>
@@ -5895,19 +5895,22 @@
     </w:p>
     <w:p>
       <w:r>
-        <w:lastRenderedPageBreak/>
         <w:tab/>
         <w:t xml:space="preserve">Les compétiteurs ont d’autres possibilités sur cette page. </w:t>
       </w:r>
       <w:r>
-        <w:t>S’ils ne sont pas inscrits à la compétition, ils peuvent créer un équipage si leur certificat médical est valide (ils ont un bouton « Inscrire un équipage », s’ils n’ont pas de certificat, cela leur est notifié). S’ils sont déjà inscrits, ce bouton devient « Voir l’équipage », qui redirige alors sur l’équipage du compétiteur pour cette compétition, et s’il reste des places disponibles pour le transport, ils peuvent s’y inscrire en cliquant sur le bouton « S’inscrire au transport ». Si le compétiteur s’inscrit au transport, le nombre de places disponibles est mis à jour, et le bouton devient « Annuler l’inscription au transport ». Il peut alors se désinscrire s’il le souhaite. S’il n’y a plus de place disponible, l’inscription au transport est impossible et cela est indiqué clairement.</w:t>
+        <w:t xml:space="preserve">S’ils ne sont pas inscrits à la compétition, ils peuvent créer un équipage si leur certificat médical est valide (ils ont un bouton « Inscrire un équipage », s’ils n’ont pas de certificat, cela leur est notifié). S’ils sont déjà inscrits, ce bouton devient « Voir l’équipage », qui redirige alors </w:t>
+      </w:r>
+      <w:r>
+        <w:lastRenderedPageBreak/>
+        <w:t>sur l’équipage du compétiteur pour cette compétition, et s’il reste des places disponibles pour le transport, ils peuvent s’y inscrire en cliquant sur le bouton « S’inscrire au transport ». Si le compétiteur s’inscrit au transport, le nombre de places disponibles est mis à jour, et le bouton devient « Annuler l’inscription au transport ». Il peut alors se désinscrire s’il le souhaite. S’il n’y a plus de place disponible, l’inscription au transport est impossible et cela est indiqué clairement.</w:t>
       </w:r>
     </w:p>
     <w:p>
       <w:pPr>
         <w:pStyle w:val="Heading1"/>
       </w:pPr>
-      <w:bookmarkStart w:id="21" w:name="_Toc451874212"/>
+      <w:bookmarkStart w:id="21" w:name="_Toc451938871"/>
       <w:r>
         <w:t>Les équipages</w:t>
       </w:r>
@@ -5917,7 +5920,7 @@
       <w:pPr>
         <w:pStyle w:val="Heading2"/>
       </w:pPr>
-      <w:bookmarkStart w:id="22" w:name="_Toc451874213"/>
+      <w:bookmarkStart w:id="22" w:name="_Toc451938872"/>
       <w:r>
         <w:t>Ajouter un équipage</w:t>
       </w:r>
@@ -5932,7 +5935,19 @@
           <w:rPr>
             <w:rStyle w:val="Hyperlink"/>
           </w:rPr>
-          <w:t>Ajouter un équipage</w:t>
+          <w:t xml:space="preserve">Ajouter </w:t>
+        </w:r>
+        <w:r>
+          <w:rPr>
+            <w:rStyle w:val="Hyperlink"/>
+          </w:rPr>
+          <w:t>u</w:t>
+        </w:r>
+        <w:r>
+          <w:rPr>
+            <w:rStyle w:val="Hyperlink"/>
+          </w:rPr>
+          <w:t>n équipage</w:t>
         </w:r>
       </w:hyperlink>
       <w:r>
@@ -5940,10 +5955,22 @@
       </w:r>
     </w:p>
     <w:p>
+      <w:r>
+        <w:tab/>
+        <w:t>Un compétiteur avec une licence valide peut ajouter un équipage pour une compétition s’il n’est pas déjà inscrit pour cette dernière. Le compétiteur voit alors un aperçu de la compétition, la spécialité et la catégorie de l’équipage soit présélectionnées en fonction de celles du compétiteur, et il ne lui reste plus qu’à choisir le nombre de places.</w:t>
+      </w:r>
+    </w:p>
+    <w:p>
+      <w:r>
+        <w:tab/>
+        <w:t>S’il veut modifier la catégorie, il peut seulement en choisir une plus élevée que la sienne (cela peut servir dans le cas d’un équipage à plusieurs places, où les participants auraient une faible différence d’âge mais une catégorie d’écart). En aucun cas un compétiteur ne pourra s’inscrire dans une compétition avec une catégorie inférieure à la sienne.</w:t>
+      </w:r>
+    </w:p>
+    <w:p>
       <w:pPr>
         <w:pStyle w:val="Heading2"/>
       </w:pPr>
-      <w:bookmarkStart w:id="23" w:name="_Toc451874214"/>
+      <w:bookmarkStart w:id="23" w:name="_Toc451938873"/>
       <w:r>
         <w:t>Voir un équipage</w:t>
       </w:r>
@@ -5966,10 +5993,33 @@
       </w:r>
     </w:p>
     <w:p>
+      <w:r>
+        <w:tab/>
+      </w:r>
+      <w:r>
+        <w:t>Sur cette page, on retrouve un résumé de la compétition pour laquelle l’équipage est inscrit, la spécialité, la catégorie, le nombre de places et le nombre de participants valides (c’est-</w:t>
+      </w:r>
+      <w:r>
+        <w:t>à-dire acceptés par l’entraîneur pour les mineurs) de l’équipage. Si l’équipage n’a qu’une seule place, on retrouve aussi le nom de participant, et la possibilité de désinscrire l’équipage pour ce participant.</w:t>
+      </w:r>
+    </w:p>
+    <w:p>
+      <w:r>
+        <w:tab/>
+        <w:t>Si l’équipage a plusieurs places, un bouton est disponible pour voir les participants. Si l’utilisateur est un participant, il aura également un bouton pour accéder à la page des invités. Si l’utilisateur est un invité, il pourra accepter ou refuser l’invitation depuis cette page.</w:t>
+      </w:r>
+    </w:p>
+    <w:p>
+      <w:r>
+        <w:tab/>
+        <w:t>Un message indique si l’équipage est valide (s’il a assez de participants validés) ou non.</w:t>
+      </w:r>
+    </w:p>
+    <w:p>
       <w:pPr>
         <w:pStyle w:val="Heading2"/>
       </w:pPr>
-      <w:bookmarkStart w:id="24" w:name="_Toc451874215"/>
+      <w:bookmarkStart w:id="24" w:name="_Toc451938874"/>
       <w:r>
         <w:t>La gestion des invités d’un équipage</w:t>
       </w:r>
@@ -5984,7 +6034,19 @@
           <w:rPr>
             <w:rStyle w:val="Hyperlink"/>
           </w:rPr>
-          <w:t>Gestion des invités d’un équipage</w:t>
+          <w:t>Gestion des invités</w:t>
+        </w:r>
+        <w:r>
+          <w:rPr>
+            <w:rStyle w:val="Hyperlink"/>
+          </w:rPr>
+          <w:t xml:space="preserve"> </w:t>
+        </w:r>
+        <w:r>
+          <w:rPr>
+            <w:rStyle w:val="Hyperlink"/>
+          </w:rPr>
+          <w:t>d’un équipage</w:t>
         </w:r>
       </w:hyperlink>
       <w:r>
@@ -5992,10 +6054,22 @@
       </w:r>
     </w:p>
     <w:p>
+      <w:r>
+        <w:tab/>
+        <w:t>Seuls les compétiteurs faisant partie d’un équipage peuvent accéder à sa gestion des invités. Ils peuvent sélectionner un compétiteur qui ne participe pas déjà à la compétition et dont la catégorie est inférieure ou égale à celle de l’équipage.</w:t>
+      </w:r>
+    </w:p>
+    <w:p>
+      <w:r>
+        <w:tab/>
+        <w:t>Une liste est disponible, résumant les compétiteurs invités qui n’ont pas encore acceptés l’invitation. Un bouton pour annuler l’invitation est également disponible.</w:t>
+      </w:r>
+    </w:p>
+    <w:p>
       <w:pPr>
         <w:pStyle w:val="Heading2"/>
       </w:pPr>
-      <w:bookmarkStart w:id="25" w:name="_Toc451874216"/>
+      <w:bookmarkStart w:id="25" w:name="_Toc451938875"/>
       <w:r>
         <w:t>La gestion des participants d’un équipage</w:t>
       </w:r>
@@ -6018,10 +6092,28 @@
       </w:r>
     </w:p>
     <w:p>
+      <w:r>
+        <w:tab/>
+      </w:r>
+      <w:r>
+        <w:t xml:space="preserve">L’utilisateur n’a pas besoin de faire partie de l’équipage pour voir cette page. Un invité peut la consulter pour voir les autres participants, ou l’entraineur pour valider une participation. Une liste regroupant les membres de l’équipage est disponible, </w:t>
+      </w:r>
+      <w:r>
+        <w:t>en indiquant son statut (valide ou non).</w:t>
+      </w:r>
+    </w:p>
+    <w:p>
+      <w:r>
+        <w:lastRenderedPageBreak/>
+        <w:tab/>
+        <w:t>Si un membre de l’équipage visite cette page, il a un bouton « Se désinscrire de l’équipage » en face de son nom afin d’annuler sa participation. Si l’équipage n’a qu’un membre et qu’il se désinscrit, l’équipage et supprimé.</w:t>
+      </w:r>
+    </w:p>
+    <w:p>
       <w:pPr>
         <w:pStyle w:val="Heading1"/>
       </w:pPr>
-      <w:bookmarkStart w:id="26" w:name="_Toc451874217"/>
+      <w:bookmarkStart w:id="26" w:name="_Toc451938876"/>
       <w:r>
         <w:t>Le profil</w:t>
       </w:r>
@@ -6031,7 +6123,7 @@
       <w:pPr>
         <w:pStyle w:val="Heading2"/>
       </w:pPr>
-      <w:bookmarkStart w:id="27" w:name="_Toc451874218"/>
+      <w:bookmarkStart w:id="27" w:name="_Toc451938877"/>
       <w:r>
         <w:t>La vue du profil</w:t>
       </w:r>
@@ -6054,10 +6146,19 @@
       </w:r>
     </w:p>
     <w:p>
+      <w:r>
+        <w:tab/>
+        <w:t>Sur cette page, l’utilisateur peut voir ses informations personnelles, comme son nom, prénom, sa date de naissance… S’il est également compétiteur, sa catégorie, sa spécialité, son objectif de saison et la validité de son certificat médical sont affichés.</w:t>
+      </w:r>
+      <w:r>
+        <w:t xml:space="preserve"> Il peut cliquer sue « Modifier » afin de changer ces informations.</w:t>
+      </w:r>
+    </w:p>
+    <w:p>
       <w:pPr>
         <w:pStyle w:val="Heading2"/>
       </w:pPr>
-      <w:bookmarkStart w:id="28" w:name="_Toc451874219"/>
+      <w:bookmarkStart w:id="28" w:name="_Toc451938878"/>
       <w:r>
         <w:t>La modification du profil</w:t>
       </w:r>
@@ -6080,10 +6181,16 @@
       </w:r>
     </w:p>
     <w:p>
+      <w:r>
+        <w:tab/>
+        <w:t>L’utilisateur peut modifier ses informations personnelles sur cette page. Le formulaire est déjà pré rempli avec les anciennes valeurs. De la même  que pour la vue du profil, si l’utilisateur est aussi compétiteur il pourra modifier sa spécialité et son objectif de saison également.</w:t>
+      </w:r>
+    </w:p>
+    <w:p>
       <w:pPr>
         <w:pStyle w:val="Heading2"/>
       </w:pPr>
-      <w:bookmarkStart w:id="29" w:name="_Toc451874220"/>
+      <w:bookmarkStart w:id="29" w:name="_Toc451938879"/>
       <w:r>
         <w:t>La liste des compétitions</w:t>
       </w:r>
@@ -6106,10 +6213,16 @@
       </w:r>
     </w:p>
     <w:p>
+      <w:r>
+        <w:tab/>
+        <w:t>Seuls les compétiteurs ont accès à cette partie de leur profil. Ils peuvent voir les compétitions pour lesquelles ils sont inscrits, et peuvent accéder à la fiche de la compétition directement depuis cette page.</w:t>
+      </w:r>
+    </w:p>
+    <w:p>
       <w:pPr>
         <w:pStyle w:val="Heading2"/>
       </w:pPr>
-      <w:bookmarkStart w:id="30" w:name="_Toc451874221"/>
+      <w:bookmarkStart w:id="30" w:name="_Toc451938880"/>
       <w:r>
         <w:t>Les invitations</w:t>
       </w:r>
@@ -6132,10 +6245,16 @@
       </w:r>
     </w:p>
     <w:p>
+      <w:r>
+        <w:tab/>
+        <w:t>Ici aussi, seuls les compétiteurs peuvent y accéder. S’ils ont des invitations, cela est indiqué à côté de l’onglet « Mes invitations » par le nombre d’invitations. Ils peuvent alors voir la liste de leurs invitations, voir l’équipage correspondant et accepter ou refuser cette invitation depuis cette liste.</w:t>
+      </w:r>
+    </w:p>
+    <w:p>
       <w:pPr>
         <w:pStyle w:val="Heading1"/>
       </w:pPr>
-      <w:bookmarkStart w:id="31" w:name="_Toc451874222"/>
+      <w:bookmarkStart w:id="31" w:name="_Toc451938881"/>
       <w:r>
         <w:t>Les bénévoles</w:t>
       </w:r>
@@ -6145,7 +6264,7 @@
       <w:pPr>
         <w:pStyle w:val="Heading2"/>
       </w:pPr>
-      <w:bookmarkStart w:id="32" w:name="_Toc451874223"/>
+      <w:bookmarkStart w:id="32" w:name="_Toc451938882"/>
       <w:r>
         <w:t>Inscription d’un licencié comme bénévole</w:t>
       </w:r>
@@ -6168,10 +6287,16 @@
       </w:r>
     </w:p>
     <w:p>
+      <w:r>
+        <w:tab/>
+        <w:t>Tout utilisateur, quelque soit sont rôle, peut s’inscrire comme bénévole depuis la fiche d’une compétition. Il a alors juste à entrer son rôle et à valider sa participation pour être ajouté aux bénévole pour la compétition.</w:t>
+      </w:r>
+    </w:p>
+    <w:p>
       <w:pPr>
         <w:pStyle w:val="Heading2"/>
       </w:pPr>
-      <w:bookmarkStart w:id="33" w:name="_Toc451874224"/>
+      <w:bookmarkStart w:id="33" w:name="_Toc451938883"/>
       <w:r>
         <w:t>Inscription d’un non-licencié comme bénévole</w:t>
       </w:r>
@@ -6194,10 +6319,19 @@
       </w:r>
     </w:p>
     <w:p>
+      <w:r>
+        <w:tab/>
+        <w:t>L’administrateur et le secrétaire peuvent ajouter des personnes non licenciés comme bénévoles pour une compétition. Pour cela, l’administrateur doit au préalable avoir ajouté la personne, et cette dernière ne doit pas avoir de licence.</w:t>
+      </w:r>
+      <w:r>
+        <w:t xml:space="preserve"> Ils peuvent alors sélectionner dans une liste déroulante une personne correspondant à ces critères, choisir le rôle et l’ajouter comme bénévole.</w:t>
+      </w:r>
+    </w:p>
+    <w:p>
       <w:pPr>
         <w:pStyle w:val="Heading2"/>
       </w:pPr>
-      <w:bookmarkStart w:id="34" w:name="_Toc451874225"/>
+      <w:bookmarkStart w:id="34" w:name="_Toc451938884"/>
       <w:r>
         <w:t>La liste des bénévoles</w:t>
       </w:r>
@@ -6219,6 +6353,19 @@
         <w:t>.</w:t>
       </w:r>
     </w:p>
+    <w:p>
+      <w:r>
+        <w:lastRenderedPageBreak/>
+        <w:tab/>
+        <w:t>La liste des bénévoles est divisée en deux parties : la liste des bénévoles officiels et la liste des bénévoles non licenciés. Ces deux listes résument les personnes et leur rôle en tant que bénévole pour la compétition correspondante.</w:t>
+      </w:r>
+    </w:p>
+    <w:p>
+      <w:r>
+        <w:tab/>
+        <w:t>Si l’utilisateur est un bénévole officiel, il peut se désinscrire depuis cette page. Pour désinscrire un bénévole non licencié, il faut que l’utilisateur soit administrateur ou secrétaire.</w:t>
+      </w:r>
+    </w:p>
     <w:p/>
     <w:p>
       <w:r>
@@ -6229,7 +6376,7 @@
       <w:pPr>
         <w:pStyle w:val="Heading1"/>
       </w:pPr>
-      <w:bookmarkStart w:id="35" w:name="_Toc451874226"/>
+      <w:bookmarkStart w:id="35" w:name="_Toc451938885"/>
       <w:r>
         <w:lastRenderedPageBreak/>
         <w:t>Annexes</w:t>
@@ -6241,7 +6388,7 @@
         <w:pStyle w:val="Heading2"/>
       </w:pPr>
       <w:bookmarkStart w:id="36" w:name="_Annexe_1_:"/>
-      <w:bookmarkStart w:id="37" w:name="_Toc451874227"/>
+      <w:bookmarkStart w:id="37" w:name="_Toc451938886"/>
       <w:bookmarkEnd w:id="36"/>
       <w:r>
         <w:t>Sché</w:t>
@@ -6309,7 +6456,7 @@
         <w:pStyle w:val="Heading2"/>
       </w:pPr>
       <w:bookmarkStart w:id="38" w:name="_Annexe_2_:"/>
-      <w:bookmarkStart w:id="39" w:name="_Toc451874228"/>
+      <w:bookmarkStart w:id="39" w:name="_Toc451938887"/>
       <w:bookmarkEnd w:id="38"/>
       <w:r>
         <w:t>Exemple</w:t>
@@ -6377,7 +6524,7 @@
         <w:pStyle w:val="Heading2"/>
       </w:pPr>
       <w:bookmarkStart w:id="40" w:name="_Annexe_3_:"/>
-      <w:bookmarkStart w:id="41" w:name="_Toc451874229"/>
+      <w:bookmarkStart w:id="41" w:name="_Toc451938888"/>
       <w:bookmarkEnd w:id="40"/>
       <w:r>
         <w:lastRenderedPageBreak/>
@@ -6451,7 +6598,7 @@
         <w:pStyle w:val="Heading2"/>
       </w:pPr>
       <w:bookmarkStart w:id="42" w:name="_Annexe_4_:"/>
-      <w:bookmarkStart w:id="43" w:name="_Toc451874230"/>
+      <w:bookmarkStart w:id="43" w:name="_Toc451938889"/>
       <w:bookmarkEnd w:id="42"/>
       <w:r>
         <w:t>Le</w:t>
@@ -6524,7 +6671,7 @@
         <w:pStyle w:val="Heading2"/>
       </w:pPr>
       <w:bookmarkStart w:id="44" w:name="_Use_case"/>
-      <w:bookmarkStart w:id="45" w:name="_Toc451874231"/>
+      <w:bookmarkStart w:id="45" w:name="_Toc451938890"/>
       <w:bookmarkEnd w:id="44"/>
       <w:r>
         <w:lastRenderedPageBreak/>
@@ -6590,7 +6737,7 @@
         <w:pStyle w:val="Heading2"/>
       </w:pPr>
       <w:bookmarkStart w:id="46" w:name="_L’ajout_de_personne"/>
-      <w:bookmarkStart w:id="47" w:name="_Toc451874232"/>
+      <w:bookmarkStart w:id="47" w:name="_Toc451938891"/>
       <w:bookmarkEnd w:id="46"/>
       <w:r>
         <w:t>L’ajout de personne</w:t>
@@ -6655,7 +6802,7 @@
         <w:pStyle w:val="Heading2"/>
       </w:pPr>
       <w:bookmarkStart w:id="48" w:name="_L’ajout_d’adhérent"/>
-      <w:bookmarkStart w:id="49" w:name="_Toc451874233"/>
+      <w:bookmarkStart w:id="49" w:name="_Toc451938892"/>
       <w:bookmarkEnd w:id="48"/>
       <w:r>
         <w:lastRenderedPageBreak/>
@@ -6721,7 +6868,7 @@
         <w:pStyle w:val="Heading2"/>
       </w:pPr>
       <w:bookmarkStart w:id="50" w:name="_La_gestion_des"/>
-      <w:bookmarkStart w:id="51" w:name="_Toc451874234"/>
+      <w:bookmarkStart w:id="51" w:name="_Toc451938893"/>
       <w:bookmarkEnd w:id="50"/>
       <w:r>
         <w:t>La gestion des rôles</w:t>
@@ -6786,7 +6933,7 @@
         <w:pStyle w:val="Heading2"/>
       </w:pPr>
       <w:bookmarkStart w:id="52" w:name="_La_gestion_des_1"/>
-      <w:bookmarkStart w:id="53" w:name="_Toc451874235"/>
+      <w:bookmarkStart w:id="53" w:name="_Toc451938894"/>
       <w:bookmarkEnd w:id="52"/>
       <w:r>
         <w:t>La gestion des catégories</w:t>
@@ -6851,7 +6998,7 @@
         <w:pStyle w:val="Heading2"/>
       </w:pPr>
       <w:bookmarkStart w:id="54" w:name="_La_gestion_des_2"/>
-      <w:bookmarkStart w:id="55" w:name="_Toc451874236"/>
+      <w:bookmarkStart w:id="55" w:name="_Toc451938895"/>
       <w:bookmarkEnd w:id="54"/>
       <w:r>
         <w:t>La gestion des certificats médicaux</w:t>
@@ -6916,7 +7063,7 @@
         <w:pStyle w:val="Heading2"/>
       </w:pPr>
       <w:bookmarkStart w:id="56" w:name="_Valider_les_inscriptions"/>
-      <w:bookmarkStart w:id="57" w:name="_Toc451874237"/>
+      <w:bookmarkStart w:id="57" w:name="_Toc451938896"/>
       <w:bookmarkEnd w:id="56"/>
       <w:r>
         <w:lastRenderedPageBreak/>
@@ -6982,7 +7129,7 @@
         <w:pStyle w:val="Heading2"/>
       </w:pPr>
       <w:bookmarkStart w:id="58" w:name="_Les_étapes_de"/>
-      <w:bookmarkStart w:id="59" w:name="_Toc451874238"/>
+      <w:bookmarkStart w:id="59" w:name="_Toc451938897"/>
       <w:bookmarkEnd w:id="58"/>
       <w:r>
         <w:t>Les étapes de l’inscription</w:t>
@@ -7098,7 +7245,7 @@
         <w:pStyle w:val="Heading2"/>
       </w:pPr>
       <w:bookmarkStart w:id="60" w:name="_La_connexion"/>
-      <w:bookmarkStart w:id="61" w:name="_Toc451874239"/>
+      <w:bookmarkStart w:id="61" w:name="_Toc451938898"/>
       <w:bookmarkEnd w:id="60"/>
       <w:r>
         <w:t>La connexion</w:t>
@@ -7163,7 +7310,7 @@
         <w:pStyle w:val="Heading2"/>
       </w:pPr>
       <w:bookmarkStart w:id="62" w:name="_Ajouter_une_compétition"/>
-      <w:bookmarkStart w:id="63" w:name="_Toc451874240"/>
+      <w:bookmarkStart w:id="63" w:name="_Toc451938899"/>
       <w:bookmarkEnd w:id="62"/>
       <w:r>
         <w:lastRenderedPageBreak/>
@@ -7229,7 +7376,7 @@
         <w:pStyle w:val="Heading2"/>
       </w:pPr>
       <w:bookmarkStart w:id="64" w:name="_Liste_des_compétitions"/>
-      <w:bookmarkStart w:id="65" w:name="_Toc451874241"/>
+      <w:bookmarkStart w:id="65" w:name="_Toc451938900"/>
       <w:bookmarkEnd w:id="64"/>
       <w:r>
         <w:t>Liste des compétitions</w:t>
@@ -7294,7 +7441,7 @@
         <w:pStyle w:val="Heading2"/>
       </w:pPr>
       <w:bookmarkStart w:id="66" w:name="_Vue_d’une_compétition"/>
-      <w:bookmarkStart w:id="67" w:name="_Toc451874242"/>
+      <w:bookmarkStart w:id="67" w:name="_Toc451938901"/>
       <w:bookmarkEnd w:id="66"/>
       <w:r>
         <w:lastRenderedPageBreak/>
@@ -7360,7 +7507,7 @@
         <w:pStyle w:val="Heading2"/>
       </w:pPr>
       <w:bookmarkStart w:id="68" w:name="_Ajouter_un_équipage"/>
-      <w:bookmarkStart w:id="69" w:name="_Toc451874243"/>
+      <w:bookmarkStart w:id="69" w:name="_Toc451938902"/>
       <w:bookmarkEnd w:id="68"/>
       <w:r>
         <w:t>Ajouter un équipage</w:t>
@@ -7425,7 +7572,7 @@
         <w:pStyle w:val="Heading2"/>
       </w:pPr>
       <w:bookmarkStart w:id="70" w:name="_Voir_un_équipage"/>
-      <w:bookmarkStart w:id="71" w:name="_Toc451874244"/>
+      <w:bookmarkStart w:id="71" w:name="_Toc451938903"/>
       <w:bookmarkEnd w:id="70"/>
       <w:r>
         <w:lastRenderedPageBreak/>
@@ -7491,7 +7638,7 @@
         <w:pStyle w:val="Heading2"/>
       </w:pPr>
       <w:bookmarkStart w:id="72" w:name="_Gestion_des_invités"/>
-      <w:bookmarkStart w:id="73" w:name="_Toc451874245"/>
+      <w:bookmarkStart w:id="73" w:name="_Toc451938904"/>
       <w:bookmarkEnd w:id="72"/>
       <w:r>
         <w:t>Gestion des invités d’un équipage</w:t>
@@ -7556,7 +7703,7 @@
         <w:pStyle w:val="Heading2"/>
       </w:pPr>
       <w:bookmarkStart w:id="74" w:name="_Gestion_des_participants"/>
-      <w:bookmarkStart w:id="75" w:name="_Toc451874246"/>
+      <w:bookmarkStart w:id="75" w:name="_Toc451938905"/>
       <w:bookmarkEnd w:id="74"/>
       <w:r>
         <w:lastRenderedPageBreak/>
@@ -7622,7 +7769,7 @@
         <w:pStyle w:val="Heading2"/>
       </w:pPr>
       <w:bookmarkStart w:id="76" w:name="_La_vue_du"/>
-      <w:bookmarkStart w:id="77" w:name="_Toc451874247"/>
+      <w:bookmarkStart w:id="77" w:name="_Toc451938906"/>
       <w:bookmarkEnd w:id="76"/>
       <w:r>
         <w:t>La vue du profil</w:t>
@@ -7687,7 +7834,7 @@
         <w:pStyle w:val="Heading2"/>
       </w:pPr>
       <w:bookmarkStart w:id="78" w:name="_La_modification_du"/>
-      <w:bookmarkStart w:id="79" w:name="_Toc451874248"/>
+      <w:bookmarkStart w:id="79" w:name="_Toc451938907"/>
       <w:bookmarkEnd w:id="78"/>
       <w:r>
         <w:lastRenderedPageBreak/>
@@ -7753,7 +7900,7 @@
         <w:pStyle w:val="Heading2"/>
       </w:pPr>
       <w:bookmarkStart w:id="80" w:name="_La_liste_des"/>
-      <w:bookmarkStart w:id="81" w:name="_Toc451874249"/>
+      <w:bookmarkStart w:id="81" w:name="_Toc451938908"/>
       <w:bookmarkEnd w:id="80"/>
       <w:r>
         <w:t>La liste des compétitions d’un compétiteur</w:t>
@@ -7818,7 +7965,7 @@
         <w:pStyle w:val="Heading2"/>
       </w:pPr>
       <w:bookmarkStart w:id="82" w:name="_Les_invitations_d’un"/>
-      <w:bookmarkStart w:id="83" w:name="_Toc451874250"/>
+      <w:bookmarkStart w:id="83" w:name="_Toc451938909"/>
       <w:bookmarkEnd w:id="82"/>
       <w:r>
         <w:t>Les invitations d’un compétiteur</w:t>
@@ -7883,7 +8030,7 @@
         <w:pStyle w:val="Heading2"/>
       </w:pPr>
       <w:bookmarkStart w:id="84" w:name="_Inscription_d’un_licencié"/>
-      <w:bookmarkStart w:id="85" w:name="_Toc451874251"/>
+      <w:bookmarkStart w:id="85" w:name="_Toc451938910"/>
       <w:bookmarkEnd w:id="84"/>
       <w:r>
         <w:lastRenderedPageBreak/>
@@ -7949,7 +8096,7 @@
         <w:pStyle w:val="Heading2"/>
       </w:pPr>
       <w:bookmarkStart w:id="86" w:name="_Inscription_d’un_non-licencié"/>
-      <w:bookmarkStart w:id="87" w:name="_Toc451874252"/>
+      <w:bookmarkStart w:id="87" w:name="_Toc451938911"/>
       <w:bookmarkEnd w:id="86"/>
       <w:r>
         <w:t>Inscription d’un non-licencié comme bénévole</w:t>
@@ -8014,7 +8161,7 @@
         <w:pStyle w:val="Heading2"/>
       </w:pPr>
       <w:bookmarkStart w:id="88" w:name="_Liste_des_bénévoles"/>
-      <w:bookmarkStart w:id="89" w:name="_Toc451874253"/>
+      <w:bookmarkStart w:id="89" w:name="_Toc451938912"/>
       <w:bookmarkEnd w:id="88"/>
       <w:r>
         <w:t>Liste des bénévoles</w:t>
@@ -8134,7 +8281,7 @@
             <w:rPr>
               <w:noProof/>
             </w:rPr>
-            <w:t>5</w:t>
+            <w:t>9</w:t>
           </w:r>
         </w:fldSimple>
       </w:p>
@@ -9467,7 +9614,7 @@
 </file>
 
 <file path=customXml/itemProps1.xml><?xml version="1.0" encoding="utf-8"?>
-<ds:datastoreItem xmlns:ds="http://schemas.openxmlformats.org/officeDocument/2006/customXml" ds:itemID="{7DBDED14-5F81-43D2-8727-99A47D21004F}">
+<ds:datastoreItem xmlns:ds="http://schemas.openxmlformats.org/officeDocument/2006/customXml" ds:itemID="{BF1CEA1E-03AC-4AB3-959F-6670835E7013}">
   <ds:schemaRefs>
     <ds:schemaRef ds:uri="http://schemas.openxmlformats.org/officeDocument/2006/bibliography"/>
   </ds:schemaRefs>

</xml_diff>